<commit_message>
update and finalized docx for prof
</commit_message>
<xml_diff>
--- a/Tesi - Davide Colussi.docx
+++ b/Tesi - Davide Colussi.docx
@@ -267,15 +267,7 @@
           <w:sz w:val="28"/>
           <w:szCs w:val="28"/>
         </w:rPr>
-        <w:t>Relazione sul tiro</w:t>
-      </w:r>
-      <w:r>
-        <w:rPr>
-          <w:i/>
-          <w:sz w:val="28"/>
-          <w:szCs w:val="28"/>
-        </w:rPr>
-        <w:t>cinio svolto presso la start</w:t>
+        <w:t>Relazione sul tirocinio svolto presso la start</w:t>
       </w:r>
       <w:r>
         <w:rPr>
@@ -717,15 +709,7 @@
                 <w:noProof/>
                 <w:color w:val="000000"/>
               </w:rPr>
-              <w:t>2</w:t>
-            </w:r>
-            <w:r>
-              <w:rPr>
-                <w:b/>
-                <w:noProof/>
-                <w:color w:val="000000"/>
-              </w:rPr>
-              <w:t>. Analisi dei requisiti</w:t>
+              <w:t>2. Analisi dei requisiti</w:t>
             </w:r>
           </w:hyperlink>
           <w:r>
@@ -938,13 +922,7 @@
             <w:rPr>
               <w:noProof/>
             </w:rPr>
-            <w:instrText xml:space="preserve"> PAGE</w:instrText>
-          </w:r>
-          <w:r>
-            <w:rPr>
-              <w:noProof/>
-            </w:rPr>
-            <w:instrText xml:space="preserve">REF _ytxt2tu9fqeb \h </w:instrText>
+            <w:instrText xml:space="preserve"> PAGEREF _ytxt2tu9fqeb \h </w:instrText>
           </w:r>
           <w:r>
             <w:rPr>
@@ -1308,14 +1286,7 @@
                 <w:noProof/>
                 <w:color w:val="000000"/>
               </w:rPr>
-              <w:t>2.7. Metodo</w:t>
-            </w:r>
-            <w:r>
-              <w:rPr>
-                <w:noProof/>
-                <w:color w:val="000000"/>
-              </w:rPr>
-              <w:t xml:space="preserve"> di sviluppo</w:t>
+              <w:t>2.7. Metodo di sviluppo</w:t>
             </w:r>
           </w:hyperlink>
           <w:r>
@@ -2343,14 +2314,7 @@
                 <w:noProof/>
                 <w:color w:val="000000"/>
               </w:rPr>
-              <w:t xml:space="preserve">4.3. </w:t>
-            </w:r>
-            <w:r>
-              <w:rPr>
-                <w:noProof/>
-                <w:color w:val="000000"/>
-              </w:rPr>
-              <w:t>La scelta dei dispositivi</w:t>
+              <w:t>4.3. La scelta dei dispositivi</w:t>
             </w:r>
           </w:hyperlink>
           <w:r>
@@ -2451,7 +2415,7 @@
             <w:rPr>
               <w:noProof/>
             </w:rPr>
-            <w:t>26</w:t>
+            <w:t>27</w:t>
           </w:r>
           <w:r>
             <w:rPr>
@@ -2579,7 +2543,7 @@
             <w:rPr>
               <w:noProof/>
             </w:rPr>
-            <w:t>27</w:t>
+            <w:t>28</w:t>
           </w:r>
           <w:r>
             <w:rPr>
@@ -2643,7 +2607,7 @@
             <w:rPr>
               <w:noProof/>
             </w:rPr>
-            <w:t>27</w:t>
+            <w:t>28</w:t>
           </w:r>
           <w:r>
             <w:rPr>
@@ -2690,13 +2654,7 @@
             <w:rPr>
               <w:noProof/>
             </w:rPr>
-            <w:instrText xml:space="preserve"> P</w:instrText>
-          </w:r>
-          <w:r>
-            <w:rPr>
-              <w:noProof/>
-            </w:rPr>
-            <w:instrText xml:space="preserve">AGEREF _2yfowx3eph17 \h </w:instrText>
+            <w:instrText xml:space="preserve"> PAGEREF _2yfowx3eph17 \h </w:instrText>
           </w:r>
           <w:r>
             <w:rPr>
@@ -2713,7 +2671,7 @@
             <w:rPr>
               <w:noProof/>
             </w:rPr>
-            <w:t>28</w:t>
+            <w:t>29</w:t>
           </w:r>
           <w:r>
             <w:rPr>
@@ -2841,7 +2799,7 @@
             <w:rPr>
               <w:noProof/>
             </w:rPr>
-            <w:t>29</w:t>
+            <w:t>30</w:t>
           </w:r>
           <w:r>
             <w:rPr>
@@ -2868,14 +2826,7 @@
                 <w:noProof/>
                 <w:color w:val="000000"/>
               </w:rPr>
-              <w:t>4.6. Comunicazione tra dispositivi lato busin</w:t>
-            </w:r>
-            <w:r>
-              <w:rPr>
-                <w:noProof/>
-                <w:color w:val="000000"/>
-              </w:rPr>
-              <w:t>ess e server: algoritmo di exponential backoff</w:t>
+              <w:t>4.6. Comunicazione tra dispositivi lato business e server: algoritmo di exponential backoff</w:t>
             </w:r>
           </w:hyperlink>
           <w:r>
@@ -2912,7 +2863,7 @@
             <w:rPr>
               <w:noProof/>
             </w:rPr>
-            <w:t>32</w:t>
+            <w:t>33</w:t>
           </w:r>
           <w:r>
             <w:rPr>
@@ -2978,7 +2929,7 @@
             <w:rPr>
               <w:noProof/>
             </w:rPr>
-            <w:t>34</w:t>
+            <w:t>35</w:t>
           </w:r>
           <w:r>
             <w:rPr>
@@ -3061,7 +3012,7 @@
             <w:rPr>
               <w:noProof/>
             </w:rPr>
-            <w:t>34</w:t>
+            <w:t>36</w:t>
           </w:r>
           <w:r>
             <w:rPr>
@@ -3122,7 +3073,7 @@
             <w:rPr>
               <w:noProof/>
             </w:rPr>
-            <w:t>34</w:t>
+            <w:t>36</w:t>
           </w:r>
           <w:r>
             <w:rPr>
@@ -3166,13 +3117,7 @@
             <w:rPr>
               <w:noProof/>
             </w:rPr>
-            <w:instrText xml:space="preserve"> PAGEREF _4tj</w:instrText>
-          </w:r>
-          <w:r>
-            <w:rPr>
-              <w:noProof/>
-            </w:rPr>
-            <w:instrText xml:space="preserve">tat4x3e92 \h </w:instrText>
+            <w:instrText xml:space="preserve"> PAGEREF _4tjtat4x3e92 \h </w:instrText>
           </w:r>
           <w:r>
             <w:rPr>
@@ -3189,7 +3134,7 @@
             <w:rPr>
               <w:noProof/>
             </w:rPr>
-            <w:t>35</w:t>
+            <w:t>36</w:t>
           </w:r>
           <w:r>
             <w:rPr>
@@ -3256,7 +3201,7 @@
             <w:rPr>
               <w:noProof/>
             </w:rPr>
-            <w:t>35</w:t>
+            <w:t>37</w:t>
           </w:r>
           <w:r>
             <w:rPr>
@@ -3321,7 +3266,7 @@
             <w:rPr>
               <w:noProof/>
             </w:rPr>
-            <w:t>36</w:t>
+            <w:t>38</w:t>
           </w:r>
           <w:r>
             <w:rPr>
@@ -3401,10 +3346,7 @@
       <w:bookmarkStart w:id="2" w:name="_yy9rav6jfb80" w:colFirst="0" w:colLast="0"/>
       <w:bookmarkEnd w:id="2"/>
       <w:r>
-        <w:t>1</w:t>
-      </w:r>
-      <w:r>
-        <w:t>.1. Descrizione dell’azienda</w:t>
+        <w:t>1.1. Descrizione dell’azienda</w:t>
       </w:r>
     </w:p>
     <w:p>
@@ -3461,16 +3403,11 @@
       <w:r>
         <w:t xml:space="preserve">Unipiazza è una startup di Padova che si occupa di fidelizzazione clienti e digitalizzazione delle attività commerciali. </w:t>
       </w:r>
-      <w:proofErr w:type="gramStart"/>
-      <w:r>
-        <w:t>E’</w:t>
-      </w:r>
-      <w:proofErr w:type="gramEnd"/>
-      <w:r>
-        <w:t xml:space="preserve"> un servizio che premia i clienti che tornano nel punto vendita e lo fa in maniera divertente. Infatti, attraverso l’accumulo di gett</w:t>
-      </w:r>
-      <w:r>
-        <w:t>oni virtuali,  i clienti possono ottenere dei prodotti omaggio e dei premi speciali da parte dell’attività commerciale.</w:t>
+      <w:r>
+        <w:t>È</w:t>
+      </w:r>
+      <w:r>
+        <w:t xml:space="preserve"> un servizio che premia i clienti che tornano nel punto vendita e lo fa in maniera divertente. Infatti, attraverso l’accumulo di gettoni virtuali,  i clienti possono ottenere dei prodotti omaggio e dei premi speciali da parte dell’attività commerciale.</w:t>
       </w:r>
     </w:p>
     <w:p>
@@ -3486,10 +3423,7 @@
     </w:p>
     <w:p>
       <w:r>
-        <w:t>In ogni attività commerciale convenzionata con Unipiazza è presente un tablet tramite il quale gli utenti possono registrarsi a Unipiaz</w:t>
-      </w:r>
-      <w:r>
-        <w:t>za (se non lo hanno già fatto tramite l’App smartphone) e cominciare a raccogliere gettoni.</w:t>
+        <w:t>In ogni attività commerciale convenzionata con Unipiazza è presente un tablet tramite il quale gli utenti possono registrarsi a Unipiazza (se non lo hanno già fatto tramite l’App smartphone) e cominciare a raccogliere gettoni.</w:t>
       </w:r>
     </w:p>
     <w:p>
@@ -3500,34 +3434,73 @@
     <w:p/>
     <w:p>
       <w:r>
-        <w:t>Oltre a questo, Unipiazza offre alle attività convenzionate un se</w:t>
-      </w:r>
-      <w:r>
-        <w:t>rvizio che consente di profilare i clienti, ottenendo statistiche sulle vendite, su quanto delle fasce di clienti ritornano grazie a Unipiazza e altre informazioni utili.</w:t>
-      </w:r>
-    </w:p>
-    <w:p/>
-    <w:p>
-      <w:r>
-        <w:t>Unipiazza fornisce anche, a richiesta, un e-commerce tramite il quale le attività po</w:t>
-      </w:r>
-      <w:r>
-        <w:t>ssono mettere in vendita online alcuni dei loro prodotti in modo facile e veloce.</w:t>
-      </w:r>
-    </w:p>
-    <w:p/>
-    <w:p>
-      <w:r>
-        <w:t>Tutti questi servizi sono racchiusi in un gestionale tramite il quale ogni attività può controllarli a proprio piacimento.</w:t>
-      </w:r>
-    </w:p>
-    <w:p/>
-    <w:p>
-      <w:r>
-        <w:t>I servizi di Unipiazza hanno un costo mensile per</w:t>
-      </w:r>
-      <w:r>
-        <w:t xml:space="preserve"> le aziende convenzionate che comprende la fornitura (</w:t>
+        <w:t xml:space="preserve">Oltre a questo, Unipiazza offre alle attività convenzionate un servizio che consente di profilare i clienti, ottenendo statistiche sulle vendite, </w:t>
+      </w:r>
+      <w:r>
+        <w:t>sul tasso di clienti che ritornano</w:t>
+      </w:r>
+      <w:r>
+        <w:t xml:space="preserve"> grazie a Unipiazza e altre informazioni utili.</w:t>
+      </w:r>
+    </w:p>
+    <w:p/>
+    <w:p>
+      <w:r>
+        <w:t xml:space="preserve">Unipiazza fornisce anche, a richiesta, un </w:t>
+      </w:r>
+      <w:r>
+        <w:t xml:space="preserve">servizio di </w:t>
+      </w:r>
+      <w:r>
+        <w:t>e-commerce</w:t>
+      </w:r>
+      <w:r>
+        <w:t>,</w:t>
+      </w:r>
+      <w:r>
+        <w:t xml:space="preserve"> tramite il quale le attività possono mettere in vendita online alcuni dei loro prodotti in modo facile e veloce.</w:t>
+      </w:r>
+    </w:p>
+    <w:p/>
+    <w:p>
+      <w:r>
+        <w:t xml:space="preserve">Tutti questi servizi sono racchiusi in un gestionale tramite il quale </w:t>
+      </w:r>
+      <w:r>
+        <w:t xml:space="preserve">i gestori delle </w:t>
+      </w:r>
+      <w:r>
+        <w:t xml:space="preserve">attività </w:t>
+      </w:r>
+      <w:r>
+        <w:t>commerciali possono</w:t>
+      </w:r>
+      <w:r>
+        <w:t xml:space="preserve"> </w:t>
+      </w:r>
+      <w:r>
+        <w:t>personalizzarli</w:t>
+      </w:r>
+      <w:r>
+        <w:t xml:space="preserve"> a proprio piacimento.</w:t>
+      </w:r>
+    </w:p>
+    <w:p/>
+    <w:p>
+      <w:r>
+        <w:t xml:space="preserve">I servizi di Unipiazza hanno un costo mensile per le </w:t>
+      </w:r>
+      <w:r>
+        <w:t>attività commerciali</w:t>
+      </w:r>
+      <w:r>
+        <w:t xml:space="preserve"> convenzionate</w:t>
+      </w:r>
+      <w:r>
+        <w:t>. Il costo</w:t>
+      </w:r>
+      <w:r>
+        <w:t xml:space="preserve"> comprende la fornitura (</w:t>
       </w:r>
       <w:proofErr w:type="gramStart"/>
       <w:r>
@@ -3535,7 +3508,19 @@
       </w:r>
       <w:proofErr w:type="gramEnd"/>
       <w:r>
-        <w:t xml:space="preserve"> eventuale manutenzione) del tablet per la raccolta gettoni, il servizio di profilazione clienti e, su richiesta, l’e</w:t>
+        <w:t xml:space="preserve"> eventuale manutenzione) de</w:t>
+      </w:r>
+      <w:r>
+        <w:t xml:space="preserve">i dispositivi </w:t>
+      </w:r>
+      <w:r>
+        <w:t>per la raccolta gettoni, il servizio di profilazione clienti l’</w:t>
+      </w:r>
+      <w:r>
+        <w:t xml:space="preserve">eventuale </w:t>
+      </w:r>
+      <w:r>
+        <w:t>e</w:t>
       </w:r>
       <w:r>
         <w:t>-</w:t>
@@ -3565,10 +3550,7 @@
     </w:p>
     <w:p>
       <w:r>
-        <w:t>L</w:t>
-      </w:r>
-      <w:r>
-        <w:t xml:space="preserve">a startup Unipiazza offre diversi servizi a clienti e gestori delle attività commerciali. L’obiettivo di questa tesi è analizzare il processo che ha portato alla creazione di </w:t>
+        <w:t xml:space="preserve">La startup Unipiazza offre diversi servizi a clienti e gestori delle attività commerciali. L’obiettivo di questa tesi è analizzare il processo che ha portato alla creazione di </w:t>
       </w:r>
       <w:proofErr w:type="spellStart"/>
       <w:r>
@@ -3576,27 +3558,31 @@
       </w:r>
       <w:proofErr w:type="spellEnd"/>
       <w:r>
-        <w:t xml:space="preserve"> per la fidelizzazione clienti, partendo dall’analisi dei requisiti per po</w:t>
-      </w:r>
-      <w:r>
-        <w:t>i proseguire con la realizzazione.</w:t>
-      </w:r>
-    </w:p>
-    <w:p/>
-    <w:p>
-      <w:r>
-        <w:t>Il primo capitolo conterrà l’analisi dei requisiti necessari alla creazione del servizio, operazione svolta inizialmente dall’azienda. Tramite questo processo sono state raccolte tutte le informazioni utili a creare un s</w:t>
-      </w:r>
-      <w:r>
-        <w:t>ervizio intuitivo e facile da utilizzare, con lo scopo di fidelizzare il cliente e supportare la crescita delle attività commerciali.</w:t>
-      </w:r>
-    </w:p>
-    <w:p>
-      <w:r>
-        <w:t>Nel capitolo saranno analizzati lo scopo del servizio, l’interazione dell’utente finale, i requisiti prestazionali, hardwa</w:t>
-      </w:r>
-      <w:r>
-        <w:t>re e software dei dispositivi che saranno utilizzati.</w:t>
+        <w:t xml:space="preserve"> per la fidelizzazione clienti, partendo dall’analisi dei requisiti per poi proseguire con la realizzazione.</w:t>
+      </w:r>
+    </w:p>
+    <w:p/>
+    <w:p>
+      <w:r>
+        <w:t xml:space="preserve">Il primo capitolo conterrà l’analisi dei requisiti necessari alla creazione del servizio, operazione svolta inizialmente dall’azienda. Tramite questo processo </w:t>
+      </w:r>
+      <w:r>
+        <w:t>verranno</w:t>
+      </w:r>
+      <w:r>
+        <w:t xml:space="preserve"> raccolte tutte le informazioni utili a creare un servizio intuitivo e facile da utilizzare, con lo scopo di fidelizzare il cliente e supportare la crescita delle attività commerciali.</w:t>
+      </w:r>
+      <w:r>
+        <w:t xml:space="preserve"> Saranno</w:t>
+      </w:r>
+      <w:r>
+        <w:t xml:space="preserve"> analizzati lo scopo del servizio, l’interazione dell’utente finale, i requisiti prestazionali, hardware e software dei dispositivi</w:t>
+      </w:r>
+      <w:r>
+        <w:t xml:space="preserve"> utilizzati</w:t>
+      </w:r>
+      <w:r>
+        <w:t>.</w:t>
       </w:r>
     </w:p>
     <w:p/>
@@ -3607,22 +3593,13 @@
     </w:p>
     <w:p>
       <w:r>
-        <w:t>In ques</w:t>
-      </w:r>
-      <w:r>
-        <w:t>to capitolo verranno discusse alcune problematiche sorte in fase di sviluppo, legate alla comunicazione tra i dispositivi e la necessità di un continuo aggiornamento del servizio. Spiegherò come sono stati affrontati alcuni problemi e valuterò le diverse s</w:t>
-      </w:r>
-      <w:r>
-        <w:t>oluzioni che sono state adottate.</w:t>
-      </w:r>
-    </w:p>
-    <w:p/>
-    <w:p>
-      <w:r>
-        <w:t>Nel capitolo “Overview dell’architettura informatica” illustrerò come avvengono le comunicazioni tra i vari dispositivi, descrivendo la piattaforma informatica che è stata implementata. In questo capitolo mi limiterò a un</w:t>
-      </w:r>
-      <w:r>
-        <w:t>a descrizione dell’architettura poiché, dato che si è preferito sviluppare un’architettura il più standard possibile, la spiegazione nel dettaglio non è interessante dal punto di vista innovativo.</w:t>
+        <w:t>In questo capitolo verranno discusse alcune problematiche sorte in fase di sviluppo, legate alla comunicazione tra i dispositivi e la necessità di un continuo aggiornamento del servizio. Spiegherò come sono stati affrontati alcuni problemi e valuterò le diverse soluzioni che sono state adottate.</w:t>
+      </w:r>
+    </w:p>
+    <w:p/>
+    <w:p>
+      <w:r>
+        <w:t>Nel capitolo “Overview dell’architettura informatica” illustrerò come avvengono le comunicazioni tra i vari dispositivi, descrivendo la piattaforma informatica che è stata implementata. In questo capitolo mi limiterò a una descrizione dell’architettura poiché, dato che si è preferito sviluppare un’architettura il più standard possibile, la spiegazione nel dettaglio non è interessante dal punto di vista innovativo.</w:t>
       </w:r>
     </w:p>
     <w:p/>
@@ -3658,16 +3635,19 @@
     </w:p>
     <w:p>
       <w:r>
-        <w:t>Per business intendo le attività commerciali che dispongono del servizio di fidelizzazione fornito da Unipia</w:t>
-      </w:r>
-      <w:r>
-        <w:t>zza. Ogni attività sarà gestita da uno o più gestori.</w:t>
-      </w:r>
-    </w:p>
-    <w:p/>
-    <w:p>
-      <w:r>
-        <w:t>Il sistema di fidelizzazione viene implementato tramite tre app di interesse:</w:t>
+        <w:t>Per business intendo le attività commerciali che dispongono del servizio di fidelizzazione fornito da Unipiazza. Ogni attività sarà gestita da uno o più gestori.</w:t>
+      </w:r>
+    </w:p>
+    <w:p/>
+    <w:p>
+      <w:r>
+        <w:t xml:space="preserve">Il sistema di fidelizzazione </w:t>
+      </w:r>
+      <w:r>
+        <w:t>verrà</w:t>
+      </w:r>
+      <w:r>
+        <w:t xml:space="preserve"> implementato tramite tre app di interesse:</w:t>
       </w:r>
     </w:p>
     <w:p>
@@ -3700,10 +3680,7 @@
         </w:numPr>
       </w:pPr>
       <w:r>
-        <w:t>app installata negli smartphone lato b</w:t>
-      </w:r>
-      <w:r>
-        <w:t>usiness</w:t>
+        <w:t>app installata negli smartphone lato business</w:t>
       </w:r>
     </w:p>
     <w:p>
@@ -3729,27 +3706,18 @@
     </w:p>
     <w:p>
       <w:r>
-        <w:t>L’analisi dei requisiti serve a esplicitare puntualmente quali sono le funzionalità che il prodotto finale (nel nostro caso un servizio) deve avere e a quali vincoli deve</w:t>
-      </w:r>
-      <w:r>
-        <w:t xml:space="preserve"> sottostare.</w:t>
-      </w:r>
-    </w:p>
-    <w:p>
-      <w:r>
-        <w:t>É importante soffermarsi su questa fase di progettazione, infatti sarà la base per l’intera realizzazione del progetto. Un’eventuale mancanza di attenzione nell’analisi dei requisiti potrebbe portare a situazioni in cui l’intero progetto viene</w:t>
-      </w:r>
-      <w:r>
-        <w:t xml:space="preserve"> realizzato ignorando alcuni vincoli importanti; in una situazione del genere è problematico tornare indietro, poiché molte risorse sono già state impiegate e correggere eventuali mancanze significherebbe averle sprecate.</w:t>
-      </w:r>
-    </w:p>
-    <w:p/>
-    <w:p>
-      <w:r>
-        <w:t>Dato che l’intero progetto è realizzato una start up, l’analisi dei requisiti iniziale si concentrerà sulla realizzazione di un servizio funzionante da subito. Infatti, in generale, a una start up interessa realizzare subito il proprio prodotto/servizio pe</w:t>
-      </w:r>
-      <w:r>
-        <w:t xml:space="preserve">r valutare la sua efficacia sul mercato. </w:t>
+        <w:t>L’analisi dei requisiti serve a esplicitare puntualmente quali sono le funzionalità che il prodotto finale (nel nostro caso un servizio) deve avere e a quali vincoli deve sottostare.</w:t>
+      </w:r>
+    </w:p>
+    <w:p>
+      <w:r>
+        <w:t>É importante soffermarsi su questa fase di progettazione, infatti sarà la base per l’intera realizzazione del progetto. Un’eventuale mancanza di attenzione nell’analisi dei requisiti potrebbe portare a situazioni in cui l’intero progetto viene realizzato ignorando alcuni vincoli importanti; in una situazione del genere è problematico tornare indietro, poiché molte risorse sono già state impiegate e correggere eventuali mancanze significherebbe averle sprecate.</w:t>
+      </w:r>
+    </w:p>
+    <w:p/>
+    <w:p>
+      <w:r>
+        <w:t xml:space="preserve">Dato che l’intero progetto è realizzato una start up, l’analisi dei requisiti iniziale si concentrerà sulla realizzazione di un servizio funzionante da subito. Infatti, in generale, a una start up interessa realizzare subito il proprio prodotto/servizio per valutare la sua efficacia sul mercato. </w:t>
       </w:r>
     </w:p>
     <w:p>
@@ -3759,10 +3727,7 @@
     </w:p>
     <w:p>
       <w:r>
-        <w:t>Ovviamente, durante la realizzazione del progetto in sé emergeranno requisiti più specifici e di basso</w:t>
-      </w:r>
-      <w:r>
-        <w:t xml:space="preserve"> livello, che saranno facilmente valutabili avendo già dato le basi per il progetto.</w:t>
+        <w:t>Ovviamente, durante la realizzazione del progetto in sé emergeranno requisiti più specifici e di basso livello, che saranno facilmente valutabili avendo già dato le basi per il progetto.</w:t>
       </w:r>
     </w:p>
     <w:p>
@@ -3777,18 +3742,12 @@
     </w:p>
     <w:p>
       <w:r>
-        <w:t xml:space="preserve">La startup Unipiazza nasce con l’intento di offrire un servizio di fidelizzazione clienti alle piccole attività commerciali. Il servizio offerto è </w:t>
-      </w:r>
-      <w:r>
-        <w:t>facile da utilizzare, in questo modo le attività potranno adottarlo senza dover imparare procedure complicate.</w:t>
-      </w:r>
-    </w:p>
-    <w:p>
-      <w:r>
-        <w:t>Le attività a cui Unipiazza si rivolge, infatti, sono quelle che non stanno sfruttando gli enormi vantaggi che la fidelizzazione clienti può offr</w:t>
-      </w:r>
-      <w:r>
-        <w:t>ire al giorno d’oggi.</w:t>
+        <w:t>La startup Unipiazza nasce con l’intento di offrire un servizio di fidelizzazione clienti alle piccole attività commerciali. Il servizio offerto è facile da utilizzare, in questo modo le attività potranno adottarlo senza dover imparare procedure complicate.</w:t>
+      </w:r>
+    </w:p>
+    <w:p>
+      <w:r>
+        <w:t>Le attività a cui Unipiazza si rivolge, infatti, sono quelle che non stanno sfruttando gli enormi vantaggi che la fidelizzazione clienti può offrire al giorno d’oggi.</w:t>
       </w:r>
     </w:p>
     <w:p/>
@@ -3815,7 +3774,13 @@
       </w:r>
       <w:proofErr w:type="spellEnd"/>
       <w:r>
-        <w:t>”, verranno cioè inserite delle meccaniche ludiche per aumentare il coinvolgimento.</w:t>
+        <w:t>”, verranno cioè inserite delle meccaniche ludiche per aumentare il coinvolgimento</w:t>
+      </w:r>
+      <w:r>
+        <w:t xml:space="preserve"> degli utenti nel servizio</w:t>
+      </w:r>
+      <w:r>
+        <w:t>.</w:t>
       </w:r>
     </w:p>
     <w:p>
@@ -3824,10 +3789,7 @@
       </w:r>
       <w:proofErr w:type="spellStart"/>
       <w:r>
-        <w:t>gamif</w:t>
-      </w:r>
-      <w:r>
-        <w:t>ication</w:t>
+        <w:t>gamification</w:t>
       </w:r>
       <w:proofErr w:type="spellEnd"/>
       <w:r>
@@ -3857,18 +3819,12 @@
     </w:p>
     <w:p>
       <w:r>
-        <w:t>Quando un cliente dell’attività commerciale acquista un bene presso quest’ultima, esso scansiona una tessera sul tablet di quell’attività commerciale per accedere al servizio Unipiazza. Il tablet mostrerà al cliente i gettoni accumulati sul suo account pre</w:t>
-      </w:r>
-      <w:r>
-        <w:t xml:space="preserve">sso quella attività, consentendo al gestore di aggiungerne altri, a seconda di quanto il cliente ha speso. </w:t>
-      </w:r>
-    </w:p>
-    <w:p>
-      <w:r>
-        <w:t>Per aggiungere gettoni al cliente, il gestore deve poter utilizzare uno smartphone dedicato, tramite il quale può decidere manualmente la quantità d</w:t>
-      </w:r>
-      <w:r>
-        <w:t>i gettoni.</w:t>
+        <w:t xml:space="preserve">Quando un cliente dell’attività commerciale acquista un bene presso quest’ultima, esso scansiona una tessera sul tablet di quell’attività commerciale per accedere al servizio Unipiazza. Il tablet mostrerà al cliente i gettoni accumulati sul suo account presso quella attività, consentendo al gestore di aggiungerne altri, a seconda di quanto il cliente ha speso. </w:t>
+      </w:r>
+    </w:p>
+    <w:p>
+      <w:r>
+        <w:t>Per aggiungere gettoni al cliente, il gestore deve poter utilizzare uno smartphone dedicato, tramite il quale può decidere manualmente la quantità di gettoni.</w:t>
       </w:r>
     </w:p>
     <w:p>
@@ -3881,10 +3837,7 @@
       </w:r>
       <w:proofErr w:type="spellEnd"/>
       <w:r>
-        <w:t>…). Una volta raggiunto il numero di gettoni necessario per ritirare il prem</w:t>
-      </w:r>
-      <w:r>
-        <w:t>io, il cliente può decidere di ritirarlo.</w:t>
+        <w:t>…). Una volta raggiunto il numero di gettoni necessario per ritirare il premio, il cliente può decidere di ritirarlo.</w:t>
       </w:r>
     </w:p>
     <w:p>
@@ -3898,10 +3851,7 @@
       </w:r>
       <w:proofErr w:type="gramStart"/>
       <w:r>
-        <w:t>che non dispone della tessera RFID di Unipia</w:t>
-      </w:r>
-      <w:r>
-        <w:t>zza,</w:t>
+        <w:t>che non dispone della tessera RFID di Unipiazza,</w:t>
       </w:r>
       <w:proofErr w:type="gramEnd"/>
       <w:r>
@@ -3977,10 +3927,7 @@
     </w:p>
     <w:p>
       <w:r>
-        <w:t>Il cliente può visualizzare sul proprio smartphone le attività commerciali vicino a lui convenzionate con Unipiazz</w:t>
-      </w:r>
-      <w:r>
-        <w:t>a. Il cliente può “seguire” certe attività, in questo modo potrà ritrovarle nella lista “Attività seguite” dell’app smartphone. Il cliente può visualizzare in ogni momento il saldo dei gettoni raccolti in ogni attività.</w:t>
+        <w:t>Il cliente può visualizzare sul proprio smartphone le attività commerciali vicino a lui convenzionate con Unipiazza. Il cliente può “seguire” certe attività, in questo modo potrà ritrovarle nella lista “Attività seguite” dell’app smartphone. Il cliente può visualizzare in ogni momento il saldo dei gettoni raccolti in ogni attività.</w:t>
       </w:r>
     </w:p>
     <w:p/>
@@ -4060,13 +4007,7 @@
         <w:rPr>
           <w:b/>
         </w:rPr>
-        <w:t>Flu</w:t>
-      </w:r>
-      <w:r>
-        <w:rPr>
-          <w:b/>
-        </w:rPr>
-        <w:t>sso di esecuzione dei casi d’uso</w:t>
+        <w:t>Flusso di esecuzione dei casi d’uso</w:t>
       </w:r>
     </w:p>
     <w:p>
@@ -4098,6 +4039,9 @@
       <w:r>
         <w:t>”</w:t>
       </w:r>
+      <w:r>
+        <w:t xml:space="preserve"> per aumentare il coinvolgimento</w:t>
+      </w:r>
     </w:p>
     <w:p>
       <w:pPr>
@@ -4136,10 +4080,7 @@
         </w:numPr>
       </w:pPr>
       <w:r>
-        <w:t>Per problemi legati ai dispositivi presenti nelle attività</w:t>
-      </w:r>
-      <w:r>
-        <w:t xml:space="preserve"> (tablet e smartphone), un incaricato di Unipiazza dovrà eventualmente recarsi sul posto per fornire aiuto al gestore</w:t>
+        <w:t>Per problemi legati ai dispositivi presenti nelle attività (tablet e smartphone), un incaricato di Unipiazza dovrà eventualmente recarsi sul posto per fornire aiuto al gestore</w:t>
       </w:r>
     </w:p>
     <w:p>
@@ -4174,10 +4115,7 @@
         </w:numPr>
       </w:pPr>
       <w:r>
-        <w:t>Devono essere grandi abbastanza per consentire ad ogni tipo di utente di utilizzare il serv</w:t>
-      </w:r>
-      <w:r>
-        <w:t>izio senza sforzo</w:t>
+        <w:t>Devono essere grandi abbastanza per consentire ad ogni tipo di utente di utilizzare il servizio senza sforzo</w:t>
       </w:r>
     </w:p>
     <w:p>
@@ -4221,10 +4159,7 @@
         </w:numPr>
       </w:pPr>
       <w:r>
-        <w:t>Deve poter rimanere acceso per tutta la giornata lavorativa delle attività commerciali (rimanendo costantemente</w:t>
-      </w:r>
-      <w:r>
-        <w:t xml:space="preserve"> in carica)</w:t>
+        <w:t>Deve poter rimanere acceso per tutta la giornata lavorativa delle attività commerciali (rimanendo costantemente in carica)</w:t>
       </w:r>
     </w:p>
     <w:p>
@@ -4277,10 +4212,7 @@
         </w:numPr>
       </w:pPr>
       <w:r>
-        <w:t>Devono essere grandi ab</w:t>
-      </w:r>
-      <w:r>
-        <w:t>bastanza per consentire ad ogni tipo di utente di utilizzare il servizio senza sforzo (Display di almeno 3,5 pollici)</w:t>
+        <w:t>Devono essere grandi abbastanza per consentire ad ogni tipo di utente di utilizzare il servizio senza sforzo (Display di almeno 3,5 pollici)</w:t>
       </w:r>
     </w:p>
     <w:p>
@@ -4313,10 +4245,7 @@
         </w:numPr>
       </w:pPr>
       <w:r>
-        <w:t>Deve poter rimanere acceso per tutta la giornata lavorativa delle attività commercial</w:t>
-      </w:r>
-      <w:r>
-        <w:t>i (rimanendo costantemente in carica)</w:t>
+        <w:t>Deve poter rimanere acceso per tutta la giornata lavorativa delle attività commerciali (rimanendo costantemente in carica)</w:t>
       </w:r>
     </w:p>
     <w:p>
@@ -4466,13 +4395,7 @@
         <w:rPr>
           <w:b/>
         </w:rPr>
-        <w:t xml:space="preserve">Applicazione smartphone per </w:t>
-      </w:r>
-      <w:r>
-        <w:rPr>
-          <w:b/>
-        </w:rPr>
-        <w:t>clienti</w:t>
+        <w:t>Applicazione smartphone per clienti</w:t>
       </w:r>
     </w:p>
     <w:p>
@@ -4594,10 +4517,7 @@
         </w:numPr>
       </w:pPr>
       <w:r>
-        <w:t>La preparazione del sistema operati</w:t>
-      </w:r>
-      <w:r>
-        <w:t>vo per la prima volta (rimozione di app non necessarie, inserimento delle app di Unipiazza) non deve essere un processo complicato</w:t>
+        <w:t>La preparazione del sistema operativo per la prima volta (rimozione di app non necessarie, inserimento delle app di Unipiazza) non deve essere un processo complicato</w:t>
       </w:r>
     </w:p>
     <w:p>
@@ -4639,10 +4559,7 @@
         </w:numPr>
       </w:pPr>
       <w:r>
-        <w:t>L’app de</w:t>
-      </w:r>
-      <w:r>
-        <w:t>ve poter essere aggiornata da remoto, senza recarsi presso le attività commerciali</w:t>
+        <w:t>L’app deve poter essere aggiornata da remoto, senza recarsi presso le attività commerciali</w:t>
       </w:r>
     </w:p>
     <w:p>
@@ -4679,10 +4596,7 @@
     </w:p>
     <w:p>
       <w:r>
-        <w:t>Non verrà impiegata una metodologia di sviluppo fissa. Il motivo nasce dal fatto che l’obiettivo di Unipiazza è quello di realizzare dapprima un servizio funzionante. In seguito, quando il progetto sarà più consolidato, la gestione</w:t>
-      </w:r>
-      <w:r>
-        <w:t xml:space="preserve"> del progetto potrà essere organizzata in maniera più precisa. </w:t>
+        <w:t xml:space="preserve">Non verrà impiegata una metodologia di sviluppo fissa. Il motivo nasce dal fatto che l’obiettivo di Unipiazza è quello di realizzare dapprima un servizio funzionante. In seguito, quando il progetto sarà più consolidato, la gestione del progetto potrà essere organizzata in maniera più precisa. </w:t>
       </w:r>
     </w:p>
     <w:p>
@@ -4695,10 +4609,7 @@
       </w:r>
       <w:proofErr w:type="gramEnd"/>
       <w:r>
-        <w:t>, suddividendo il lavoro in diverse “task”, ossia piccole unità di lavoro facilmente suddivisib</w:t>
-      </w:r>
-      <w:r>
-        <w:t>ili tra le persone che compongono Unipiazza.</w:t>
+        <w:t>, suddividendo il lavoro in diverse “task”, ossia piccole unità di lavoro facilmente suddivisibili tra le persone che compongono Unipiazza.</w:t>
       </w:r>
     </w:p>
     <w:p/>
@@ -4715,15 +4626,66 @@
     </w:p>
     <w:p>
       <w:r>
-        <w:t>Siccome il progetto non nasce dalla richiesta di un particolare committente, i requisiti sono stati realizzati negli interessi dei possibili clienti e gestori delle attività commercial</w:t>
-      </w:r>
-      <w:r>
-        <w:t>i.</w:t>
-      </w:r>
-    </w:p>
-    <w:p>
-      <w:r>
-        <w:t>Varie metodologie possono essere utilizzate per la validazione dei requisiti, anche mentre il servizio è in fase di produzione, con lo scopo di ottenere feedback necessari al miglioramento del servizio:</w:t>
+        <w:t>Il</w:t>
+      </w:r>
+      <w:r>
+        <w:t xml:space="preserve"> progetto non nasce </w:t>
+      </w:r>
+      <w:r>
+        <w:t>in risposta a una richiesta di un particolare committente, infatti,</w:t>
+      </w:r>
+      <w:r>
+        <w:t xml:space="preserve"> i requisiti sono stati</w:t>
+      </w:r>
+      <w:r>
+        <w:t xml:space="preserve"> raccolti ipotizzando gli</w:t>
+      </w:r>
+      <w:r>
+        <w:t xml:space="preserve"> interessi dei clienti e </w:t>
+      </w:r>
+      <w:r>
+        <w:t xml:space="preserve">dei </w:t>
+      </w:r>
+      <w:r>
+        <w:t>gestori delle attività commerciali.</w:t>
+      </w:r>
+    </w:p>
+    <w:p/>
+    <w:p>
+      <w:r>
+        <w:t>In questa situazione, alcune metodologie specifiche possono essere</w:t>
+      </w:r>
+      <w:r>
+        <w:t xml:space="preserve"> utilizzate per la validazione dei requisiti, anche </w:t>
+      </w:r>
+      <w:r>
+        <w:t>dopo che</w:t>
+      </w:r>
+      <w:r>
+        <w:t xml:space="preserve"> il servizio </w:t>
+      </w:r>
+      <w:r>
+        <w:t>sarà</w:t>
+      </w:r>
+      <w:r>
+        <w:t xml:space="preserve"> già stato lanciato sul mercato</w:t>
+      </w:r>
+      <w:r>
+        <w:t>, per migliorare il servizio.</w:t>
+      </w:r>
+    </w:p>
+    <w:p/>
+    <w:p>
+      <w:r>
+        <w:t xml:space="preserve">Ecco alcune delle soluzioni possibili per ricevere un </w:t>
+      </w:r>
+      <w:proofErr w:type="gramStart"/>
+      <w:r>
+        <w:t>feedback</w:t>
+      </w:r>
+      <w:proofErr w:type="gramEnd"/>
+      <w:r>
+        <w:t xml:space="preserve"> da parte degli utenti del servizio:</w:t>
       </w:r>
     </w:p>
     <w:p>
@@ -4734,10 +4696,7 @@
         </w:numPr>
       </w:pPr>
       <w:r>
-        <w:t>Opinioni dirette dei clienti e gestori delle attiv</w:t>
-      </w:r>
-      <w:r>
-        <w:t>ità commerciali</w:t>
+        <w:t>Opinioni dirette dei clienti e gestori delle attività commerciali</w:t>
       </w:r>
     </w:p>
     <w:p>
@@ -4795,7 +4754,6 @@
     <w:p/>
     <w:p/>
     <w:p/>
-    <w:p/>
     <w:p>
       <w:pPr>
         <w:pStyle w:val="Titolo1"/>
@@ -4810,21 +4768,26 @@
     <w:p/>
     <w:p>
       <w:r>
-        <w:t>Per creare il servizio Unipiazza serve un’architettura informatica adibita alla gestione dei dati e del funzionamento del servizio. Per esempio, dobbiamo salvare in un qualche spazio i gettoni che ha raccolto ogni cliente, i nomi delle attività presenti su</w:t>
-      </w:r>
-      <w:r>
-        <w:t xml:space="preserve">l territorio, le transazioni effettuate da ogni cliente e altro ancora. </w:t>
-      </w:r>
-    </w:p>
-    <w:p>
-      <w:r>
-        <w:t>Per realizzare un servizio di questo tipo, si è preferito procedere secondo un'architettura informatica il più standard possibile, in modo da semplificare lo sviluppo e  limitare poss</w:t>
-      </w:r>
-      <w:r>
-        <w:t xml:space="preserve">ibili problematiche. </w:t>
-      </w:r>
-    </w:p>
-    <w:p>
+        <w:t xml:space="preserve">Per creare il servizio Unipiazza serve un’architettura informatica </w:t>
+      </w:r>
+      <w:r>
+        <w:t>per</w:t>
+      </w:r>
+      <w:r>
+        <w:t xml:space="preserve"> la gestione dei dati e del funzionamento del servizio. Per esempio, dobbiamo salvare in un qualche spazio i gettoni che ha raccolto ogni cliente, i nomi delle attività presenti sul territorio, le transazioni effettuate da ogni cliente e altro ancora. </w:t>
+      </w:r>
+    </w:p>
+    <w:p>
+      <w:r>
+        <w:t xml:space="preserve">Per realizzare un servizio di questo tipo, si è preferito procedere secondo un'architettura informatica il più standard possibile, in modo da semplificare lo sviluppo e  limitare possibili problematiche. </w:t>
+      </w:r>
+    </w:p>
+    <w:p>
+      <w:pPr>
+        <w:rPr>
+          <w:iCs/>
+        </w:rPr>
+      </w:pPr>
       <w:r>
         <w:t xml:space="preserve">La descrizione della struttura che si è preferito utilizzare viene illustrata nello schema in </w:t>
       </w:r>
@@ -4832,9 +4795,12 @@
         <w:rPr>
           <w:i/>
         </w:rPr>
-        <w:t>“figura”</w:t>
-      </w:r>
-      <w:r>
+        <w:t>figura 3.1</w:t>
+      </w:r>
+      <w:r>
+        <w:rPr>
+          <w:iCs/>
+        </w:rPr>
         <w:t>.</w:t>
       </w:r>
     </w:p>
@@ -4904,10 +4870,7 @@
     <w:p>
       <w:r>
         <w:lastRenderedPageBreak/>
-        <w:t xml:space="preserve">In questo schema compaiono le app e il gestionale, le entità nelle quali risiede la gestione dell’interfaccia utente, ossia il </w:t>
-      </w:r>
-      <w:r>
-        <w:t>lato del servizio tramite il quale i clienti e i gestori possono interagire.</w:t>
+        <w:t>In questo schema compaiono le app e il gestionale, le entità nelle quali risiede la gestione dell’interfaccia utente, ossia il lato del servizio tramite il quale i clienti e i gestori possono interagire.</w:t>
       </w:r>
     </w:p>
     <w:p/>
@@ -4919,10 +4882,7 @@
         <w:t>come, ad esempio,</w:t>
       </w:r>
       <w:r>
-        <w:t xml:space="preserve"> il numer</w:t>
-      </w:r>
-      <w:r>
-        <w:t>o di gettoni raccolti per ogni cliente, i nomi delle attività commerciali, i nomi degli utenti…).</w:t>
+        <w:t xml:space="preserve"> il numero di gettoni raccolti per ogni cliente, i nomi delle attività commerciali, i nomi degli utenti…).</w:t>
       </w:r>
     </w:p>
     <w:p/>
@@ -4934,18 +4894,18 @@
         <w:t>un’entità</w:t>
       </w:r>
       <w:r>
-        <w:t xml:space="preserve"> spesso utilizzata nelle architetture informatiche, il cui scopo è gestire la </w:t>
-      </w:r>
-      <w:r>
-        <w:t xml:space="preserve">comunicazione tra due o più entità (nel nostro caso le app, il gestionale e il database), fornendo un’interfaccia ben definita per il dialogo. </w:t>
-      </w:r>
-    </w:p>
-    <w:p>
-      <w:r>
-        <w:t>Nel nostro caso, i vari client che vorranno richiedere delle informazioni al database, dovranno fare delle richi</w:t>
-      </w:r>
-      <w:r>
-        <w:t>este al server API, che farà da intermediario. Il server si occuperà di risolvere le richieste secondo una determinata logica, di interrogare il database e fornire una risposta al client.</w:t>
+        <w:t xml:space="preserve"> spesso utilizzata nelle architetture informatiche, il cui scopo è gestire la comunicazione tra due o più entità (nel nostro caso le app, il gestionale e il database), fornendo un’interfaccia ben definita per il dialogo. </w:t>
+      </w:r>
+    </w:p>
+    <w:p>
+      <w:r>
+        <w:t xml:space="preserve">Nel nostro caso, i vari client che vorranno richiedere delle informazioni al database, dovranno fare delle richieste </w:t>
+      </w:r>
+      <w:r>
+        <w:t xml:space="preserve">http </w:t>
+      </w:r>
+      <w:r>
+        <w:t>al server API, che farà da intermediario. Il server si occuperà di risolvere le richieste secondo una determinata logica, di interrogare il database e fornire una risposta al client.</w:t>
       </w:r>
     </w:p>
     <w:p>
@@ -4968,10 +4928,7 @@
     </w:p>
     <w:p>
       <w:r>
-        <w:t>Per implementare questo</w:t>
-      </w:r>
-      <w:r>
-        <w:t xml:space="preserve"> tipo di struttura, esistono principalmente due approcci: quello orientato ai </w:t>
+        <w:t xml:space="preserve">Per implementare questo tipo di struttura, esistono principalmente due approcci: quello orientato ai </w:t>
       </w:r>
       <w:proofErr w:type="spellStart"/>
       <w:r>
@@ -4984,10 +4941,7 @@
     </w:p>
     <w:p>
       <w:r>
-        <w:t>In questo paragrafo illustrerò le differenze tra questi due approcci e discuterò quale sia la scelta migliore nel nostro dominio di applicazione</w:t>
-      </w:r>
-      <w:r>
-        <w:t>.</w:t>
+        <w:t>In questo paragrafo illustrerò le differenze tra questi due approcci e discuterò quale sia la scelta migliore nel nostro dominio di applicazione.</w:t>
       </w:r>
     </w:p>
     <w:p>
@@ -5023,10 +4977,7 @@
       </w:r>
       <w:proofErr w:type="spellEnd"/>
       <w:r>
-        <w:t>, che comunicano tra di lor</w:t>
-      </w:r>
-      <w:r>
-        <w:t>o tramite API ben definite.</w:t>
+        <w:t>, che comunicano tra di loro tramite API ben definite.</w:t>
       </w:r>
     </w:p>
     <w:p/>
@@ -5046,10 +4997,7 @@
     <w:p/>
     <w:p>
       <w:r>
-        <w:t>Spesso que</w:t>
-      </w:r>
-      <w:r>
-        <w:t>sto tipo di architettura utilizza un approccio cloud-</w:t>
+        <w:t>Spesso questo tipo di architettura utilizza un approccio cloud-</w:t>
       </w:r>
       <w:proofErr w:type="spellStart"/>
       <w:r>
@@ -5141,18 +5089,12 @@
       <w:bookmarkStart w:id="20" w:name="_dmrauzc22wvq" w:colFirst="0" w:colLast="0"/>
       <w:bookmarkEnd w:id="20"/>
       <w:r>
-        <w:t>3</w:t>
-      </w:r>
-      <w:r>
-        <w:t>.1.2. Architettura monolitica</w:t>
-      </w:r>
-    </w:p>
-    <w:p>
-      <w:r>
-        <w:t>Nelle architetture monolitiche</w:t>
-      </w:r>
-      <w:r>
-        <w:t>, tutti i processi del servizio sono strettamente collegati fra loro e sono contenuti all’interno di un unico blocco (detto “monolite”).</w:t>
+        <w:t>3.1.2. Architettura monolitica</w:t>
+      </w:r>
+    </w:p>
+    <w:p>
+      <w:r>
+        <w:t>Nelle architetture monolitiche, tutti i processi del servizio sono strettamente collegati fra loro e sono contenuti all’interno di un unico blocco (detto “monolite”).</w:t>
       </w:r>
     </w:p>
     <w:p>
@@ -5237,10 +5179,7 @@
     </w:p>
     <w:p>
       <w:r>
-        <w:t>L'architettura monolitica si presta bene alla realizzazione di piccoli servizi poco soggetti ai cambiamenti. Quando siamo in queste condizioni, questo tipo di architettura è la più facile da implementare, poiché è facilmente racchiudibi</w:t>
-      </w:r>
-      <w:r>
-        <w:t>le in un unico progetto</w:t>
+        <w:t>L'architettura monolitica si presta bene alla realizzazione di piccoli servizi poco soggetti ai cambiamenti. Quando siamo in queste condizioni, questo tipo di architettura è la più facile da implementare, poiché è facilmente racchiudibile in un unico progetto</w:t>
       </w:r>
     </w:p>
     <w:p/>
@@ -5254,10 +5193,7 @@
       </w:r>
       <w:proofErr w:type="spellEnd"/>
       <w:r>
-        <w:t>, però, permettono di scalare e sviluppare le applicazioni in modo più rapido e semplice. Inoltre, delegando ad entità distinte compiti ben definiti, ogni compito può essere svolto con efficienza mag</w:t>
-      </w:r>
-      <w:r>
-        <w:t xml:space="preserve">giore e in maniera indipendente, diminuendo eventuali “single point of </w:t>
+        <w:t xml:space="preserve">, però, permettono di scalare e sviluppare le applicazioni in modo più rapido e semplice. Inoltre, delegando ad entità distinte compiti ben definiti, ogni compito può essere svolto con efficienza maggiore e in maniera indipendente, diminuendo eventuali “single point of </w:t>
       </w:r>
       <w:proofErr w:type="spellStart"/>
       <w:r>
@@ -5271,13 +5207,7 @@
     <w:p/>
     <w:p>
       <w:r>
-        <w:t>La pr</w:t>
-      </w:r>
-      <w:r>
-        <w:t>ospettiva è che, durante lo sviluppo del servizio di fidelizzazione di Unipiazza, probabilmente emergeranno nuovi requisiti, rendendo necessaria qualche modifica all’architettura informatica. É utile quindi implementare un’architettura che sia flessibile n</w:t>
-      </w:r>
-      <w:r>
-        <w:t xml:space="preserve">el tempo, per questo l’approccio ai </w:t>
+        <w:t xml:space="preserve">La prospettiva è che, durante lo sviluppo del servizio di fidelizzazione di Unipiazza, probabilmente emergeranno nuovi requisiti, rendendo necessaria qualche modifica all’architettura informatica. É utile quindi implementare un’architettura che sia flessibile nel tempo, per questo l’approccio ai </w:t>
       </w:r>
       <w:proofErr w:type="spellStart"/>
       <w:r>
@@ -5291,10 +5221,7 @@
     <w:p/>
     <w:p>
       <w:r>
-        <w:t>In futuro la prospettiva è che il servizio di Unipiazza sia utilizzato da sempre più utenti, è necessario quindi utilizzare un approccio che permetta una scalabilità del servizio. Nell’approc</w:t>
-      </w:r>
-      <w:r>
-        <w:t xml:space="preserve">cio ai </w:t>
+        <w:t xml:space="preserve">In futuro la prospettiva è che il servizio di Unipiazza sia utilizzato da sempre più utenti, è necessario quindi utilizzare un approccio che permetta una scalabilità del servizio. Nell’approccio ai </w:t>
       </w:r>
       <w:proofErr w:type="spellStart"/>
       <w:r>
@@ -5323,10 +5250,7 @@
     </w:p>
     <w:p>
       <w:r>
-        <w:t>Invece, utilizzando l’approccio monolitico, se volessimo scalar</w:t>
-      </w:r>
-      <w:r>
-        <w:t>e verso l’alto solamente una specifica parte del servizio, saremmo costretti a ridimensionare l’intera infrastruttura del servizio.</w:t>
+        <w:t>Invece, utilizzando l’approccio monolitico, se volessimo scalare verso l’alto solamente una specifica parte del servizio, saremmo costretti a ridimensionare l’intera infrastruttura del servizio.</w:t>
       </w:r>
     </w:p>
     <w:p/>
@@ -5340,10 +5264,7 @@
       </w:r>
       <w:proofErr w:type="spellEnd"/>
       <w:r>
-        <w:t xml:space="preserve"> per rea</w:t>
-      </w:r>
-      <w:r>
-        <w:t>lizzare il servizio di fidelizzazione di Unipiazza.</w:t>
+        <w:t xml:space="preserve"> per realizzare il servizio di fidelizzazione di Unipiazza.</w:t>
       </w:r>
     </w:p>
     <w:p/>
@@ -5369,19 +5290,19 @@
         <w:t>sotto capitolo</w:t>
       </w:r>
       <w:r>
-        <w:t xml:space="preserve"> descriverò come è stata implementata l’architettura informatica per la realizzazione del servizio di fidelizzazione di Unipiazza</w:t>
-      </w:r>
-      <w:r>
-        <w:t>.</w:t>
-      </w:r>
-    </w:p>
-    <w:p/>
-    <w:p>
-      <w:r>
-        <w:t>Siccome molte delle scelte implementative sono state fatte in base alle conoscenze pratiche degli sviluppatori all’interno dell’azienda, con una preferenza verso l’impiego di soluzioni standard, non entrerò nel merito di quali potevano essere le alterna</w:t>
-      </w:r>
-      <w:r>
-        <w:t>tive implementative.</w:t>
+        <w:t xml:space="preserve"> descriverò come è stata implementata l’architettura informatica per la realizzazione del servizio di fidelizzazione di Unipiazza.</w:t>
+      </w:r>
+    </w:p>
+    <w:p/>
+    <w:p>
+      <w:r>
+        <w:t xml:space="preserve">Siccome molte delle scelte implementative sono state fatte in base alle conoscenze pratiche degli sviluppatori all’interno dell’azienda, con una preferenza verso l’impiego di soluzioni standard, non entrerò nel merito di quali potevano essere le </w:t>
+      </w:r>
+      <w:r>
+        <w:t xml:space="preserve">soluzioni </w:t>
+      </w:r>
+      <w:r>
+        <w:t>alternative.</w:t>
       </w:r>
     </w:p>
     <w:p>
@@ -5408,37 +5329,46 @@
         <w:rPr>
           <w:i/>
         </w:rPr>
+        <w:t xml:space="preserve">, </w:t>
+      </w:r>
+      <w:r>
+        <w:rPr>
+          <w:iCs/>
+        </w:rPr>
+        <w:t xml:space="preserve">presente </w:t>
+      </w:r>
+      <w:r>
+        <w:rPr>
+          <w:iCs/>
+        </w:rPr>
+        <w:t>alla</w:t>
+      </w:r>
+      <w:r>
+        <w:rPr>
+          <w:iCs/>
+        </w:rPr>
+        <w:t xml:space="preserve"> pagina successiva</w:t>
+      </w:r>
+      <w:r>
+        <w:rPr>
+          <w:iCs/>
+        </w:rPr>
+        <w:t>,</w:t>
+      </w:r>
+      <w:r>
+        <w:rPr>
+          <w:iCs/>
+        </w:rPr>
         <w:t xml:space="preserve"> </w:t>
       </w:r>
       <w:r>
-        <w:rPr>
-          <w:iCs/>
-        </w:rPr>
-        <w:t>presente nella</w:t>
-      </w:r>
-      <w:r>
-        <w:rPr>
-          <w:iCs/>
-        </w:rPr>
-        <w:t xml:space="preserve"> pagina successiva</w:t>
-      </w:r>
-      <w:r>
-        <w:rPr>
-          <w:iCs/>
-        </w:rPr>
-        <w:t>,</w:t>
-      </w:r>
-      <w:r>
-        <w:rPr>
-          <w:iCs/>
-        </w:rPr>
-        <w:t xml:space="preserve"> </w:t>
-      </w:r>
-      <w:r>
-        <w:t>vien</w:t>
-      </w:r>
-      <w:r>
-        <w:t>e illustrata l’implementazione dell’architettura informatica del servizio di fidelizzazione di Unipiazza. Di seguito spiegherò le varie entità che compongono lo schema nella figura.</w:t>
+        <w:t xml:space="preserve">viene illustrata l’implementazione dell’architettura informatica del servizio di fidelizzazione di Unipiazza. Di seguito spiegherò le varie entità che compongono lo </w:t>
+      </w:r>
+      <w:r>
+        <w:t>schema</w:t>
+      </w:r>
+      <w:r>
+        <w:t>.</w:t>
       </w:r>
     </w:p>
     <w:p>
@@ -5504,18 +5434,12 @@
       <w:bookmarkEnd w:id="23"/>
       <w:r>
         <w:lastRenderedPageBreak/>
-        <w:t>3</w:t>
-      </w:r>
-      <w:r>
-        <w:t>.2.1. I client</w:t>
-      </w:r>
-    </w:p>
-    <w:p>
-      <w:r>
-        <w:t>I client che si affacciano al servizio di fidelizzazion</w:t>
-      </w:r>
-      <w:r>
-        <w:t>e di Unipiazza sono rispettivamente:</w:t>
+        <w:t>3.2.1. I client</w:t>
+      </w:r>
+    </w:p>
+    <w:p>
+      <w:r>
+        <w:t>I client che si affacciano al servizio di fidelizzazione di Unipiazza sono rispettivamente:</w:t>
       </w:r>
     </w:p>
     <w:p>
@@ -5575,10 +5499,7 @@
     </w:p>
     <w:p>
       <w:r>
-        <w:t xml:space="preserve">Tramite il gestionale i gestori possono controllare le loro impostazioni riguardanti </w:t>
-      </w:r>
-      <w:r>
-        <w:t>il servizio di fidelizzazione Unipiazza.</w:t>
+        <w:t>Tramite il gestionale i gestori possono controllare le loro impostazioni riguardanti il servizio di fidelizzazione Unipiazza.</w:t>
       </w:r>
     </w:p>
     <w:p>
@@ -5597,10 +5518,7 @@
       </w:r>
       <w:proofErr w:type="spellEnd"/>
       <w:r>
-        <w:t>, un framework per le applica</w:t>
-      </w:r>
-      <w:r>
-        <w:t>zioni web open source. Questo framework è stato scelto poiché semplifica lo sviluppo utilizzando l’architettura “model-</w:t>
+        <w:t>, un framework per le applicazioni web open source. Questo framework è stato scelto poiché semplifica lo sviluppo utilizzando l’architettura “model-</w:t>
       </w:r>
       <w:proofErr w:type="spellStart"/>
       <w:r>
@@ -5616,10 +5534,7 @@
       </w:r>
       <w:proofErr w:type="spellEnd"/>
       <w:r>
-        <w:t xml:space="preserve">” si occupa di gestire </w:t>
-      </w:r>
-      <w:r>
-        <w:t xml:space="preserve">la vista dei dati per l’utente e il “controller” ha il compito di rispondere agli input dell’utente </w:t>
+        <w:t xml:space="preserve">” si occupa di gestire la vista dei dati per l’utente e il “controller” ha il compito di rispondere agli input dell’utente </w:t>
       </w:r>
       <w:proofErr w:type="gramStart"/>
       <w:r>
@@ -5635,10 +5550,7 @@
       </w:r>
       <w:proofErr w:type="spellEnd"/>
       <w:r>
-        <w:t>” la vi</w:t>
-      </w:r>
-      <w:r>
-        <w:t>sualizzazione di certi dati, in determinati istanti.</w:t>
+        <w:t>” la visualizzazione di certi dati, in determinati istanti.</w:t>
       </w:r>
     </w:p>
     <w:p/>
@@ -5652,10 +5564,7 @@
       </w:r>
       <w:proofErr w:type="spellEnd"/>
       <w:r>
-        <w:t>. Questo server web è stato scelto poiché fornisce un bilanciamento del carico</w:t>
-      </w:r>
-      <w:r>
-        <w:t>, migliorando quindi le prestazioni nel caso di accessi multipli contemporanei al gestionale.</w:t>
+        <w:t>. Questo server web è stato scelto poiché fornisce un bilanciamento del carico, migliorando quindi le prestazioni nel caso di accessi multipli contemporanei al gestionale.</w:t>
       </w:r>
     </w:p>
     <w:p>
@@ -5690,10 +5599,7 @@
       <w:bookmarkEnd w:id="24"/>
       <w:r>
         <w:lastRenderedPageBreak/>
-        <w:t>3.2.2. Il ser</w:t>
-      </w:r>
-      <w:r>
-        <w:t>ver API</w:t>
+        <w:t>3.2.2. Il server API</w:t>
       </w:r>
     </w:p>
     <w:p>
@@ -5735,27 +5641,18 @@
     </w:p>
     <w:p>
       <w:r>
-        <w:t>Questo server si occupa principalmente di ricevere le chiamate API</w:t>
-      </w:r>
-      <w:r>
-        <w:t xml:space="preserve"> provenienti dai client, processarle, interrogare il database e inviare le risposte ai client. </w:t>
-      </w:r>
-    </w:p>
-    <w:p>
-      <w:r>
-        <w:t>Questo server fa quindi parte del lato back end dell'applicazione di fidelizzazione clienti, essendo infatti l’entità adibita alla logica per il salvataggio e i</w:t>
-      </w:r>
-      <w:r>
-        <w:t>l recupero dei dati dal database.</w:t>
-      </w:r>
-    </w:p>
-    <w:p/>
-    <w:p>
-      <w:r>
-        <w:t>In questo server le API da utilizzare vengono definite, i client dovranno quindi conoscere la loro grammatica per poterle utilizzare. Inoltre, per poter utilizzare le API private di Unipiazza, i client si devono autentica</w:t>
-      </w:r>
-      <w:r>
-        <w:t>re. Non entrerò nei dettagli che riguardano il meccanismo di autenticazione, è utile però sapere che sono stati previsti tre tipi di utente autenticato:</w:t>
+        <w:t xml:space="preserve">Questo server si occupa principalmente di ricevere le chiamate API provenienti dai client, processarle, interrogare il database e inviare le risposte ai client. </w:t>
+      </w:r>
+    </w:p>
+    <w:p>
+      <w:r>
+        <w:t>Questo server fa quindi parte del lato back end dell'applicazione di fidelizzazione clienti, essendo infatti l’entità adibita alla logica per il salvataggio e il recupero dei dati dal database.</w:t>
+      </w:r>
+    </w:p>
+    <w:p/>
+    <w:p>
+      <w:r>
+        <w:t>In questo server le API da utilizzare vengono definite, i client dovranno quindi conoscere la loro grammatica per poterle utilizzare. Inoltre, per poter utilizzare le API private di Unipiazza, i client si devono autenticare. Non entrerò nei dettagli che riguardano il meccanismo di autenticazione, è utile però sapere che sono stati previsti tre tipi di utente autenticato:</w:t>
       </w:r>
     </w:p>
     <w:p>
@@ -5822,10 +5719,7 @@
       </w:r>
       <w:proofErr w:type="spellEnd"/>
       <w:r>
-        <w:t xml:space="preserve"> orientato a</w:t>
-      </w:r>
-      <w:r>
-        <w:t xml:space="preserve"> documenti; non si basa perciò su una classica struttura a tabelle (tipica dei database relazionali), bensì utilizza documenti JSON per la rappresentazione dei dati. In questo modo, l’integrazione con alcuni tipi di applicazioni è più facile e veloce.</w:t>
+        <w:t xml:space="preserve"> orientato a documenti; non si basa perciò su una classica struttura a tabelle (tipica dei database relazionali), bensì utilizza documenti JSON per la rappresentazione dei dati. In questo modo, l’integrazione con alcuni tipi di applicazioni è più facile e veloce.</w:t>
       </w:r>
     </w:p>
     <w:p/>
@@ -5847,10 +5741,7 @@
       </w:r>
       <w:proofErr w:type="spellEnd"/>
       <w:r>
-        <w:t xml:space="preserve"> offre la possibilità di eseguire query (interrogazioni) ad hoc, consen</w:t>
-      </w:r>
-      <w:r>
-        <w:t xml:space="preserve">tendo ricerche per campi, intervalli e regular </w:t>
+        <w:t xml:space="preserve"> offre la possibilità di eseguire query (interrogazioni) ad hoc, consentendo ricerche per campi, intervalli e regular </w:t>
       </w:r>
       <w:proofErr w:type="spellStart"/>
       <w:r>
@@ -5882,26 +5773,17 @@
     </w:p>
     <w:p>
       <w:r>
-        <w:t>Amazon Web Service è una delle più famose pia</w:t>
-      </w:r>
-      <w:r>
-        <w:t xml:space="preserve">ttaforme di cloud computing on demand. Nella nostra specifica architettura è stata scelta come entità adibita al salvataggio delle risorse RAW, ossia tutte quelle risorse di tipo multimediale come immagini, audio, video, file, di dimensione </w:t>
+        <w:t xml:space="preserve">Amazon Web Service è una delle più famose piattaforme di cloud computing on demand. Nella nostra specifica architettura è stata scelta come entità adibita al salvataggio delle risorse RAW, ossia tutte quelle risorse di tipo multimediale come immagini, audio, video, file, di dimensione </w:t>
       </w:r>
       <w:r>
         <w:lastRenderedPageBreak/>
-        <w:t>non trascurabil</w:t>
-      </w:r>
-      <w:r>
-        <w:t>e. Nella nostra applicazione, sarà necessario accedere a questi tipi di risorse tramite la rete internet; AWS è stata decretata una delle soluzioni migliori per gestire questo tipo di comunicazione.</w:t>
-      </w:r>
-    </w:p>
-    <w:p/>
-    <w:p>
-      <w:r>
-        <w:t>Inoltre, AWS è stata anche utilizzata per contenere i fi</w:t>
-      </w:r>
-      <w:r>
-        <w:t xml:space="preserve">le </w:t>
+        <w:t>non trascurabile. Nella nostra applicazione, sarà necessario accedere a questi tipi di risorse tramite la rete internet; AWS è stata decretata una delle soluzioni migliori per gestire questo tipo di comunicazione.</w:t>
+      </w:r>
+    </w:p>
+    <w:p/>
+    <w:p>
+      <w:r>
+        <w:t xml:space="preserve">Inoltre, AWS è stata anche utilizzata per contenere i file </w:t>
       </w:r>
       <w:proofErr w:type="spellStart"/>
       <w:r>
@@ -5935,10 +5817,7 @@
       </w:r>
       <w:proofErr w:type="spellEnd"/>
       <w:r>
-        <w:t xml:space="preserve"> è una piattaforma cloud altamente scalabile per lo sviluppo e il mon</w:t>
-      </w:r>
-      <w:r>
-        <w:t>itoraggio di applicazioni. Nel nostro caso è stata utilizzata come involucro per tutto il back end dell’applicazione di fidelizzazione clienti Unipiazza.</w:t>
+        <w:t xml:space="preserve"> è una piattaforma cloud altamente scalabile per lo sviluppo e il monitoraggio di applicazioni. Nel nostro caso è stata utilizzata come involucro per tutto il back end dell’applicazione di fidelizzazione clienti Unipiazza.</w:t>
       </w:r>
     </w:p>
     <w:p/>
@@ -5980,10 +5859,7 @@
     </w:p>
     <w:p>
       <w:r>
-        <w:t>In questo capitolo</w:t>
-      </w:r>
-      <w:r>
-        <w:t xml:space="preserve"> descriverò come sono state realizzate le app lato business e lato clienti. L’obiettivo principale è comprendere il funzionamento e la logica sulle quali esse operano e interagiscono tra loro, descrivendo i punti salienti e le problematiche emerse.</w:t>
+        <w:t>In questo capitolo descriverò come sono state realizzate le app lato business e lato clienti. L’obiettivo principale è comprendere il funzionamento e la logica sulle quali esse operano e interagiscono tra loro, descrivendo i punti salienti e le problematiche emerse.</w:t>
       </w:r>
     </w:p>
     <w:p>
@@ -5993,18 +5869,12 @@
       <w:bookmarkStart w:id="29" w:name="_pf0ut5rorokk" w:colFirst="0" w:colLast="0"/>
       <w:bookmarkEnd w:id="29"/>
       <w:r>
-        <w:t>4.1. De</w:t>
-      </w:r>
-      <w:r>
-        <w:t>scrizione del funzionamento dell'app clienti (smartphone)</w:t>
-      </w:r>
-    </w:p>
-    <w:p>
-      <w:r>
-        <w:t>Nel mercato attuale che riguarda gli smartphone, la prevalenza dei dispositivi utilizza Android o iOS come sistema operativo. Per questo motivo si è deciso di sviluppare l’app smartphone in questi d</w:t>
-      </w:r>
-      <w:r>
-        <w:t>ue piattaforme.</w:t>
+        <w:t>4.1. Descrizione del funzionamento dell'app clienti (smartphone)</w:t>
+      </w:r>
+    </w:p>
+    <w:p>
+      <w:r>
+        <w:t>Nel mercato attuale che riguarda gli smartphone, la prevalenza dei dispositivi utilizza Android o iOS come sistema operativo. Per questo motivo si è deciso di sviluppare l’app smartphone in questi due piattaforme.</w:t>
       </w:r>
     </w:p>
     <w:p/>
@@ -6138,35 +6008,80 @@
     <w:p>
       <w:r>
         <w:lastRenderedPageBreak/>
-        <w:t>Tramite questa activ</w:t>
-      </w:r>
-      <w:r>
-        <w:t>ity iniziale è possibile visualizzare tutte le attività commerciali che hanno Unipiazza vicino all’utente. Le attività sono di default ordinate dalla più vicina alla più lontana. In alto è presente una barra di ricerca e dei bottoni tramite i quali si poss</w:t>
-      </w:r>
-      <w:r>
-        <w:t>ono ricercare delle specifiche attività commerciali (</w:t>
-      </w:r>
-      <w:proofErr w:type="spellStart"/>
-      <w:r>
-        <w:t>ristoranti,bar,negozi</w:t>
-      </w:r>
-      <w:proofErr w:type="spellEnd"/>
-      <w:r>
-        <w:t xml:space="preserve"> eccetera).</w:t>
-      </w:r>
-    </w:p>
-    <w:p/>
-    <w:p>
-      <w:r>
-        <w:t>Cliccando sull’icona a forma di cuore in basso, possono essere visualizzate le attività commerciali seguite, con il relativo indirizzo, categoria, orario di apertura, numero di gettoni raccolti e premi disponibili.</w:t>
-      </w:r>
-    </w:p>
-    <w:p>
-      <w:r>
-        <w:t xml:space="preserve">Cliccando sull’icona della mappa in alto </w:t>
-      </w:r>
-      <w:r>
-        <w:t>a destra, si possono visualizzare le attività commerciali sulla mappa.</w:t>
+        <w:t xml:space="preserve">Tramite </w:t>
+      </w:r>
+      <w:r>
+        <w:t xml:space="preserve">la </w:t>
+      </w:r>
+      <w:r>
+        <w:t xml:space="preserve">activity </w:t>
+      </w:r>
+      <w:r>
+        <w:t xml:space="preserve">in </w:t>
+      </w:r>
+      <w:r>
+        <w:rPr>
+          <w:i/>
+          <w:iCs/>
+        </w:rPr>
+        <w:t xml:space="preserve"> figura 4.1.1</w:t>
+      </w:r>
+      <w:r>
+        <w:t xml:space="preserve"> è possibile visualizzare tutte le attività commerciali che hanno Unipiazza vicino all’utente. Le attività sono di default ordinate dalla più vicina alla più lontana. In alto è presente una barra di ricerca e dei bottoni tramite i quali si possono ricercare delle specifiche attività commerciali (ristoranti,</w:t>
+      </w:r>
+      <w:r>
+        <w:t xml:space="preserve"> </w:t>
+      </w:r>
+      <w:r>
+        <w:t>bar,</w:t>
+      </w:r>
+      <w:r>
+        <w:t xml:space="preserve"> </w:t>
+      </w:r>
+      <w:r>
+        <w:t>negozi</w:t>
+      </w:r>
+      <w:r>
+        <w:t>, …</w:t>
+      </w:r>
+      <w:r>
+        <w:t>).</w:t>
+      </w:r>
+    </w:p>
+    <w:p/>
+    <w:p>
+      <w:pPr>
+        <w:jc w:val="left"/>
+      </w:pPr>
+      <w:r>
+        <w:t xml:space="preserve">Cliccando sull’icona a forma di cuore in basso, </w:t>
+      </w:r>
+      <w:r>
+        <w:t xml:space="preserve">viene visualizzata l’activity in </w:t>
+      </w:r>
+      <w:r>
+        <w:rPr>
+          <w:i/>
+          <w:iCs/>
+        </w:rPr>
+        <w:t>figura 4.1.2</w:t>
+      </w:r>
+      <w:r>
+        <w:t xml:space="preserve">, tramite la quale </w:t>
+      </w:r>
+      <w:r>
+        <w:t>possono essere visualizzate le attività commerciali seguite</w:t>
+      </w:r>
+      <w:r>
+        <w:t xml:space="preserve"> dal cliente</w:t>
+      </w:r>
+      <w:r>
+        <w:t>, con il relativo indirizzo, categoria, orario di apertura, numero di gettoni raccolti e premi disponibili.</w:t>
+      </w:r>
+    </w:p>
+    <w:p>
+      <w:r>
+        <w:t>Cliccando sull’icona della mappa in alto a destra, si possono visualizzare le attività commerciali sulla mappa.</w:t>
       </w:r>
     </w:p>
     <w:p>
@@ -6240,35 +6155,46 @@
       <w:pPr>
         <w:keepNext/>
       </w:pPr>
+    </w:p>
+    <w:p/>
+    <w:p>
       <w:r>
         <w:lastRenderedPageBreak/>
-        <w:t>C</w:t>
-      </w:r>
-      <w:r>
-        <w:t>liccando su un’attivit</w:t>
-      </w:r>
-      <w:r>
-        <w:t xml:space="preserve">à possono essere visualizzati il numero di gettoni raccolti, i premi e il relativo costo in gettoni. Tramite questa activity si può decidere di seguire l’attività, in questo modo l’utente potrà raccogliere gettoni, ricevere promozioni e aggiornamenti. </w:t>
-      </w:r>
-    </w:p>
-    <w:p>
-      <w:r>
-        <w:t>M</w:t>
-      </w:r>
-      <w:r>
-        <w:t>an</w:t>
-      </w:r>
-      <w:r>
-        <w:t xml:space="preserve"> mano che il cliente raccoglierà gettoni presso l’attività commerciale, le barre di progresso relative ai premi aumenteranno e una volta che saranno riempite, il cliente potrà ritirare il relativo premio recandosi presso l’attività.</w:t>
-      </w:r>
-    </w:p>
-    <w:p/>
-    <w:p>
-      <w:r>
-        <w:t>Da questa activity è a</w:t>
-      </w:r>
-      <w:r>
-        <w:t>nche possibile ottenere il numero di telefono dell’attività commerciale, condividerla con gli amici, visitare la pagina Facebook e ottenere indicazioni stradali.</w:t>
+        <w:t>Cliccando su un’attività</w:t>
+      </w:r>
+      <w:r>
+        <w:t xml:space="preserve">, si apre l’activity in </w:t>
+      </w:r>
+      <w:r>
+        <w:rPr>
+          <w:i/>
+          <w:iCs/>
+        </w:rPr>
+        <w:t>figura 4.1.</w:t>
+      </w:r>
+      <w:r>
+        <w:rPr>
+          <w:i/>
+          <w:iCs/>
+        </w:rPr>
+        <w:t xml:space="preserve">3, </w:t>
+      </w:r>
+      <w:r>
+        <w:t xml:space="preserve">tramite la quale </w:t>
+      </w:r>
+      <w:r>
+        <w:t xml:space="preserve">possono essere visualizzati il numero di gettoni raccolti, i premi e il relativo costo in gettoni. Tramite questa activity si può decidere di seguire l’attività, in questo modo l’utente potrà raccogliere gettoni, ricevere promozioni e aggiornamenti. </w:t>
+      </w:r>
+    </w:p>
+    <w:p>
+      <w:r>
+        <w:t>Man mano che il cliente raccoglierà gettoni presso l’attività commerciale, le barre di progresso relative ai premi aumenteranno e una volta che saranno riempite, il cliente potrà ritirare il relativo premio recandosi presso l’attività.</w:t>
+      </w:r>
+    </w:p>
+    <w:p/>
+    <w:p>
+      <w:r>
+        <w:t>Da questa activity è anche possibile ottenere il numero di telefono dell’attività commerciale, condividerla con gli amici, visitare la pagina Facebook e ottenere indicazioni stradali.</w:t>
       </w:r>
     </w:p>
     <w:p/>
@@ -6285,27 +6211,18 @@
     <w:p/>
     <w:p>
       <w:r>
-        <w:t>Per i tab</w:t>
-      </w:r>
-      <w:r>
-        <w:t>let e gli smartphone lato gestori si è scelto di sviluppare le app in Android poiché la piattaforma è ricca di documentazione e offre molte librerie utili per la gestione dei componenti hardware del dispositivo (Wi-Fi, NFC, Bluetooth, …).</w:t>
-      </w:r>
-    </w:p>
-    <w:p>
-      <w:r>
-        <w:t xml:space="preserve">Inoltre, dovendo </w:t>
-      </w:r>
-      <w:r>
-        <w:t>rispettare i requisiti hardware e software citati nel capitolo [Analisi dei Requisiti], sarà più facile trovare dei dispositivi che rispettano queste specifiche dato che esistono moltissimi dispositivi Android in commercio.</w:t>
-      </w:r>
-    </w:p>
-    <w:p/>
-    <w:p>
-      <w:r>
-        <w:t>Durante lo sviluppo dell’app ta</w:t>
-      </w:r>
-      <w:r>
-        <w:t>blet e smartphone gestori sono state progettate le varie activity.</w:t>
+        <w:t>Per i tablet e gli smartphone lato gestori si è scelto di sviluppare le app in Android poiché la piattaforma è ricca di documentazione e offre molte librerie utili per la gestione dei componenti hardware del dispositivo (Wi-Fi, NFC, Bluetooth, …).</w:t>
+      </w:r>
+    </w:p>
+    <w:p>
+      <w:r>
+        <w:t>Inoltre, dovendo rispettare i requisiti hardware e software citati nel capitolo [Analisi dei Requisiti], sarà più facile trovare dei dispositivi che rispettano queste specifiche dato che esistono moltissimi dispositivi Android in commercio.</w:t>
+      </w:r>
+    </w:p>
+    <w:p/>
+    <w:p>
+      <w:r>
+        <w:t>Durante lo sviluppo dell’app tablet e smartphone gestori sono state progettate le varie activity.</w:t>
       </w:r>
     </w:p>
     <w:p>
@@ -6436,10 +6353,43 @@
     <w:p/>
     <w:p>
       <w:r>
-        <w:t>Come si può osservare, nell’activity iniziale è presente il nome dell’attività commerciale. Da questa activity il cliente, scan</w:t>
-      </w:r>
-      <w:r>
-        <w:t>sionando la propria tessera RFID sul tablet, oppure scansionando il QR code che compare premendo “Raccogli gettoni”, può accedere al sistema Unipiazza.</w:t>
+        <w:t xml:space="preserve">Come si può osservare, nell’activity </w:t>
+      </w:r>
+      <w:r>
+        <w:t xml:space="preserve">in </w:t>
+      </w:r>
+      <w:r>
+        <w:rPr>
+          <w:i/>
+          <w:iCs/>
+        </w:rPr>
+        <w:t>figura 4.2.1</w:t>
+      </w:r>
+      <w:r>
+        <w:t xml:space="preserve"> è presente il nome dell’attività commerciale. Da questa activity il cliente, scansionando la propria tessera RFID sul tablet, oppure </w:t>
+      </w:r>
+      <w:r>
+        <w:lastRenderedPageBreak/>
+        <w:t>scansionando il QR code che compare premendo “Raccogli gettoni”</w:t>
+      </w:r>
+      <w:r>
+        <w:t xml:space="preserve">, in </w:t>
+      </w:r>
+      <w:r>
+        <w:rPr>
+          <w:i/>
+          <w:iCs/>
+        </w:rPr>
+        <w:t>figura 4.2.2</w:t>
+      </w:r>
+      <w:r>
+        <w:t xml:space="preserve">, </w:t>
+      </w:r>
+      <w:r>
+        <w:t xml:space="preserve">il cliente </w:t>
+      </w:r>
+      <w:r>
+        <w:t>può accedere al sistema Unipiazza.</w:t>
       </w:r>
     </w:p>
     <w:p/>
@@ -6568,25 +6518,57 @@
     <w:p/>
     <w:p>
       <w:r>
-        <w:t>La prima volta che il cliente scansiona una tessera RFID non ancora associata, dovrà attivarla. Per farlo dovrà inserire il proprio nome, cognome e la sua e-mail nel tablet.</w:t>
-      </w:r>
-    </w:p>
-    <w:p/>
-    <w:p>
-      <w:r>
-        <w:t>Una volta che la tessera è stata associata al cliente, ogni qual volta il verrà s</w:t>
-      </w:r>
-      <w:r>
-        <w:t>cansionata sopra il tablet, permetterà di accedere alla schermata “</w:t>
+        <w:t>La prima volta che il cliente scansiona una tessera RFID non ancora associata, dovrà attivarla. Per farlo dovrà inserire il proprio nome, cognome e la sua e-mail nel tablet</w:t>
+      </w:r>
+      <w:r>
+        <w:t xml:space="preserve">  (</w:t>
       </w:r>
       <w:r>
         <w:rPr>
           <w:i/>
-        </w:rPr>
-        <w:t>nome schermata”</w:t>
-      </w:r>
-      <w:r>
-        <w:t>, dove potranno essere visualizzati il numero di gettoni raccolti e i premi disponibili presso l’attività.</w:t>
+          <w:iCs/>
+        </w:rPr>
+        <w:t>figura 4.2.3)</w:t>
+      </w:r>
+      <w:r>
+        <w:t>.</w:t>
+      </w:r>
+    </w:p>
+    <w:p/>
+    <w:p>
+      <w:pPr>
+        <w:rPr>
+          <w:i/>
+          <w:iCs/>
+        </w:rPr>
+      </w:pPr>
+      <w:r>
+        <w:t xml:space="preserve">Una volta che la tessera è stata associata al cliente, ogni qual volta </w:t>
+      </w:r>
+      <w:r>
+        <w:t xml:space="preserve">sarà </w:t>
+      </w:r>
+      <w:r>
+        <w:t xml:space="preserve">scansionata sopra il tablet, permetterà di accedere alla schermata </w:t>
+      </w:r>
+      <w:r>
+        <w:t xml:space="preserve">in </w:t>
+      </w:r>
+      <w:r>
+        <w:rPr>
+          <w:i/>
+          <w:iCs/>
+        </w:rPr>
+        <w:t>figura 4.2.4</w:t>
+      </w:r>
+      <w:r>
+        <w:t xml:space="preserve">, </w:t>
+      </w:r>
+      <w:r>
+        <w:t>tramite la quale</w:t>
+      </w:r>
+      <w:r>
+        <w:t xml:space="preserve"> potranno essere visualizzati il numero di gettoni raccolti e i premi disponibili presso l’attività.</w:t>
       </w:r>
     </w:p>
     <w:p/>
@@ -6655,28 +6637,30 @@
     <w:p>
       <w:r>
         <w:lastRenderedPageBreak/>
-        <w:t>Nel momento in cui sul tablet è visualizzata la schermata “</w:t>
+        <w:t xml:space="preserve">Nel momento in cui sul tablet è visualizzata la schermata </w:t>
+      </w:r>
+      <w:r>
+        <w:t xml:space="preserve">in </w:t>
       </w:r>
       <w:r>
         <w:rPr>
           <w:i/>
-        </w:rPr>
-        <w:t>nome</w:t>
+          <w:iCs/>
+        </w:rPr>
+        <w:t>figura 4.2.4</w:t>
+      </w:r>
+      <w:r>
+        <w:t>, sullo smartphone del gestore sarà visualizzata la schermata</w:t>
+      </w:r>
+      <w:r>
+        <w:t xml:space="preserve"> in </w:t>
       </w:r>
       <w:r>
         <w:rPr>
           <w:i/>
-        </w:rPr>
-        <w:t xml:space="preserve"> schermata”</w:t>
-      </w:r>
-      <w:r>
-        <w:t>, sullo smartphone del gestore sarà visualizzata la schermata “</w:t>
-      </w:r>
-      <w:r>
-        <w:rPr>
-          <w:i/>
-        </w:rPr>
-        <w:t>nome schermata 2”</w:t>
+          <w:iCs/>
+        </w:rPr>
+        <w:t>figura 4.2.5</w:t>
       </w:r>
       <w:r>
         <w:t>, tramite la quale il gestore può decidere di accreditare i gettoni al cliente, inserendo i soldi che ha speso.</w:t>
@@ -6684,19 +6668,13 @@
     </w:p>
     <w:p>
       <w:r>
-        <w:t>Se un cliente decide di ritirare un premio, il gestor</w:t>
-      </w:r>
-      <w:r>
-        <w:t>e viene informato tramite l’app smartphone dei gestori e dovrà quindi consegnarglielo.</w:t>
-      </w:r>
-    </w:p>
-    <w:p/>
-    <w:p>
-      <w:r>
-        <w:t xml:space="preserve">I gestori possono collegare la loro pagina Facebook a Unipiazza, in questo modo ogni cliente, se è iscritto a Facebook, può decidere di mettere “mi piace” alla pagina, </w:t>
-      </w:r>
-      <w:r>
-        <w:t>guadagnando gettoni extra.</w:t>
+        <w:t>Se un cliente decide di ritirare un premio, il gestore viene informato tramite l’app smartphone dei gestori e dovrà quindi consegnarglielo.</w:t>
+      </w:r>
+    </w:p>
+    <w:p/>
+    <w:p>
+      <w:r>
+        <w:t>I gestori possono collegare la loro pagina Facebook a Unipiazza, in questo modo ogni cliente, se è iscritto a Facebook, può decidere di mettere “mi piace” alla pagina, guadagnando gettoni extra.</w:t>
       </w:r>
     </w:p>
     <w:p/>
@@ -6758,18 +6736,28 @@
     <w:p/>
     <w:p>
       <w:r>
-        <w:t xml:space="preserve">É </w:t>
-      </w:r>
-      <w:r>
-        <w:t>presente una activity che mostra lo stato del tablet: (rete Wi-Fi, stato batteria, versione dell’app, ID dispositivo).</w:t>
-      </w:r>
-    </w:p>
-    <w:p>
-      <w:r>
-        <w:t>Questa activity è utile per vedere se ci sono problemi nella comunicazione del tablet con il si</w:t>
-      </w:r>
-      <w:r>
-        <w:t>stema di Unipiazza. In basso sono presenti alcuni bottoni per aprire le impostazioni del tablet o per riavviarlo.</w:t>
+        <w:t>É presente una activity che mostra lo stato del tablet: rete Wi-Fi, stato batteria, versione dell’app, ID dispositivo</w:t>
+      </w:r>
+      <w:r>
+        <w:t xml:space="preserve"> (</w:t>
+      </w:r>
+      <w:r>
+        <w:rPr>
+          <w:i/>
+          <w:iCs/>
+        </w:rPr>
+        <w:t>figura 4.2.6</w:t>
+      </w:r>
+      <w:r>
+        <w:t>)</w:t>
+      </w:r>
+      <w:r>
+        <w:t>.</w:t>
+      </w:r>
+    </w:p>
+    <w:p>
+      <w:r>
+        <w:t>Questa activity è utile per vedere se ci sono problemi nella comunicazione del tablet con il sistema di Unipiazza. In basso sono presenti alcuni bottoni per aprire le impostazioni del tablet o per riavviarlo.</w:t>
       </w:r>
     </w:p>
     <w:p/>
@@ -6795,10 +6783,19 @@
         </w:rPr>
       </w:pPr>
       <w:r>
-        <w:t>I dispositivi da utilizzare nelle attività commerciali (tablet e smartphone) sono stati scelti in modo da ri</w:t>
-      </w:r>
-      <w:r>
-        <w:t>spettare i requisiti presenti alla sezione [Analisi dei Requisiti].</w:t>
+        <w:t>I dispositivi da utilizzare nelle attività commerciali (tablet e smartphone) sono stati scelti in modo da rispettare i requisit</w:t>
+      </w:r>
+      <w:r>
+        <w:t>i analizzati nel capitolo “</w:t>
+      </w:r>
+      <w:r>
+        <w:t>Analisi dei Requisiti</w:t>
+      </w:r>
+      <w:r>
+        <w:t>”</w:t>
+      </w:r>
+      <w:r>
+        <w:t>.</w:t>
       </w:r>
     </w:p>
     <w:p>
@@ -6810,83 +6807,71 @@
     </w:p>
     <w:p>
       <w:r>
-        <w:t>Dapprima, si è scelto di utilizzare il tablet Nexus 7, un tablet con display da 7 pollici con Wi-Fi, ideato da Google e prodotto da ASUS immesso nel mercato a partire da agosto 2013 con s</w:t>
-      </w:r>
-      <w:r>
-        <w:t>istema operativo Android.</w:t>
-      </w:r>
-    </w:p>
-    <w:p>
-      <w:r>
-        <w:t>Lo schermo è grande abbastanza per permettere un utilizzo facile, con una risoluzione Full HD. Inoltre, dispone di NFC, situato nella parte posteriore del tablet, ma utilizzabile anche se una tessera RFID viene scansionata sulla p</w:t>
-      </w:r>
-      <w:r>
-        <w:t xml:space="preserve">arte anteriore. Un altro vantaggio di questo dispositivo è il fatto che </w:t>
+        <w:t>Dapprima, si è scelto di utilizzare il tablet Nexus 7, un tablet con display da 7 pollici con Wi-Fi, ideato da Google e prodotto da ASUS immesso nel mercato a partire da agosto 2013 con sistema operativo Android.</w:t>
+      </w:r>
+    </w:p>
+    <w:p>
+      <w:r>
+        <w:t xml:space="preserve">Lo schermo è grande abbastanza per permettere un utilizzo facile, con una risoluzione Full HD. Inoltre, dispone di NFC, situato nella parte posteriore del tablet, ma utilizzabile anche se una tessera RFID viene scansionata sulla parte anteriore. Un altro vantaggio di questo dispositivo è </w:t>
+      </w:r>
+      <w:r>
+        <w:t>che è</w:t>
+      </w:r>
+      <w:r>
+        <w:t xml:space="preserve"> possibile ottenere l’accesso “root”, ossia l’accesso al sistema in maniera “amministratore”, in pochi semplici passi.</w:t>
+      </w:r>
+    </w:p>
+    <w:p>
+      <w:r>
+        <w:t>Un altro vantaggio è che si trovano moltissime guide riguardanti la manutenzione o sostituzione di parti del tablet.</w:t>
+      </w:r>
+    </w:p>
+    <w:p/>
+    <w:p>
+      <w:r>
+        <w:t xml:space="preserve">Questo dispositivo nel corso del tempo è stato però sostituito da un altro: </w:t>
+      </w:r>
+      <w:proofErr w:type="spellStart"/>
+      <w:r>
+        <w:t>Hipo</w:t>
+      </w:r>
+      <w:proofErr w:type="spellEnd"/>
+      <w:r>
+        <w:t xml:space="preserve"> M8 Pro.</w:t>
+      </w:r>
+    </w:p>
+    <w:p>
+      <w:r>
+        <w:t xml:space="preserve">Questo tipo di tablet è stato ritenuto migliore sotto certi aspetti rispetto al Nexus 7. Infatti, presenta il sensore NFC nella parte anteriore del dispositivo, consentendo una affidabilità maggiore nella lettura delle tessere RFID. Questo tablet ha uno schermo di </w:t>
       </w:r>
       <w:proofErr w:type="gramStart"/>
       <w:r>
-        <w:t>sia</w:t>
+        <w:t>8</w:t>
       </w:r>
       <w:proofErr w:type="gramEnd"/>
       <w:r>
-        <w:t xml:space="preserve"> possibile ottenere l’accesso “root”, ossia l’accesso al sistema in maniera “amministratore”, in pochi semplici passi.</w:t>
-      </w:r>
-    </w:p>
-    <w:p>
-      <w:r>
-        <w:t>Un altro vantaggio è che si trovano moltissime guide riguardan</w:t>
-      </w:r>
-      <w:r>
-        <w:t>ti la manutenzione o sostituzione di parti del tablet.</w:t>
-      </w:r>
-    </w:p>
-    <w:p/>
-    <w:p>
-      <w:r>
-        <w:t xml:space="preserve">Questo dispositivo nel corso del tempo è stato però sostituito da un altro: </w:t>
+        <w:t xml:space="preserve"> pollici, consentendo una leggibilità maggiore del contenuto. Anche in questo dispositivo è possibile ottenere l’accesso “root” in maniera facile. Inoltre, si tratta di un tablet molto più recente, per cui il supporto della casa madre è maggiormente garantito.</w:t>
+      </w:r>
+    </w:p>
+    <w:p/>
+    <w:p>
+      <w:r>
+        <w:t xml:space="preserve">Per lo smartphone dei gestori delle attività è stato adottato l’Alcatel </w:t>
       </w:r>
       <w:proofErr w:type="spellStart"/>
       <w:r>
-        <w:t>Hipo</w:t>
+        <w:t>Pixi</w:t>
       </w:r>
       <w:proofErr w:type="spellEnd"/>
       <w:r>
-        <w:t xml:space="preserve"> M8 Pro.</w:t>
-      </w:r>
-    </w:p>
-    <w:p>
-      <w:r>
-        <w:t>Questo tipo di tablet è stato ritenuto migliore sotto certi aspetti rispetto al Nexus 7. Infatti, presenta il sensore NFC nella parte anteriore del dispositivo, consentendo una affidabilità maggiore nella lettura delle tessere RFID. Questo tablet ha uno sc</w:t>
-      </w:r>
-      <w:r>
-        <w:t xml:space="preserve">hermo di </w:t>
-      </w:r>
-      <w:proofErr w:type="gramStart"/>
-      <w:r>
-        <w:t>8</w:t>
-      </w:r>
-      <w:proofErr w:type="gramEnd"/>
-      <w:r>
-        <w:t xml:space="preserve"> pollici, consentendo una leggibilità maggiore del contenuto. Anche in questo dispositivo è possibile ottenere l’accesso “root” in maniera facile. Inoltre, si tratta di un tablet molto più recente, per cui il supporto della casa madre è maggiorme</w:t>
-      </w:r>
-      <w:r>
-        <w:t>nte garantito.</w:t>
-      </w:r>
-    </w:p>
-    <w:p/>
-    <w:p>
-      <w:r>
-        <w:t xml:space="preserve">Per lo smartphone dei gestori delle attività è stato adottato l’Alcatel </w:t>
-      </w:r>
-      <w:proofErr w:type="spellStart"/>
-      <w:r>
-        <w:t>Pixi</w:t>
-      </w:r>
-      <w:proofErr w:type="spellEnd"/>
-      <w:r>
         <w:t xml:space="preserve"> 4. Lo smartphone è  stato scelto poiché il costo è basso, dispone di un display di almeno 3,5 pollici e ha il Wi-Fi. </w:t>
       </w:r>
     </w:p>
+    <w:p/>
+    <w:p/>
+    <w:p/>
+    <w:p/>
+    <w:p/>
     <w:p/>
     <w:p>
       <w:pPr>
@@ -6895,27 +6880,18 @@
       <w:bookmarkStart w:id="32" w:name="_ekteka4boq2k" w:colFirst="0" w:colLast="0"/>
       <w:bookmarkEnd w:id="32"/>
       <w:r>
+        <w:lastRenderedPageBreak/>
         <w:t>4.4. Comunicazione tra tablet e smartphone gestori</w:t>
       </w:r>
     </w:p>
     <w:p>
       <w:r>
-        <w:t>Il table</w:t>
-      </w:r>
-      <w:r>
-        <w:t>t dell’attività commerciale e lo smartphone per il gestore devono comunicare tra loro delle informazioni. Per esempio, non appena un cliente scansiona la propria tessera RFID sul tablet, sullo smartphone del gestore deve comparire il nome del cliente. Inol</w:t>
-      </w:r>
-      <w:r>
-        <w:t>tre, quando il gestore vuole accreditare i gettoni al cliente, lo smartphone del gestore deve comunicare con il tablet in modo che il cliente visualizzi l’esito dell’operazione.</w:t>
-      </w:r>
-    </w:p>
-    <w:p>
-      <w:r>
-        <w:lastRenderedPageBreak/>
-        <w:t>I dati da trasferire sono pochi, ma comunque è necessario che arrivino integri</w:t>
-      </w:r>
-      <w:r>
-        <w:t>, in maniera affidabile e in un tempo breve. Per realizzare questo tipo di comunicazione, sono state ideate e testate due soluzioni, che ora descriverò.</w:t>
+        <w:t>Il tablet dell’attività commerciale e lo smartphone per il gestore devono comunicare tra loro delle informazioni. Per esempio, non appena un cliente scansiona la propria tessera RFID sul tablet, sullo smartphone del gestore deve comparire il nome del cliente. Inoltre, quando il gestore vuole accreditare i gettoni al cliente, lo smartphone del gestore deve comunicare con il tablet in modo che il cliente visualizzi l’esito dell’operazione.</w:t>
+      </w:r>
+    </w:p>
+    <w:p>
+      <w:r>
+        <w:t>I dati da trasferire sono pochi, ma comunque è necessario che arrivino integri, in maniera affidabile e in un tempo breve. Per realizzare questo tipo di comunicazione, sono state ideate e testate due soluzioni, che ora descriverò.</w:t>
       </w:r>
     </w:p>
     <w:p>
@@ -6930,10 +6906,7 @@
     </w:p>
     <w:p>
       <w:r>
-        <w:t xml:space="preserve">La prima soluzione è stata quella di utilizzare il Bluetooth, </w:t>
-      </w:r>
-      <w:r>
-        <w:t>ossia uno standard di trasmissione dati wireless a corto raggio. Per comunicare tramite Bluetooth, i due dispositivi devono eseguire un “</w:t>
+        <w:t>La prima soluzione è stata quella di utilizzare il Bluetooth, ossia uno standard di trasmissione dati wireless a corto raggio. Per comunicare tramite Bluetooth, i due dispositivi devono eseguire un “</w:t>
       </w:r>
       <w:proofErr w:type="spellStart"/>
       <w:r>
@@ -6941,37 +6914,29 @@
       </w:r>
       <w:proofErr w:type="spellEnd"/>
       <w:r>
-        <w:t>” Bluetooth, ossia un accoppiamento da fare manualmente, obbligatorio solo la prima volta. Dopo l’accoppiamento,</w:t>
-      </w:r>
-      <w:r>
-        <w:t xml:space="preserve"> i dispositivi possono comunicare fra loro con l’unico requisito che la scheda Bluetooth di entrambi sia accesa e che i dispositivi si trovino a distanza ravvicinata.</w:t>
-      </w:r>
-    </w:p>
-    <w:p>
-      <w:r>
-        <w:t>Per utilizzare il Bluetooth come canale di comunicazione, si è dovuto progettare e implem</w:t>
-      </w:r>
-      <w:r>
-        <w:t>entare un’interfaccia di comunicazione in modo che i dispositivi potessero scambiarsi i dati in maniera strutturata.</w:t>
-      </w:r>
-    </w:p>
-    <w:p/>
-    <w:p>
-      <w:r>
-        <w:t xml:space="preserve">Questa soluzione, purtroppo, è risultata problematica perché nel modello di tablet che viene utilizzato nelle attività commerciali, ossia </w:t>
-      </w:r>
-      <w:r>
-        <w:t>il Nexus 7, l’antenna della scheda Bluetooth e della scheda Wi-Fi è in comune. Questo causava delle interferenze nella comunicazione ogni qual volta il Bluetooth e il Wi-Fi venissero utilizzati nello stesso momento.</w:t>
-      </w:r>
-    </w:p>
-    <w:p>
-      <w:r>
-        <w:t xml:space="preserve">Il fatto che lo smartphone e il tablet, </w:t>
-      </w:r>
-      <w:r>
-        <w:t>oltre a dover comunicare tra loro, devono anche comunicare con il server di Unipiazza utilizzando il Wi-Fi, è stato determinante nella scelta di una soluzione alternativa che non comprendesse l’utilizzo del Bluetooth.</w:t>
-      </w:r>
-    </w:p>
+        <w:t>” Bluetooth, ossia un accoppiamento da fare manualmente, obbligatorio solo la prima volta. Dopo l’accoppiamento, i dispositivi possono comunicare fra loro con l’unico requisito che la scheda Bluetooth di entrambi sia accesa e che i dispositivi si trovino a distanza ravvicinata.</w:t>
+      </w:r>
+    </w:p>
+    <w:p>
+      <w:r>
+        <w:t>Per utilizzare il Bluetooth come canale di comunicazione, si è dovuto progettare e implementare un’interfaccia di comunicazione in modo che i dispositivi potessero scambiarsi i dati in maniera strutturata.</w:t>
+      </w:r>
+    </w:p>
+    <w:p/>
+    <w:p>
+      <w:r>
+        <w:t>Questa soluzione, purtroppo, è risultata problematica perché nel modello di tablet che viene utilizzato nelle attività commerciali, ossia il Nexus 7, l’antenna della scheda Bluetooth e della scheda Wi-Fi è in comune. Questo causava delle interferenze nella comunicazione ogni qual volta il Bluetooth e il Wi-Fi venissero utilizzati nello stesso momento.</w:t>
+      </w:r>
+    </w:p>
+    <w:p>
+      <w:r>
+        <w:t>Il fatto che lo smartphone e il tablet, oltre a dover comunicare tra loro, devono anche comunicare con il server di Unipiazza utilizzando il Wi-Fi, è stato determinante nella scelta di una soluzione alternativa che non comprendesse l’utilizzo del Bluetooth.</w:t>
+      </w:r>
+    </w:p>
+    <w:p/>
+    <w:p/>
+    <w:p/>
+    <w:p/>
     <w:p>
       <w:pPr>
         <w:pStyle w:val="Titolo3"/>
@@ -6979,6 +6944,7 @@
       <w:bookmarkStart w:id="34" w:name="_sdmj1chlfa4u" w:colFirst="0" w:colLast="0"/>
       <w:bookmarkEnd w:id="34"/>
       <w:r>
+        <w:lastRenderedPageBreak/>
         <w:t xml:space="preserve">4.4.2. Comunicazione tramite </w:t>
       </w:r>
       <w:proofErr w:type="spellStart"/>
@@ -7055,10 +7021,7 @@
         </w:numPr>
       </w:pPr>
       <w:r>
-        <w:t>Viene utilizzato il</w:t>
-      </w:r>
-      <w:r>
-        <w:t xml:space="preserve"> design pattern </w:t>
+        <w:t xml:space="preserve">Viene utilizzato il design pattern </w:t>
       </w:r>
       <w:proofErr w:type="spellStart"/>
       <w:r>
@@ -7110,7 +7073,6 @@
         <w:pStyle w:val="Titolo4"/>
       </w:pPr>
       <w:r>
-        <w:lastRenderedPageBreak/>
         <w:t xml:space="preserve">4.4.2.1. Design pattern </w:t>
       </w:r>
       <w:proofErr w:type="spellStart"/>
@@ -7129,17 +7091,11 @@
     </w:p>
     <w:p>
       <w:r>
-        <w:t>P</w:t>
-      </w:r>
-      <w:r>
-        <w:t xml:space="preserve">er poter utilizzare il servizio di comunicazione </w:t>
+        <w:t xml:space="preserve">Per poter utilizzare il servizio di comunicazione </w:t>
       </w:r>
       <w:proofErr w:type="spellStart"/>
       <w:r>
-        <w:t>r</w:t>
-      </w:r>
-      <w:r>
-        <w:t>eal</w:t>
+        <w:t>real</w:t>
       </w:r>
       <w:proofErr w:type="spellEnd"/>
       <w:r>
@@ -7167,10 +7123,7 @@
       </w:r>
       <w:proofErr w:type="spellEnd"/>
       <w:r>
-        <w:t>” si iscrivono ad un det</w:t>
-      </w:r>
-      <w:r>
-        <w:t>erminato canale, ricevendo gli aggiornamenti pubblicati dai “publisher” in quel canale.</w:t>
+        <w:t>” si iscrivono ad un determinato canale, ricevendo gli aggiornamenti pubblicati dai “publisher” in quel canale.</w:t>
       </w:r>
     </w:p>
     <w:p/>
@@ -7188,10 +7141,7 @@
       </w:r>
       <w:proofErr w:type="spellStart"/>
       <w:r>
-        <w:t>s</w:t>
-      </w:r>
-      <w:r>
-        <w:t>ubscriber</w:t>
+        <w:t>subscriber</w:t>
       </w:r>
       <w:proofErr w:type="spellEnd"/>
       <w:r>
@@ -7282,6 +7232,7 @@
       <w:bookmarkStart w:id="36" w:name="_2yfowx3eph17" w:colFirst="0" w:colLast="0"/>
       <w:bookmarkEnd w:id="36"/>
       <w:r>
+        <w:lastRenderedPageBreak/>
         <w:t xml:space="preserve">4.4.2.2. Impiego di </w:t>
       </w:r>
       <w:proofErr w:type="spellStart"/>
@@ -7295,10 +7246,7 @@
     </w:p>
     <w:p>
       <w:r>
-        <w:t xml:space="preserve">La prima volta che i due dispositivi vengono affidati ad una attività commerciale, deve avvenire un’associazione tra smartphone e tablet, in questo modo il tablet può conoscere quale sia </w:t>
-      </w:r>
-      <w:r>
-        <w:t>lo smartphone con il quale comunicare e viceversa.</w:t>
+        <w:t>La prima volta che i due dispositivi vengono affidati ad una attività commerciale, deve avvenire un’associazione tra smartphone e tablet, in questo modo il tablet può conoscere quale sia lo smartphone con il quale comunicare e viceversa.</w:t>
       </w:r>
     </w:p>
     <w:p>
@@ -7330,10 +7278,7 @@
         </w:numPr>
       </w:pPr>
       <w:r>
-        <w:t xml:space="preserve">Il gestionale si </w:t>
-      </w:r>
-      <w:r>
-        <w:t xml:space="preserve">occuperà di informare </w:t>
+        <w:t xml:space="preserve">Il gestionale si occuperà di informare </w:t>
       </w:r>
       <w:proofErr w:type="spellStart"/>
       <w:r>
@@ -7352,11 +7297,7 @@
         </w:numPr>
       </w:pPr>
       <w:r>
-        <w:lastRenderedPageBreak/>
-        <w:t>A questo punto, per comunicare tra loro, il tablet e lo smartphone possono pubblicare e leggere gli a</w:t>
-      </w:r>
-      <w:r>
-        <w:t xml:space="preserve">ggiornamenti all’interno del canale di </w:t>
+        <w:t xml:space="preserve">A questo punto, per comunicare tra loro, il tablet e lo smartphone possono pubblicare e leggere gli aggiornamenti all’interno del canale di </w:t>
       </w:r>
       <w:proofErr w:type="spellStart"/>
       <w:r>
@@ -7419,10 +7360,7 @@
         </w:numPr>
       </w:pPr>
       <w:r>
-        <w:t>Sistema di comunicazione più se</w:t>
-      </w:r>
-      <w:r>
-        <w:t>mplice da implementare e personalizzare</w:t>
+        <w:t>Sistema di comunicazione più semplice da implementare e personalizzare</w:t>
       </w:r>
     </w:p>
     <w:p>
@@ -7474,10 +7412,7 @@
         </w:numPr>
       </w:pPr>
       <w:r>
-        <w:t xml:space="preserve">La gestione delle associazioni tra </w:t>
-      </w:r>
-      <w:r>
-        <w:t>smartphone e tablet può essere fatta da remoto, utilizzando il gestionale amministratore di Unipiazza</w:t>
+        <w:t>La gestione delle associazioni tra smartphone e tablet può essere fatta da remoto, utilizzando il gestionale amministratore di Unipiazza</w:t>
       </w:r>
     </w:p>
     <w:p>
@@ -7490,12 +7425,14 @@
       </w:r>
       <w:proofErr w:type="spellEnd"/>
       <w:r>
-        <w:t>, questa è stata la soluzione effettivamente implementata e che tutt’oggi viene impiegata p</w:t>
-      </w:r>
-      <w:r>
-        <w:t>er la comunicazione tra smartphone e tablet all’interno dell’attività commerciale.</w:t>
-      </w:r>
-    </w:p>
+        <w:t>, questa è stata la soluzione effettivamente implementata e che tutt’oggi viene impiegata per la comunicazione tra smartphone e tablet all’interno dell’attività commerciale.</w:t>
+      </w:r>
+    </w:p>
+    <w:p/>
+    <w:p/>
+    <w:p/>
+    <w:p/>
+    <w:p/>
     <w:p/>
     <w:p>
       <w:pPr>
@@ -7504,15 +7441,13 @@
       <w:bookmarkStart w:id="38" w:name="_4skdn1uacf4k" w:colFirst="0" w:colLast="0"/>
       <w:bookmarkEnd w:id="38"/>
       <w:r>
+        <w:lastRenderedPageBreak/>
         <w:t>4.5. Aggiornamento remoto delle app business</w:t>
       </w:r>
     </w:p>
     <w:p>
       <w:r>
-        <w:t>Una volta forniti i tablet e gli smartphone alle attività commerciali, bisogna capire come aggiornare da remoto l’app di Unipi</w:t>
-      </w:r>
-      <w:r>
-        <w:t xml:space="preserve">azza. </w:t>
+        <w:t xml:space="preserve">Una volta forniti i tablet e gli smartphone alle attività commerciali, bisogna capire come aggiornare da remoto l’app di Unipiazza. </w:t>
       </w:r>
     </w:p>
     <w:p>
@@ -7523,10 +7458,7 @@
     <w:p/>
     <w:p>
       <w:r>
-        <w:t>Quando viene sviluppata una nuova versione dell’app per tablet e smartphone lato gestori, questa viene caricata su il server Amazon S3 ad un URL sp</w:t>
-      </w:r>
-      <w:r>
-        <w:t>ecifico, al quale si può accedere solamente facendo una chiamata autenticata.</w:t>
+        <w:t>Quando viene sviluppata una nuova versione dell’app per tablet e smartphone lato gestori, questa viene caricata su il server Amazon S3 ad un URL specifico, al quale si può accedere solamente facendo una chiamata autenticata.</w:t>
       </w:r>
     </w:p>
     <w:p>
@@ -7539,10 +7471,7 @@
       </w:r>
       <w:proofErr w:type="spellEnd"/>
       <w:r>
-        <w:t xml:space="preserve"> (pacchetto di installazione per le app Android) e installarlo al posto della precedente ve</w:t>
-      </w:r>
-      <w:r>
-        <w:t>rsione dell’app.</w:t>
+        <w:t xml:space="preserve"> (pacchetto di installazione per le app Android) e installarlo al posto della precedente versione dell’app.</w:t>
       </w:r>
     </w:p>
     <w:p/>
@@ -7573,10 +7502,23 @@
         <w:t>Servirsi di un’applicazione esterna, installata sul tablet o lo smartphone, che si occupi di installare gli aggiornamenti dell’app principale</w:t>
       </w:r>
     </w:p>
-    <w:p>
-      <w:r>
-        <w:lastRenderedPageBreak/>
-        <w:t>La prima soluzione implementata è stata quella di aggiornare l’app senza servirsi di app esterne. Di seguito viene descritta questa soluzione.</w:t>
+    <w:p/>
+    <w:p>
+      <w:r>
+        <w:t>La prima soluzione implementata è stata quella di aggiornare l’app senza servirsi di app esterne. Di seguito viene descritta questa soluzione</w:t>
+      </w:r>
+      <w:r>
+        <w:t xml:space="preserve">, illustrata in </w:t>
+      </w:r>
+      <w:r>
+        <w:rPr>
+          <w:i/>
+          <w:iCs/>
+        </w:rPr>
+        <w:t>figura 4.5.1</w:t>
+      </w:r>
+      <w:r>
+        <w:t>.</w:t>
       </w:r>
     </w:p>
     <w:p/>
@@ -7590,10 +7532,7 @@
       </w:r>
       <w:proofErr w:type="spellEnd"/>
       <w:r>
-        <w:t xml:space="preserve"> da scar</w:t>
-      </w:r>
-      <w:r>
-        <w:t>icare. Il dispositivo scarica immediatamente l’</w:t>
+        <w:t xml:space="preserve"> da scaricare. Il dispositivo scarica immediatamente l’</w:t>
       </w:r>
       <w:proofErr w:type="spellStart"/>
       <w:r>
@@ -7606,13 +7545,7 @@
     </w:p>
     <w:p>
       <w:r>
-        <w:t>A scaricamento completato, installa subito la nuova vers</w:t>
-      </w:r>
-      <w:r>
-        <w:t>ione, causando un disservizio temporaneo della durata di decine di secondi. Poiché durante il processo di aggiornamento l’app non può essere utilizzata, se il processo avviene durante gli orari di servizio dell’attività commerciale la situazione diventa cr</w:t>
-      </w:r>
-      <w:r>
-        <w:t>itica.</w:t>
+        <w:t>A scaricamento completato, installa subito la nuova versione, causando un disservizio temporaneo della durata di decine di secondi. Poiché durante il processo di aggiornamento l’app non può essere utilizzata, se il processo avviene durante gli orari di servizio dell’attività commerciale la situazione diventa critica.</w:t>
       </w:r>
     </w:p>
     <w:p/>
@@ -7620,27 +7553,28 @@
       <w:r>
         <w:t xml:space="preserve">Un altro problema è che non tutti i dispositivi sono accesi quando viene inviato il messaggio dal </w:t>
       </w:r>
+      <w:r>
+        <w:t>server, perciò,</w:t>
+      </w:r>
+      <w:r>
+        <w:t xml:space="preserve"> è possibile che alcuni dispositivi non ricevano il messaggio.</w:t>
+      </w:r>
+    </w:p>
+    <w:p>
+      <w:r>
+        <w:t xml:space="preserve">Inoltre, per aggiornamenti “massivi”, centinaia di </w:t>
+      </w:r>
       <w:proofErr w:type="gramStart"/>
       <w:r>
-        <w:t>server, perciò</w:t>
+        <w:t>device</w:t>
       </w:r>
       <w:proofErr w:type="gramEnd"/>
       <w:r>
-        <w:t xml:space="preserve"> è possibile che alcuni dispositivi non ricevano il messaggio.</w:t>
-      </w:r>
-    </w:p>
-    <w:p>
-      <w:r>
-        <w:t xml:space="preserve">Inoltre, per aggiornamenti “massivi”, centinaia di device si ritrovano a </w:t>
-      </w:r>
-      <w:r>
-        <w:t xml:space="preserve">scaricare la stessa risorsa </w:t>
-      </w:r>
-      <w:proofErr w:type="gramStart"/>
-      <w:r>
-        <w:t>nello</w:t>
-      </w:r>
-      <w:proofErr w:type="gramEnd"/>
+        <w:t xml:space="preserve"> si ritrovano a scaricare la stessa risorsa </w:t>
+      </w:r>
+      <w:r>
+        <w:t>nel</w:t>
+      </w:r>
       <w:r>
         <w:t xml:space="preserve"> medesimo istante, causando un traffico elevato e quindi generando allungando i tempi di download.</w:t>
       </w:r>
@@ -7716,16 +7650,25 @@
       </w:r>
       <w:proofErr w:type="spellEnd"/>
       <w:r>
-        <w:t>”, che sarebbe stata inst</w:t>
-      </w:r>
-      <w:r>
-        <w:t>allata sui tablet e gli smartphone forniti alle attività commerciali. Di seguito viene descritta questa soluzione.</w:t>
-      </w:r>
-    </w:p>
-    <w:p/>
-    <w:p>
-      <w:r>
-        <w:lastRenderedPageBreak/>
+        <w:t>”, che sarebbe stata installata sui tablet e gli smartphone forniti alle attività commerciali. Di seguito viene descritta questa soluzione</w:t>
+      </w:r>
+      <w:r>
+        <w:t xml:space="preserve">, illustrata in </w:t>
+      </w:r>
+      <w:r>
+        <w:rPr>
+          <w:i/>
+          <w:iCs/>
+        </w:rPr>
+        <w:t>figura 4.5.2</w:t>
+      </w:r>
+      <w:r>
+        <w:t>.</w:t>
+      </w:r>
+    </w:p>
+    <w:p/>
+    <w:p>
+      <w:r>
         <w:t xml:space="preserve">Ad ogni avvio del dispositivo, l’app </w:t>
       </w:r>
       <w:proofErr w:type="spellStart"/>
@@ -7742,10 +7685,7 @@
       </w:r>
       <w:proofErr w:type="spellEnd"/>
       <w:r>
-        <w:t xml:space="preserve"> e conf</w:t>
-      </w:r>
-      <w:r>
-        <w:t>ronta l’MD5 con quello fornito dal server.</w:t>
+        <w:t xml:space="preserve"> e confronta l’MD5 con quello fornito dal server.</w:t>
       </w:r>
     </w:p>
     <w:p>
@@ -7780,26 +7720,17 @@
     <w:p/>
     <w:p>
       <w:r>
-        <w:t>Questa soluzione ha diversi vantaggi. Innanzitutto, i dispositivi</w:t>
-      </w:r>
-      <w:r>
-        <w:t xml:space="preserve"> vengono  a conoscenza della presenza di aggiornamenti anche se sono spenti; in più il download e l’installazione avvengono entrambi quando il dispositivo viene acceso, in un momento in cui ci si può aspettare un piccolo momento di disservizio.</w:t>
-      </w:r>
-    </w:p>
-    <w:p>
-      <w:r>
-        <w:t>Un altro va</w:t>
-      </w:r>
-      <w:r>
-        <w:t>ntaggio è che se sono necessari aggiornamenti “massivi” di più dispositivi, questi avvengono solamente al loro avvio, consentendo di distribuire il traffico verso la risorsa web nel tempo, diminuendo eventuali rallentamenti dovuti ad accessi concorrenti.</w:t>
-      </w:r>
-    </w:p>
-    <w:p>
-      <w:r>
-        <w:t>Q</w:t>
-      </w:r>
-      <w:r>
-        <w:t xml:space="preserve">uesta soluzione è stata decretata la migliore, dato che diminuisce il tempo di disservizio e ha il vantaggio di poter aggiornare i dispositivi anche se sono momentaneamente spenti. L’app “Unipiazza </w:t>
+        <w:t>Questa soluzione ha diversi vantaggi. Innanzitutto, i dispositivi vengono  a conoscenza della presenza di aggiornamenti anche se sono spenti; in più il download e l’installazione avvengono entrambi quando il dispositivo viene acceso, in un momento in cui ci si può aspettare un piccolo momento di disservizio.</w:t>
+      </w:r>
+    </w:p>
+    <w:p>
+      <w:r>
+        <w:t>Un altro vantaggio è che se sono necessari aggiornamenti “massivi” di più dispositivi, questi avvengono solamente al loro avvio, consentendo di distribuire il traffico verso la risorsa web nel tempo, diminuendo eventuali rallentamenti dovuti ad accessi concorrenti.</w:t>
+      </w:r>
+    </w:p>
+    <w:p>
+      <w:r>
+        <w:t xml:space="preserve">Questa soluzione è stata decretata la migliore, dato che diminuisce il tempo di disservizio e ha il vantaggio di poter aggiornare i dispositivi anche se sono momentaneamente spenti. L’app “Unipiazza </w:t>
       </w:r>
       <w:proofErr w:type="spellStart"/>
       <w:r>
@@ -7807,10 +7738,7 @@
       </w:r>
       <w:proofErr w:type="spellEnd"/>
       <w:r>
-        <w:t>” è quindi installata attualmente sui dispositivi d</w:t>
-      </w:r>
-      <w:r>
-        <w:t>elle attività commerciali.</w:t>
+        <w:t>” è quindi installata attualmente sui dispositivi delle attività commerciali.</w:t>
       </w:r>
     </w:p>
     <w:p/>
@@ -7823,6 +7751,7 @@
         <w:rPr>
           <w:noProof/>
         </w:rPr>
+        <w:lastRenderedPageBreak/>
         <w:drawing>
           <wp:inline distT="114300" distB="114300" distL="114300" distR="114300" wp14:anchorId="03B4489A" wp14:editId="3651F424">
             <wp:extent cx="3047244" cy="3675787"/>
@@ -7878,6 +7807,104 @@
     </w:p>
     <w:p>
       <w:pPr>
+        <w:rPr>
+          <w:u w:val="single"/>
+        </w:rPr>
+      </w:pPr>
+    </w:p>
+    <w:p>
+      <w:pPr>
+        <w:rPr>
+          <w:u w:val="single"/>
+        </w:rPr>
+      </w:pPr>
+    </w:p>
+    <w:p>
+      <w:pPr>
+        <w:rPr>
+          <w:u w:val="single"/>
+        </w:rPr>
+      </w:pPr>
+    </w:p>
+    <w:p>
+      <w:pPr>
+        <w:rPr>
+          <w:u w:val="single"/>
+        </w:rPr>
+      </w:pPr>
+    </w:p>
+    <w:p>
+      <w:pPr>
+        <w:rPr>
+          <w:u w:val="single"/>
+        </w:rPr>
+      </w:pPr>
+    </w:p>
+    <w:p>
+      <w:pPr>
+        <w:rPr>
+          <w:u w:val="single"/>
+        </w:rPr>
+      </w:pPr>
+    </w:p>
+    <w:p>
+      <w:pPr>
+        <w:rPr>
+          <w:u w:val="single"/>
+        </w:rPr>
+      </w:pPr>
+    </w:p>
+    <w:p>
+      <w:pPr>
+        <w:rPr>
+          <w:u w:val="single"/>
+        </w:rPr>
+      </w:pPr>
+    </w:p>
+    <w:p>
+      <w:pPr>
+        <w:rPr>
+          <w:u w:val="single"/>
+        </w:rPr>
+      </w:pPr>
+    </w:p>
+    <w:p>
+      <w:pPr>
+        <w:rPr>
+          <w:u w:val="single"/>
+        </w:rPr>
+      </w:pPr>
+    </w:p>
+    <w:p>
+      <w:pPr>
+        <w:rPr>
+          <w:u w:val="single"/>
+        </w:rPr>
+      </w:pPr>
+    </w:p>
+    <w:p>
+      <w:pPr>
+        <w:rPr>
+          <w:u w:val="single"/>
+        </w:rPr>
+      </w:pPr>
+    </w:p>
+    <w:p>
+      <w:pPr>
+        <w:rPr>
+          <w:u w:val="single"/>
+        </w:rPr>
+      </w:pPr>
+    </w:p>
+    <w:p>
+      <w:pPr>
+        <w:rPr>
+          <w:u w:val="single"/>
+        </w:rPr>
+      </w:pPr>
+    </w:p>
+    <w:p>
+      <w:pPr>
         <w:pStyle w:val="Titolo2"/>
       </w:pPr>
       <w:bookmarkStart w:id="39" w:name="_shc6f03m1pah" w:colFirst="0" w:colLast="0"/>
@@ -7902,64 +7929,51 @@
     </w:p>
     <w:p>
       <w:r>
-        <w:t>I dispositivi lato business, ossia smartphone e tablet delle attività commerciali, comunicano con il server di Unipiazza. Può succede</w:t>
-      </w:r>
-      <w:r>
-        <w:t xml:space="preserve">re che, a causa dell’inaffidabilità dei collegamenti a </w:t>
+        <w:t xml:space="preserve">I dispositivi lato business, ossia smartphone e tablet delle attività commerciali, comunicano con il server di Unipiazza. Può succedere che, a causa dell’inaffidabilità dei collegamenti a </w:t>
+      </w:r>
+      <w:r>
+        <w:t>Internet</w:t>
+      </w:r>
+      <w:r>
+        <w:t xml:space="preserve"> presenti all’interno delle attività, la comunicazione di un messaggio tra i dispositivi e il server fallisca. </w:t>
+      </w:r>
+    </w:p>
+    <w:p>
+      <w:r>
+        <w:t xml:space="preserve">Le app dei dispositivi, però, non aspettano di finire le chiamate HTTP per far vedere il risultato all’utente, questo </w:t>
+      </w:r>
+      <w:r>
+        <w:t>perché</w:t>
+      </w:r>
+      <w:r>
+        <w:t>, dai requisiti di Unipiazza, le app devono essere sempre utilizzabili in “</w:t>
       </w:r>
       <w:proofErr w:type="spellStart"/>
       <w:r>
-        <w:t>internet</w:t>
+        <w:t>real</w:t>
       </w:r>
       <w:proofErr w:type="spellEnd"/>
       <w:r>
-        <w:t xml:space="preserve"> presenti all’interno delle attività, la comunicazione di un messaggio tra i dispositivi e il server fallisca. </w:t>
-      </w:r>
-    </w:p>
-    <w:p>
-      <w:r>
-        <w:t xml:space="preserve">Le app dei dispositivi, però, non aspettano di finire le chiamate HTTP per far vedere il risultato all’utente, questo </w:t>
+        <w:t xml:space="preserve"> time”, senza mostrare dei caricamenti.</w:t>
+      </w:r>
+    </w:p>
+    <w:p>
+      <w:r>
+        <w:t xml:space="preserve">Per questo motivo, quando il dispositivo invia una richiesta al server, fa partire un processo in background che si occupa della gestione della risposta del server. Se la risposta non arriva entro un </w:t>
       </w:r>
       <w:proofErr w:type="spellStart"/>
       <w:r>
-        <w:t>perchè</w:t>
+        <w:t>timeout</w:t>
       </w:r>
       <w:proofErr w:type="spellEnd"/>
       <w:r>
-        <w:t>, dai requisiti di Unipiazza, le app devono essere sempre utilizzabili in “</w:t>
-      </w:r>
-      <w:proofErr w:type="spellStart"/>
-      <w:r>
-        <w:t>real</w:t>
-      </w:r>
-      <w:proofErr w:type="spellEnd"/>
-      <w:r>
-        <w:t xml:space="preserve"> time”, senza mostrare dei caricamenti.</w:t>
-      </w:r>
-    </w:p>
-    <w:p>
-      <w:r>
-        <w:t>Per questo mo</w:t>
-      </w:r>
-      <w:r>
-        <w:t xml:space="preserve">tivo, quando il dispositivo invia una richiesta al server, fa partire un processo in background che si occupa della gestione della risposta del server. Se la risposta non arriva entro un </w:t>
-      </w:r>
-      <w:proofErr w:type="spellStart"/>
-      <w:r>
-        <w:t>timeout</w:t>
-      </w:r>
-      <w:proofErr w:type="spellEnd"/>
-      <w:r>
         <w:t xml:space="preserve"> di X secondi, il processo invia nuovamente la richiesta.</w:t>
       </w:r>
     </w:p>
     <w:p/>
     <w:p>
       <w:r>
-        <w:t xml:space="preserve">La </w:t>
-      </w:r>
-      <w:r>
-        <w:t xml:space="preserve">problematica di questa soluzione è la decisione della durata del </w:t>
+        <w:t xml:space="preserve">La problematica di questa soluzione è la decisione della durata del </w:t>
       </w:r>
       <w:proofErr w:type="spellStart"/>
       <w:r>
@@ -7994,10 +8008,7 @@
       </w:r>
       <w:proofErr w:type="spellEnd"/>
       <w:r>
-        <w:t xml:space="preserve"> troppo corto, verranno </w:t>
-      </w:r>
-      <w:r>
-        <w:t>generate moltissime richieste che non andranno a buon fine, inutilmente</w:t>
+        <w:t xml:space="preserve"> troppo corto, verranno generate moltissime richieste che non andranno a buon fine, inutilmente</w:t>
       </w:r>
     </w:p>
     <w:p>
@@ -8024,10 +8035,7 @@
       </w:r>
       <w:proofErr w:type="spellEnd"/>
       <w:r>
-        <w:t xml:space="preserve"> troppo lungo, il dispositivo attenderà più di quanto è realmente necessario prima di ricevere una</w:t>
-      </w:r>
-      <w:r>
-        <w:t xml:space="preserve"> risposta</w:t>
+        <w:t xml:space="preserve"> troppo lungo, il dispositivo attenderà più di quanto è realmente necessario prima di ricevere una risposta</w:t>
       </w:r>
     </w:p>
     <w:p/>
@@ -8057,10 +8065,7 @@
       </w:r>
       <w:proofErr w:type="spellEnd"/>
       <w:r>
-        <w:t xml:space="preserve"> progressivamente più lunghi al crescere del numero di tentativi effettuati. La crescita del</w:t>
-      </w:r>
-      <w:r>
-        <w:t xml:space="preserve">la durata del </w:t>
+        <w:t xml:space="preserve"> progressivamente più lunghi al crescere del numero di tentativi effettuati. La crescita della durata del </w:t>
       </w:r>
       <w:proofErr w:type="spellStart"/>
       <w:r>
@@ -8068,7 +8073,23 @@
       </w:r>
       <w:proofErr w:type="spellEnd"/>
       <w:r>
-        <w:t xml:space="preserve"> segue l’andamento di una funzione esponenziale.</w:t>
+        <w:t xml:space="preserve"> segue l’andamento di una funzione esponenziale</w:t>
+      </w:r>
+      <w:r>
+        <w:t xml:space="preserve"> (</w:t>
+      </w:r>
+      <w:r>
+        <w:rPr>
+          <w:i/>
+          <w:iCs/>
+        </w:rPr>
+        <w:t>figura 4.6.1</w:t>
+      </w:r>
+      <w:r>
+        <w:t>)</w:t>
+      </w:r>
+      <w:r>
+        <w:t>.</w:t>
       </w:r>
     </w:p>
     <w:p/>
@@ -8131,18 +8152,12 @@
     <w:p/>
     <w:p>
       <w:r>
-        <w:t xml:space="preserve">Ipotizziamo il caso in cui il server è in grado di gestire al massimo N richieste inserendole in una coda. Il server estrae di volta in volta una richiesta dalla coda, la processa e </w:t>
-      </w:r>
-      <w:r>
-        <w:t>invia la risposta al client.</w:t>
-      </w:r>
-    </w:p>
-    <w:p>
-      <w:r>
-        <w:t>Nel caso in cui il server riceva molte richieste in un breve intervallo di tempo, poiché il tempo per processare una risposta non è trascurabile, è possibile che la coda si riempia completamente. Quando la coda è piena, tutte l</w:t>
-      </w:r>
-      <w:r>
-        <w:t>e successive richieste in arrivo verranno ignorate senza inviare una risposta.</w:t>
+        <w:t>Ipotizziamo il caso in cui il server è in grado di gestire al massimo N richieste inserendole in una coda. Il server estrae di volta in volta una richiesta dalla coda, la processa e invia la risposta al client.</w:t>
+      </w:r>
+    </w:p>
+    <w:p>
+      <w:r>
+        <w:t>Nel caso in cui il server riceva molte richieste in un breve intervallo di tempo, poiché il tempo per processare una risposta non è trascurabile, è possibile che la coda si riempia completamente. Quando la coda è piena, tutte le successive richieste in arrivo verranno ignorate senza inviare una risposta.</w:t>
       </w:r>
     </w:p>
     <w:p/>
@@ -8172,10 +8187,7 @@
       </w:r>
       <w:proofErr w:type="spellEnd"/>
       <w:r>
-        <w:t xml:space="preserve"> costante poiché lascia al server un tempo sempre maggiore prima di effettuare una nuova</w:t>
-      </w:r>
-      <w:r>
-        <w:t xml:space="preserve"> richiesta, diminuendo la probabilità che la coda del server si riempia.</w:t>
+        <w:t xml:space="preserve"> costante poiché lascia al server un tempo sempre maggiore prima di effettuare una nuova richiesta, diminuendo la probabilità che la coda del server si riempia.</w:t>
       </w:r>
     </w:p>
     <w:p/>
@@ -8189,10 +8201,7 @@
       </w:r>
       <w:proofErr w:type="spellEnd"/>
       <w:r>
-        <w:t>, ossia una componente casuale che favorisce</w:t>
-      </w:r>
-      <w:r>
-        <w:t xml:space="preserve"> la diminuzione di possibili collisioni tra richieste provenienti da diversi client verso il server.</w:t>
+        <w:t>, ossia una componente casuale che favorisce la diminuzione di possibili collisioni tra richieste provenienti da diversi client verso il server.</w:t>
       </w:r>
     </w:p>
     <w:p>
@@ -8205,10 +8214,7 @@
       </w:r>
       <w:proofErr w:type="spellEnd"/>
       <w:r>
-        <w:t xml:space="preserve"> di attesa massimo) che, una volta superato, secondo la nostra log</w:t>
-      </w:r>
-      <w:r>
-        <w:t>ica dell’app, mostri un errore. In questo modo possiamo accorgerci dell’esistenza di qualche effettivo problema non momentaneo nella comunicazione tra il dispositivo e il server.</w:t>
+        <w:t xml:space="preserve"> di attesa massimo) che, una volta superato, secondo la nostra logica dell’app, mostri un errore. In questo modo possiamo accorgerci dell’esistenza di qualche effettivo problema non momentaneo nella comunicazione tra il dispositivo e il server.</w:t>
       </w:r>
       <w:bookmarkStart w:id="40" w:name="_iu77vtdtmigu" w:colFirst="0" w:colLast="0"/>
       <w:bookmarkEnd w:id="40"/>
@@ -8221,10 +8227,7 @@
       <w:bookmarkEnd w:id="41"/>
       <w:r>
         <w:lastRenderedPageBreak/>
-        <w:t>5</w:t>
-      </w:r>
-      <w:r>
-        <w:t>. Conclusioni</w:t>
+        <w:t>5. Conclusioni</w:t>
       </w:r>
     </w:p>
     <w:p>
@@ -8235,27 +8238,18 @@
     <w:p/>
     <w:p>
       <w:r>
-        <w:t>È stato importante determinare in maniera puntuale i requisiti alla base del servizio, in modo da ef</w:t>
-      </w:r>
-      <w:r>
-        <w:t>fettuare le scelte implementative migliori per la realizzazione di un servizio facile e intuitivo.</w:t>
-      </w:r>
-    </w:p>
-    <w:p>
-      <w:r>
-        <w:t>In fase di realizzazione, sono emerse alcune problematiche tecniche non prevedibili in fase di analisi; in ogni caso, il metodo di sviluppo utilizzato ha con</w:t>
-      </w:r>
-      <w:r>
-        <w:t>sentito di implementare soluzioni alternative, senza uno sforzo eccessivo.</w:t>
-      </w:r>
-    </w:p>
-    <w:p/>
-    <w:p>
-      <w:r>
-        <w:t>Il servizio di fidelizzazione è stato messo in esecuzione durante la fase di sviluppo, dapprima fornendo un servizio funzionante, poi è stato arricchito di nuove funzionalità. In q</w:t>
-      </w:r>
-      <w:r>
-        <w:t xml:space="preserve">uesto modo è stato possibile ricevere dei </w:t>
+        <w:t>È stato importante determinare in maniera puntuale i requisiti alla base del servizio, in modo da effettuare le scelte implementative migliori per la realizzazione di un servizio facile e intuitivo.</w:t>
+      </w:r>
+    </w:p>
+    <w:p>
+      <w:r>
+        <w:t>In fase di realizzazione, sono emerse alcune problematiche tecniche non prevedibili in fase di analisi; in ogni caso, il metodo di sviluppo utilizzato ha consentito di implementare soluzioni alternative, senza uno sforzo eccessivo.</w:t>
+      </w:r>
+    </w:p>
+    <w:p/>
+    <w:p>
+      <w:r>
+        <w:t xml:space="preserve">Il servizio di fidelizzazione è stato messo in esecuzione durante la fase di sviluppo, dapprima fornendo un servizio funzionante, poi è stato arricchito di nuove funzionalità. In questo modo è stato possibile ricevere dei </w:t>
       </w:r>
       <w:proofErr w:type="gramStart"/>
       <w:r>
@@ -8267,37 +8261,48 @@
       </w:r>
     </w:p>
     <w:p>
-      <w:proofErr w:type="gramStart"/>
-      <w:r>
-        <w:t>Il servizio di fidelizzazione,</w:t>
-      </w:r>
-      <w:proofErr w:type="gramEnd"/>
-      <w:r>
-        <w:t xml:space="preserve"> è stato man mano arricchito di nuove funzionalità, com</w:t>
-      </w:r>
-      <w:r>
-        <w:t xml:space="preserve">e ad esempio la creazione di statistiche per la profilazione dei clienti e la possibilità di creare un e-commerce in maniera facile. </w:t>
-      </w:r>
-    </w:p>
-    <w:p/>
-    <w:p>
-      <w:r>
-        <w:t>Grazie all’approccio altamente scalabile che è stato utilizzato nella creazione del servizio di fidelizzazione, sarà faci</w:t>
-      </w:r>
-      <w:r>
-        <w:t xml:space="preserve">le ospitare un numero sempre maggiore di utenti in futuro. </w:t>
-      </w:r>
-    </w:p>
-    <w:p>
-      <w:proofErr w:type="gramStart"/>
-      <w:r>
-        <w:t>Inoltre</w:t>
-      </w:r>
-      <w:proofErr w:type="gramEnd"/>
+      <w:r>
+        <w:t>Il servizio di fidelizzazione</w:t>
+      </w:r>
+      <w:r>
+        <w:t xml:space="preserve"> è stato man mano arricchito di nuove funzionalità, come ad esempio la creazione di statistiche per la profilazione dei clienti e la possibilità di creare un e-commerce in maniera facile. </w:t>
+      </w:r>
+    </w:p>
+    <w:p/>
+    <w:p>
+      <w:r>
+        <w:t>Grazie all’approccio altamente scalabile</w:t>
+      </w:r>
+      <w:r>
+        <w:t>,</w:t>
+      </w:r>
+      <w:r>
+        <w:t xml:space="preserve"> utilizzato </w:t>
+      </w:r>
+      <w:r>
+        <w:t>in fase di</w:t>
+      </w:r>
+      <w:r>
+        <w:t xml:space="preserve"> creazione del servizio, sarà facile ospitare un numero sempre maggiore di utenti in futuro. </w:t>
+      </w:r>
+    </w:p>
+    <w:p>
+      <w:r>
+        <w:t>Inoltre,</w:t>
+      </w:r>
       <w:r>
         <w:t xml:space="preserve"> l’utente finale, essendo la priorità, sarà determinante per il miglioramento continuo del servizio.</w:t>
       </w:r>
     </w:p>
+    <w:p/>
+    <w:p/>
+    <w:p/>
+    <w:p/>
+    <w:p/>
+    <w:p/>
+    <w:p/>
+    <w:p/>
+    <w:p/>
     <w:p/>
     <w:p>
       <w:pPr>
@@ -8306,6 +8311,7 @@
       <w:bookmarkStart w:id="42" w:name="_zgxf2rtufjac" w:colFirst="0" w:colLast="0"/>
       <w:bookmarkEnd w:id="42"/>
       <w:r>
+        <w:lastRenderedPageBreak/>
         <w:t>5.1. Sviluppi futuri</w:t>
       </w:r>
     </w:p>
@@ -8321,13 +8327,7 @@
     </w:p>
     <w:p>
       <w:r>
-        <w:t xml:space="preserve">In questo momento, </w:t>
-      </w:r>
-      <w:r>
-        <w:t xml:space="preserve">è in corso la realizzazione di una modalità “lite” del servizio di fidelizzazione Unipiazza. Questa modalità consiste nel proporre tutto il servizio in maniera gratuita ai gestori, per consentir loro di testarlo nella propria attività commerciale. Dopo un </w:t>
-      </w:r>
-      <w:r>
-        <w:t>certo periodo di tempo, i gestori potranno valutare se il servizio ha portato dei benefici, anche tramite le statistiche fornite da Unipiazza, e scegliere se passare alla versione a pagamento.</w:t>
+        <w:t>In questo momento, è in corso la realizzazione di una modalità “lite” del servizio di fidelizzazione Unipiazza. Questa modalità consiste nel proporre tutto il servizio in maniera gratuita ai gestori, per consentir loro di testarlo nella propria attività commerciale. Dopo un certo periodo di tempo, i gestori potranno valutare se il servizio ha portato dei benefici, anche tramite le statistiche fornite da Unipiazza, e scegliere se passare alla versione a pagamento.</w:t>
       </w:r>
     </w:p>
     <w:p/>
@@ -8338,11 +8338,7 @@
       <w:bookmarkStart w:id="44" w:name="_4tjtat4x3e92" w:colFirst="0" w:colLast="0"/>
       <w:bookmarkEnd w:id="44"/>
       <w:r>
-        <w:lastRenderedPageBreak/>
-        <w:t xml:space="preserve">5.1.2. </w:t>
-      </w:r>
-      <w:r>
-        <w:t xml:space="preserve">Passaggio al framework </w:t>
+        <w:t xml:space="preserve">5.1.2. Passaggio al framework </w:t>
       </w:r>
       <w:proofErr w:type="spellStart"/>
       <w:r>
@@ -8373,10 +8369,7 @@
     </w:p>
     <w:p>
       <w:r>
-        <w:t>Questo framework è sempre più presente nel me</w:t>
-      </w:r>
-      <w:r>
-        <w:t>rcato delle app mobile, poiché presenta una serie di vantaggi. Il primo tra tutti è consentire la realizzazione di app in maniera cross-</w:t>
+        <w:t>Questo framework è sempre più presente nel mercato delle app mobile, poiché presenta una serie di vantaggi. Il primo tra tutti è consentire la realizzazione di app in maniera cross-</w:t>
       </w:r>
       <w:proofErr w:type="spellStart"/>
       <w:r>
@@ -8388,10 +8381,7 @@
       </w:r>
       <w:proofErr w:type="gramStart"/>
       <w:r>
-        <w:t>come a</w:t>
-      </w:r>
-      <w:r>
-        <w:t>d esempio</w:t>
+        <w:t>come ad esempio</w:t>
       </w:r>
       <w:proofErr w:type="gramEnd"/>
       <w:r>
@@ -8425,6 +8415,13 @@
         <w:t>Il vantaggio di utilizzare lo stesso framework per lo sviluppo mobile e quello web è poter riutilizzare stesse parti di codice per entrambe le piattaforme. In questo modo lo sviluppo è ancora molto più veloce.</w:t>
       </w:r>
     </w:p>
+    <w:p/>
+    <w:p/>
+    <w:p/>
+    <w:p/>
+    <w:p/>
+    <w:p/>
+    <w:p/>
     <w:p/>
     <w:p>
       <w:pPr>
@@ -8433,27 +8430,19 @@
       <w:bookmarkStart w:id="45" w:name="_w06ou8fvaadi" w:colFirst="0" w:colLast="0"/>
       <w:bookmarkEnd w:id="45"/>
       <w:r>
+        <w:lastRenderedPageBreak/>
         <w:t>5.2. Il mio contributo</w:t>
       </w:r>
     </w:p>
     <w:p>
       <w:r>
-        <w:t>I</w:t>
-      </w:r>
-      <w:r>
-        <w:t>l mio tirocinio pres</w:t>
-      </w:r>
-      <w:r>
-        <w:t>so la startup Unipiazza si è svolto tra il 07/09/2020 e il 06/11/2020, per una durata totale di 225 ore.</w:t>
-      </w:r>
-    </w:p>
-    <w:p/>
-    <w:p>
-      <w:r>
-        <w:t xml:space="preserve">Durante questo periodo ho contribuito in varie aree che riguardano il sistema di fidelizzazione e gli altri servizi forniti da Unipiazza. Ho lavorato </w:t>
-      </w:r>
-      <w:r>
-        <w:t>nell’area informatica, occupandomi sia del lato front-end che di quello back-end, sviluppando nuove funzionalità o risolvendo eventuali problematiche.</w:t>
+        <w:t>Il mio tirocinio presso la startup Unipiazza si è svolto tra il 07/09/2020 e il 06/11/2020, per una durata totale di 225 ore.</w:t>
+      </w:r>
+    </w:p>
+    <w:p/>
+    <w:p>
+      <w:r>
+        <w:t>Durante questo periodo ho contribuito in varie aree che riguardano il sistema di fidelizzazione e gli altri servizi forniti da Unipiazza. Ho lavorato nell’area informatica, occupandomi sia del lato front-end che di quello back-end, sviluppando nuove funzionalità o risolvendo eventuali problematiche.</w:t>
       </w:r>
     </w:p>
     <w:p/>
@@ -8470,10 +8459,7 @@
         </w:numPr>
       </w:pPr>
       <w:r>
-        <w:t>Miglioramento interfaccia grafica</w:t>
-      </w:r>
-      <w:r>
-        <w:t xml:space="preserve"> delle app Android per clienti e gestori.</w:t>
+        <w:t>Miglioramento interfaccia grafica delle app Android per clienti e gestori.</w:t>
       </w:r>
     </w:p>
     <w:p>
@@ -8530,10 +8516,7 @@
       </w:r>
       <w:proofErr w:type="spellEnd"/>
       <w:r>
-        <w:t xml:space="preserve"> dei dati n</w:t>
-      </w:r>
-      <w:r>
-        <w:t>ei dispositivi Android lato business</w:t>
+        <w:t xml:space="preserve"> dei dati nei dispositivi Android lato business</w:t>
       </w:r>
     </w:p>
     <w:p>
@@ -8555,10 +8538,7 @@
         </w:numPr>
       </w:pPr>
       <w:r>
-        <w:t>Implementazione della funzionalità che permette ai gestori di collegare la propria pagina Facebook a Unipiazza, utilizzando le API di F</w:t>
-      </w:r>
-      <w:r>
-        <w:t>acebook.</w:t>
+        <w:t>Implementazione della funzionalità che permette ai gestori di collegare la propria pagina Facebook a Unipiazza, utilizzando le API di Facebook.</w:t>
       </w:r>
     </w:p>
     <w:p>
@@ -8572,6 +8552,20 @@
         <w:t>Risoluzione di eventuali problemi.</w:t>
       </w:r>
     </w:p>
+    <w:p/>
+    <w:p/>
+    <w:p/>
+    <w:p/>
+    <w:p/>
+    <w:p/>
+    <w:p/>
+    <w:p/>
+    <w:p/>
+    <w:p/>
+    <w:p/>
+    <w:p/>
+    <w:p/>
+    <w:p/>
     <w:p>
       <w:pPr>
         <w:pStyle w:val="Titolo1"/>
@@ -8622,13 +8616,7 @@
         <w:rPr>
           <w:lang w:val="en-US"/>
         </w:rPr>
-        <w:t xml:space="preserve"> 31/08/</w:t>
-      </w:r>
-      <w:r>
-        <w:rPr>
-          <w:lang w:val="en-US"/>
-        </w:rPr>
-        <w:t>2021</w:t>
+        <w:t xml:space="preserve"> 31/08/2021</w:t>
       </w:r>
     </w:p>
     <w:p>
@@ -8667,15 +8655,7 @@
             <w:u w:val="single"/>
             <w:lang w:val="en-US"/>
           </w:rPr>
-          <w:t>https://vitolavecchia.altervista.org/differenza-e-vantaggi-tra-architettura-monolitica-e-architettura-di-</w:t>
-        </w:r>
-        <w:r>
-          <w:rPr>
-            <w:color w:val="1155CC"/>
-            <w:u w:val="single"/>
-            <w:lang w:val="en-US"/>
-          </w:rPr>
-          <w:t>microservizi-in-informatica/</w:t>
+          <w:t>https://vitolavecchia.altervista.org/differenza-e-vantaggi-tra-architettura-monolitica-e-architettura-di-microservizi-in-informatica/</w:t>
         </w:r>
       </w:hyperlink>
       <w:r>
@@ -8698,15 +8678,7 @@
             <w:u w:val="single"/>
             <w:lang w:val="en-US"/>
           </w:rPr>
-          <w:t>https://vitolavecchia.altervista.org/caratteristiche-funzionamento-e-vantaggi-a</w:t>
-        </w:r>
-        <w:r>
-          <w:rPr>
-            <w:color w:val="1155CC"/>
-            <w:u w:val="single"/>
-            <w:lang w:val="en-US"/>
-          </w:rPr>
-          <w:t>rchitettura-monolitica-in-informatica/</w:t>
+          <w:t>https://vitolavecchia.altervista.org/caratteristiche-funzionamento-e-vantaggi-architettura-monolitica-in-informatica/</w:t>
         </w:r>
       </w:hyperlink>
       <w:r>
@@ -11923,6 +11895,15 @@
       <w:u w:val="single"/>
     </w:rPr>
   </w:style>
+  <w:style w:type="paragraph" w:styleId="Nessunaspaziatura">
+    <w:name w:val="No Spacing"/>
+    <w:uiPriority w:val="1"/>
+    <w:qFormat/>
+    <w:rsid w:val="00EA3CC9"/>
+    <w:pPr>
+      <w:spacing w:line="240" w:lineRule="auto"/>
+    </w:pPr>
+  </w:style>
 </w:styles>
 </file>
 

</xml_diff>

<commit_message>
update until page 19
</commit_message>
<xml_diff>
--- a/Tesi - Davide Colussi.docx
+++ b/Tesi - Davide Colussi.docx
@@ -1767,25 +1767,7 @@
                 <w:sz w:val="20"/>
                 <w:szCs w:val="20"/>
               </w:rPr>
-              <w:t>2.7. Metodo di svilup</w:t>
-            </w:r>
-            <w:r>
-              <w:rPr>
-                <w:noProof/>
-                <w:color w:val="000000"/>
-                <w:sz w:val="20"/>
-                <w:szCs w:val="20"/>
-              </w:rPr>
-              <w:t>p</w:t>
-            </w:r>
-            <w:r>
-              <w:rPr>
-                <w:noProof/>
-                <w:color w:val="000000"/>
-                <w:sz w:val="20"/>
-                <w:szCs w:val="20"/>
-              </w:rPr>
-              <w:t>o</w:t>
+              <w:t>2.7. Metodo di sviluppo</w:t>
             </w:r>
           </w:hyperlink>
           <w:r>
@@ -2525,25 +2507,7 @@
                 <w:sz w:val="20"/>
                 <w:szCs w:val="20"/>
               </w:rPr>
-              <w:t>3.2.2. Il server A</w:t>
-            </w:r>
-            <w:r>
-              <w:rPr>
-                <w:noProof/>
-                <w:color w:val="000000"/>
-                <w:sz w:val="20"/>
-                <w:szCs w:val="20"/>
-              </w:rPr>
-              <w:t>P</w:t>
-            </w:r>
-            <w:r>
-              <w:rPr>
-                <w:noProof/>
-                <w:color w:val="000000"/>
-                <w:sz w:val="20"/>
-                <w:szCs w:val="20"/>
-              </w:rPr>
-              <w:t>I</w:t>
+              <w:t>3.2.2. Il server API</w:t>
             </w:r>
           </w:hyperlink>
           <w:r>
@@ -4441,7 +4405,13 @@
         <w:t>È</w:t>
       </w:r>
       <w:r>
-        <w:t xml:space="preserve"> un servizio che premia i clienti che tornano nel punto vendita e lo fa in maniera divertente. Infatti, attraverso l’accumulo di gettoni virtuali,  i clienti possono ottenere dei prodotti omaggio e dei premi speciali da parte dell’attività commerciale.</w:t>
+        <w:t xml:space="preserve"> un servizio che premia i clienti che tornano nel punto vendita e lo fa in maniera </w:t>
+      </w:r>
+      <w:r>
+        <w:t>coinvolgente</w:t>
+      </w:r>
+      <w:r>
+        <w:t>. Infatti, attraverso l’accumulo di gettoni virtuali,  i clienti possono ottenere dei prodotti omaggio e dei premi speciali da parte dell’attività commerciale.</w:t>
       </w:r>
     </w:p>
     <w:p>
@@ -4462,7 +4432,13 @@
     </w:p>
     <w:p>
       <w:r>
-        <w:t>La raccolta dei gettoni avviene tramite l’utilizzo di una card NFC oppure del proprio smartphone.</w:t>
+        <w:t xml:space="preserve">La raccolta dei gettoni avviene tramite l’utilizzo di una </w:t>
+      </w:r>
+      <w:r>
+        <w:t xml:space="preserve">tessera RFID, </w:t>
+      </w:r>
+      <w:r>
+        <w:t>oppure del proprio smartphone.</w:t>
       </w:r>
     </w:p>
     <w:p/>
@@ -4592,139 +4568,163 @@
     </w:p>
     <w:p>
       <w:r>
-        <w:t xml:space="preserve">La startup Unipiazza offre diversi servizi a clienti e gestori delle attività commerciali. L’obiettivo di questa tesi è analizzare il processo che ha portato alla creazione di </w:t>
+        <w:t>La startup Unipiazza offre diversi servizi a clienti e gestori delle attività commerciali. L’obiettivo di questa tesi è analizzare il processo che ha portato alla creazione d</w:t>
+      </w:r>
+      <w:r>
+        <w:t>el servizio</w:t>
+      </w:r>
+      <w:r>
+        <w:t xml:space="preserve"> per la fidelizzazione clienti, partendo dall’analisi dei requisiti per poi proseguire con la realizzazione</w:t>
+      </w:r>
+      <w:r>
+        <w:t xml:space="preserve"> delle app</w:t>
+      </w:r>
+      <w:r>
+        <w:t>.</w:t>
+      </w:r>
+    </w:p>
+    <w:p/>
+    <w:p>
+      <w:r>
+        <w:t>Il capitolo</w:t>
+      </w:r>
+      <w:r>
+        <w:t xml:space="preserve"> “2. Analisi dei Requisiti”</w:t>
+      </w:r>
+      <w:r>
+        <w:t xml:space="preserve"> conterrà l’analisi dei requisiti necessari alla creazione del servizio, operazione svolta inizialmente dall’azienda. Tramite questo processo </w:t>
+      </w:r>
+      <w:r>
+        <w:t>verranno</w:t>
+      </w:r>
+      <w:r>
+        <w:t xml:space="preserve"> raccolte tutte le informazioni utili a creare un servizio intuitivo e facile da utilizzare, con lo scopo di fidelizzare il cliente e supportare la crescita delle attività commerciali.</w:t>
+      </w:r>
+      <w:r>
+        <w:t xml:space="preserve"> Saranno</w:t>
+      </w:r>
+      <w:r>
+        <w:t xml:space="preserve"> analizzati lo scopo del servizio, l’interazione dell’utente finale, i requisiti prestazionali, hardware e software dei dispositivi</w:t>
+      </w:r>
+      <w:r>
+        <w:t xml:space="preserve"> </w:t>
+      </w:r>
+      <w:r>
+        <w:t>impiegati</w:t>
+      </w:r>
+      <w:r>
+        <w:t>.</w:t>
+      </w:r>
+    </w:p>
+    <w:p/>
+    <w:p>
+      <w:r>
+        <w:t>Nel capitolo “</w:t>
+      </w:r>
+      <w:r>
+        <w:t xml:space="preserve">3. </w:t>
       </w:r>
       <w:proofErr w:type="spellStart"/>
       <w:r>
-        <w:t>un’app</w:t>
+        <w:t>Overview</w:t>
       </w:r>
       <w:proofErr w:type="spellEnd"/>
       <w:r>
-        <w:t xml:space="preserve"> per la fidelizzazione clienti, partendo dall’analisi dei requisiti per poi proseguire con la realizzazione.</w:t>
-      </w:r>
-    </w:p>
-    <w:p/>
-    <w:p>
-      <w:r>
-        <w:t>Il primo capitolo</w:t>
-      </w:r>
-      <w:r>
-        <w:t xml:space="preserve"> “2. Analisi dei Requisiti”</w:t>
-      </w:r>
-      <w:r>
-        <w:t xml:space="preserve"> conterrà l’analisi dei requisiti necessari alla creazione del servizio, operazione svolta inizialmente dall’azienda. Tramite questo processo </w:t>
-      </w:r>
-      <w:r>
-        <w:t>verranno</w:t>
-      </w:r>
-      <w:r>
-        <w:t xml:space="preserve"> raccolte tutte le informazioni utili a creare un servizio intuitivo e facile da utilizzare, con lo scopo di fidelizzare il cliente e supportare la crescita delle attività commerciali.</w:t>
-      </w:r>
-      <w:r>
-        <w:t xml:space="preserve"> Saranno</w:t>
-      </w:r>
-      <w:r>
-        <w:t xml:space="preserve"> analizzati lo scopo del servizio, l’interazione dell’utente finale, i requisiti prestazionali, hardware e software dei dispositivi</w:t>
-      </w:r>
-      <w:r>
-        <w:t xml:space="preserve"> utilizzati</w:t>
+        <w:t xml:space="preserve"> dell’architettura informatica” illustrerò come avvengono le comunicazioni tra i vari dispositivi impiegati, descrivendo l’architettura informatica che è stata implementata. </w:t>
+      </w:r>
+    </w:p>
+    <w:p/>
+    <w:p>
+      <w:r>
+        <w:t xml:space="preserve">Nel capitolo </w:t>
+      </w:r>
+      <w:r>
+        <w:t>“</w:t>
+      </w:r>
+      <w:r>
+        <w:t xml:space="preserve">4. </w:t>
+      </w:r>
+      <w:r>
+        <w:t xml:space="preserve">Realizzazione delle app” </w:t>
+      </w:r>
+      <w:r>
+        <w:t>verrà illustrata la logica delle app realizzate per smartphone e tablet, con l’obiettivo di comprendere come avviene l’effettiva interazione dell’utente con il servizio.</w:t>
+      </w:r>
+      <w:r>
+        <w:t xml:space="preserve"> </w:t>
+      </w:r>
+      <w:r>
+        <w:t>Verranno</w:t>
+      </w:r>
+      <w:r>
+        <w:t xml:space="preserve"> discusse alcune problematiche sorte in fase di sviluppo, legate alla comunicazione tra i dispositivi e la necessità di un continuo aggiornamento del servizio. Spiegherò come sono stati affrontati alcuni problemi e valuterò le diverse soluzioni che sono state adottate.</w:t>
+      </w:r>
+    </w:p>
+    <w:p/>
+    <w:p>
+      <w:r>
+        <w:t xml:space="preserve">In questa tesi </w:t>
+      </w:r>
+      <w:r>
+        <w:t>farò spesso riferimento a</w:t>
+      </w:r>
+      <w:r>
+        <w:t xml:space="preserve"> due entità: </w:t>
+      </w:r>
+      <w:r>
+        <w:rPr>
+          <w:bCs/>
+        </w:rPr>
+        <w:t>clienti</w:t>
+      </w:r>
+      <w:r>
+        <w:rPr>
+          <w:b/>
+        </w:rPr>
+        <w:t xml:space="preserve"> </w:t>
+      </w:r>
+      <w:r>
+        <w:t xml:space="preserve">e </w:t>
+      </w:r>
+      <w:r>
+        <w:t>“</w:t>
+      </w:r>
+      <w:r>
+        <w:rPr>
+          <w:bCs/>
+        </w:rPr>
+        <w:t>business</w:t>
+      </w:r>
+      <w:r>
+        <w:rPr>
+          <w:bCs/>
+        </w:rPr>
+        <w:t>”</w:t>
       </w:r>
       <w:r>
         <w:t>.</w:t>
       </w:r>
     </w:p>
-    <w:p/>
-    <w:p>
-      <w:r>
-        <w:t>Nel capitolo “</w:t>
-      </w:r>
-      <w:proofErr w:type="spellStart"/>
-      <w:r>
-        <w:t>Overview</w:t>
-      </w:r>
-      <w:proofErr w:type="spellEnd"/>
-      <w:r>
-        <w:t xml:space="preserve"> dell’architettura informatica” illustrerò come avvengono le comunicazioni tra i vari dispositivi</w:t>
-      </w:r>
-      <w:r>
-        <w:t xml:space="preserve"> impiegati</w:t>
-      </w:r>
-      <w:r>
-        <w:t>, descrivendo l</w:t>
-      </w:r>
-      <w:r>
-        <w:t xml:space="preserve">’architettura </w:t>
-      </w:r>
-      <w:r>
-        <w:t xml:space="preserve">informatica che è stata implementata. </w:t>
-      </w:r>
-    </w:p>
-    <w:p/>
-    <w:p>
-      <w:r>
-        <w:t xml:space="preserve">Nel capitolo </w:t>
-      </w:r>
-      <w:r>
-        <w:t xml:space="preserve">“Realizzazione delle app” </w:t>
-      </w:r>
-      <w:r>
-        <w:t>verrà illustrata la logica delle app realizzate per smartphone e tablet, con l’obiettivo di comprendere come avviene l’effettiva interazione dell’utente con il servizio.</w:t>
-      </w:r>
-      <w:r>
-        <w:t xml:space="preserve"> </w:t>
-      </w:r>
-    </w:p>
-    <w:p>
-      <w:r>
-        <w:t>In questo capitolo verranno discusse alcune problematiche sorte in fase di sviluppo, legate alla comunicazione tra i dispositivi e la necessità di un continuo aggiornamento del servizio. Spiegherò come sono stati affrontati alcuni problemi e valuterò le diverse soluzioni che sono state adottate.</w:t>
-      </w:r>
-    </w:p>
-    <w:p/>
-    <w:p>
-      <w:r>
-        <w:t xml:space="preserve">In questa tesi </w:t>
-      </w:r>
-      <w:r>
-        <w:t>farò spesso riferimento a</w:t>
-      </w:r>
-      <w:r>
-        <w:t xml:space="preserve"> due entità: </w:t>
-      </w:r>
-      <w:r>
-        <w:rPr>
-          <w:bCs/>
-        </w:rPr>
-        <w:t>clienti</w:t>
-      </w:r>
-      <w:r>
-        <w:rPr>
-          <w:b/>
-        </w:rPr>
-        <w:t xml:space="preserve"> </w:t>
-      </w:r>
-      <w:proofErr w:type="gramStart"/>
-      <w:r>
-        <w:t xml:space="preserve">e </w:t>
-      </w:r>
-      <w:r>
-        <w:rPr>
-          <w:bCs/>
-        </w:rPr>
-        <w:t>business</w:t>
-      </w:r>
-      <w:proofErr w:type="gramEnd"/>
-      <w:r>
-        <w:t>.</w:t>
-      </w:r>
-    </w:p>
-    <w:p>
-      <w:r>
-        <w:t>Per clienti intendo le persone che acquistano beni o servizi presso le attività commerciali utilizzando il sistema di fidelizzazione di Unipiazza.</w:t>
-      </w:r>
-    </w:p>
-    <w:p>
-      <w:r>
-        <w:t>Per business intendo le attività commerciali che dispongono del servizio di fidelizzazione fornito da Unipiazza</w:t>
+    <w:p>
+      <w:r>
+        <w:t>I</w:t>
+      </w:r>
+      <w:r>
+        <w:t xml:space="preserve"> clienti </w:t>
+      </w:r>
+      <w:r>
+        <w:t>sono</w:t>
+      </w:r>
+      <w:r>
+        <w:t xml:space="preserve"> le persone che acquistano beni o servizi presso le attività commerciali utilizzando il sistema di fidelizzazione di Unipiazza.</w:t>
+      </w:r>
+    </w:p>
+    <w:p>
+      <w:r>
+        <w:t xml:space="preserve">Per “business” </w:t>
+      </w:r>
+      <w:r>
+        <w:t>intendo le attività commerciali che dispongono del servizio di fidelizzazione fornito da Unipiazza</w:t>
       </w:r>
       <w:r>
         <w:t>; i</w:t>
@@ -4736,10 +4736,19 @@
         <w:t>di queste</w:t>
       </w:r>
       <w:r>
-        <w:t xml:space="preserve"> attività dovranno anch’essi interagire con servizio di fidelizzazione per </w:t>
+        <w:t xml:space="preserve"> attività dovranno anch’essi interagire con </w:t>
+      </w:r>
+      <w:r>
+        <w:t xml:space="preserve">il </w:t>
+      </w:r>
+      <w:r>
+        <w:t xml:space="preserve">servizio di fidelizzazione per </w:t>
       </w:r>
       <w:r>
         <w:t>gara</w:t>
+      </w:r>
+      <w:r>
+        <w:t>ntirne il funzionamento</w:t>
       </w:r>
       <w:r>
         <w:t>.</w:t>
@@ -4775,7 +4784,16 @@
         </w:numPr>
       </w:pPr>
       <w:r>
-        <w:t>app installata nei tablet lato business</w:t>
+        <w:t xml:space="preserve">app installata nei tablet lato </w:t>
+      </w:r>
+      <w:r>
+        <w:t>“</w:t>
+      </w:r>
+      <w:r>
+        <w:t>business</w:t>
+      </w:r>
+      <w:r>
+        <w:t>”</w:t>
       </w:r>
     </w:p>
     <w:p>
@@ -4786,7 +4804,16 @@
         </w:numPr>
       </w:pPr>
       <w:r>
-        <w:t>app installata negli smartphone lato business</w:t>
+        <w:t xml:space="preserve">app installata negli smartphone lato </w:t>
+      </w:r>
+      <w:r>
+        <w:t>“</w:t>
+      </w:r>
+      <w:r>
+        <w:t>business</w:t>
+      </w:r>
+      <w:r>
+        <w:t>”</w:t>
       </w:r>
     </w:p>
     <w:p>
@@ -4850,7 +4877,10 @@
         <w:t xml:space="preserve"> per valutare </w:t>
       </w:r>
       <w:r>
-        <w:t xml:space="preserve">repentinamente </w:t>
+        <w:t>immediatamente</w:t>
+      </w:r>
+      <w:r>
+        <w:t xml:space="preserve"> </w:t>
       </w:r>
       <w:r>
         <w:t xml:space="preserve">la sua efficacia sul mercato. </w:t>
@@ -4858,7 +4888,13 @@
     </w:p>
     <w:p>
       <w:r>
-        <w:t>Per questo motivo, non mi soffermerò troppo sui dettagli, ma solo sull’individuazione dei requisiti principali.</w:t>
+        <w:t>Per questo motivo</w:t>
+      </w:r>
+      <w:r>
+        <w:t>,</w:t>
+      </w:r>
+      <w:r>
+        <w:t xml:space="preserve"> non mi soffermerò troppo sui dettagli, ma solo sull’individuazione dei requisiti principali.</w:t>
       </w:r>
     </w:p>
     <w:p>
@@ -4872,31 +4908,19 @@
         <w:t>servizio</w:t>
       </w:r>
       <w:r>
+        <w:t xml:space="preserve"> emergeranno requisiti più</w:t>
+      </w:r>
+      <w:r>
+        <w:t xml:space="preserve"> specifici</w:t>
+      </w:r>
+      <w:r>
         <w:t>,</w:t>
       </w:r>
       <w:r>
-        <w:t xml:space="preserve"> emergeranno requisiti più</w:t>
-      </w:r>
-      <w:r>
-        <w:t xml:space="preserve"> specifici</w:t>
-      </w:r>
-      <w:r>
-        <w:t>,</w:t>
-      </w:r>
-      <w:r>
-        <w:t xml:space="preserve"> questi potranno venir affrontati facilmente in un momento successivo</w:t>
-      </w:r>
-      <w:r>
-        <w:t xml:space="preserve">, </w:t>
-      </w:r>
-      <w:r>
-        <w:t xml:space="preserve">avendo già </w:t>
-      </w:r>
-      <w:r>
-        <w:t xml:space="preserve">dato </w:t>
-      </w:r>
-      <w:r>
-        <w:t>le basi per il progetto.</w:t>
+        <w:t xml:space="preserve"> questi potranno venir affrontati in un momento successivo</w:t>
+      </w:r>
+      <w:r>
+        <w:t>.</w:t>
       </w:r>
     </w:p>
     <w:p>
@@ -4947,7 +4971,13 @@
     <w:p/>
     <w:p>
       <w:r>
-        <w:t>Nel servizio di fidelizzazione verrà implementata inoltre la “</w:t>
+        <w:t xml:space="preserve">Nel servizio di fidelizzazione verrà </w:t>
+      </w:r>
+      <w:r>
+        <w:t>utilizzata</w:t>
+      </w:r>
+      <w:r>
+        <w:t xml:space="preserve"> la “</w:t>
       </w:r>
       <w:proofErr w:type="spellStart"/>
       <w:r>
@@ -4969,7 +4999,7 @@
         <w:t>Quest’ultimo aspetto sarà un punto chiave nello sviluppo dell’App</w:t>
       </w:r>
       <w:r>
-        <w:t>;</w:t>
+        <w:t>.</w:t>
       </w:r>
       <w:r>
         <w:t xml:space="preserve"> Il CEO di Unipiazza, Edoardo Parisi, dispone di una particolare esperienza nel settore </w:t>
@@ -5023,10 +5053,28 @@
       <w:r>
         <w:t>2.3.1. Interazione diretta tra cliente e attività</w:t>
       </w:r>
-    </w:p>
-    <w:p>
-      <w:r>
-        <w:t xml:space="preserve">Quando un cliente dell’attività commerciale acquista un bene presso quest’ultima, scansiona una tessera sul tablet di quell’attività commerciale per accedere al servizio Unipiazza. Il tablet mostrerà al cliente i gettoni </w:t>
+      <w:r>
+        <w:t xml:space="preserve"> commerciale</w:t>
+      </w:r>
+    </w:p>
+    <w:p>
+      <w:r>
+        <w:t xml:space="preserve">Quando un cliente acquista un bene presso </w:t>
+      </w:r>
+      <w:r>
+        <w:t>un’attività commerciale</w:t>
+      </w:r>
+      <w:r>
+        <w:t xml:space="preserve">, scansiona una tessera sul tablet </w:t>
+      </w:r>
+      <w:r>
+        <w:t>dell’attività</w:t>
+      </w:r>
+      <w:r>
+        <w:t>, in questo modo può</w:t>
+      </w:r>
+      <w:r>
+        <w:t xml:space="preserve"> accedere al servizio Unipiazza. Il tablet mostrerà al cliente i gettoni </w:t>
       </w:r>
       <w:r>
         <w:t>che ha accumulato</w:t>
@@ -5038,10 +5086,10 @@
         <w:t>permettendo</w:t>
       </w:r>
       <w:r>
-        <w:t xml:space="preserve"> al gestore di aggiungerne altri, a seconda di quanto il cliente ha speso</w:t>
-      </w:r>
-      <w:r>
-        <w:t xml:space="preserve"> nell’attività</w:t>
+        <w:t xml:space="preserve"> al gestore di aggiungerne altri, a seconda di quanto il cliente ha spes</w:t>
+      </w:r>
+      <w:r>
+        <w:t>o</w:t>
       </w:r>
       <w:r>
         <w:t xml:space="preserve">. </w:t>
@@ -5068,7 +5116,13 @@
       </w:r>
       <w:proofErr w:type="spellEnd"/>
       <w:r>
-        <w:t>…). Una volta raggiunto il numero di gettoni necessario per ritirare il premio, il cliente può decidere di ritirarlo.</w:t>
+        <w:t xml:space="preserve">). Una volta raggiunto il numero di gettoni necessario per ritirare il premio, il cliente può decidere </w:t>
+      </w:r>
+      <w:r>
+        <w:t xml:space="preserve">se </w:t>
+      </w:r>
+      <w:r>
+        <w:t>ritirarlo.</w:t>
       </w:r>
     </w:p>
     <w:p>
@@ -5092,14 +5146,9 @@
       <w:r>
         <w:t xml:space="preserve">Il cliente </w:t>
       </w:r>
-      <w:proofErr w:type="gramStart"/>
-      <w:r>
-        <w:t xml:space="preserve">che non dispone della tessera </w:t>
-      </w:r>
-      <w:r>
-        <w:t>da scansionare,</w:t>
-      </w:r>
-      <w:proofErr w:type="gramEnd"/>
+      <w:r>
+        <w:t>che non dispone della tessera da scansionare</w:t>
+      </w:r>
       <w:r>
         <w:t xml:space="preserve"> </w:t>
       </w:r>
@@ -5166,7 +5215,13 @@
         <w:jc w:val="center"/>
       </w:pPr>
       <w:r>
-        <w:t xml:space="preserve">Figura 2.3.1.1 </w:t>
+        <w:t>Figura 2.3.1.1</w:t>
+      </w:r>
+      <w:r>
+        <w:t>: Interazione diretta tra cliente e attività commerciale</w:t>
+      </w:r>
+      <w:r>
+        <w:t xml:space="preserve"> </w:t>
       </w:r>
     </w:p>
     <w:p>
@@ -5179,19 +5234,25 @@
         <w:lastRenderedPageBreak/>
         <w:t>2.3.2. Interazione indiretta tra cliente e attività</w:t>
       </w:r>
+      <w:r>
+        <w:t xml:space="preserve"> commerciale</w:t>
+      </w:r>
     </w:p>
     <w:p>
       <w:r>
         <w:t xml:space="preserve">Il cliente può visualizzare sul proprio smartphone le attività commerciali </w:t>
       </w:r>
       <w:r>
-        <w:t>convenzionate con Unipiazza</w:t>
-      </w:r>
-      <w:r>
-        <w:t xml:space="preserve"> </w:t>
-      </w:r>
-      <w:r>
-        <w:t>vicino a lui. Il cliente può “seguire” certe attività, in questo modo potrà ritrovarle nella lista “Attività seguite” dell’app smartphone. Il cliente può visualizzare in ogni momento il saldo dei gettoni raccolti in ogni attività.</w:t>
+        <w:t xml:space="preserve">convenzionate con Unipiazza </w:t>
+      </w:r>
+      <w:r>
+        <w:t>vicino a lui. Il cliente può “seguire” certe attività, in questo modo potrà ritrovarle nella lista “</w:t>
+      </w:r>
+      <w:r>
+        <w:t>a</w:t>
+      </w:r>
+      <w:r>
+        <w:t>ttività seguite” dell’app smartphone. Il cliente può visualizzare in ogni momento il saldo dei gettoni raccolti in ogni attività.</w:t>
       </w:r>
     </w:p>
     <w:p/>
@@ -5249,6 +5310,18 @@
       <w:r>
         <w:t>Figura 2.3.2.1</w:t>
       </w:r>
+      <w:r>
+        <w:t>: Int</w:t>
+      </w:r>
+      <w:r>
+        <w:t xml:space="preserve">erazione </w:t>
+      </w:r>
+      <w:r>
+        <w:t>in</w:t>
+      </w:r>
+      <w:r>
+        <w:t>diretta tra cliente e attività commerciale</w:t>
+      </w:r>
     </w:p>
     <w:p/>
     <w:p>
@@ -5272,6 +5345,12 @@
           <w:b/>
         </w:rPr>
         <w:t>Flusso di esecuzione dei casi d’uso</w:t>
+      </w:r>
+      <w:r>
+        <w:rPr>
+          <w:b/>
+        </w:rPr>
+        <w:t>:</w:t>
       </w:r>
     </w:p>
     <w:p>
@@ -5282,10 +5361,16 @@
         </w:numPr>
       </w:pPr>
       <w:r>
-        <w:t xml:space="preserve">L’esperienza utente dev’essere la priorità: il flusso di esecuzione per ogni caso d’uso dev’essere rapido e di facile comprensione per i clienti e </w:t>
+        <w:t>l</w:t>
+      </w:r>
+      <w:r>
+        <w:t xml:space="preserve">’esperienza utente dev’essere la priorità: il flusso di esecuzione per ogni caso d’uso dev’essere rapido e di facile comprensione per i clienti e </w:t>
       </w:r>
       <w:r>
         <w:t>i gestori</w:t>
+      </w:r>
+      <w:r>
+        <w:t>;</w:t>
       </w:r>
     </w:p>
     <w:p>
@@ -5296,7 +5381,16 @@
         </w:numPr>
       </w:pPr>
       <w:r>
-        <w:t>Implementazione meccaniche di “</w:t>
+        <w:t>i</w:t>
+      </w:r>
+      <w:r>
+        <w:t xml:space="preserve">mplementazione </w:t>
+      </w:r>
+      <w:r>
+        <w:t xml:space="preserve">di </w:t>
+      </w:r>
+      <w:r>
+        <w:t>meccaniche di “</w:t>
       </w:r>
       <w:proofErr w:type="spellStart"/>
       <w:r>
@@ -5309,6 +5403,9 @@
       <w:r>
         <w:t xml:space="preserve"> per aumentare il coinvolgimento</w:t>
       </w:r>
+      <w:r>
+        <w:t>.</w:t>
+      </w:r>
     </w:p>
     <w:p>
       <w:pPr>
@@ -5326,6 +5423,12 @@
           <w:b/>
         </w:rPr>
         <w:t>Gestione di anomalie</w:t>
+      </w:r>
+      <w:r>
+        <w:rPr>
+          <w:b/>
+        </w:rPr>
+        <w:t>:</w:t>
       </w:r>
     </w:p>
     <w:p>
@@ -5336,7 +5439,13 @@
         </w:numPr>
       </w:pPr>
       <w:r>
-        <w:t>Se l’utente può risolvere il problema da solo, dev’essere guidato nelle possibili soluzioni in modo che non si senta “abbandonato”</w:t>
+        <w:t>s</w:t>
+      </w:r>
+      <w:r>
+        <w:t>e l’utente può risolvere il problema da solo, dev’essere guidato nelle possibili soluzioni in modo che non si senta “abbandonato”</w:t>
+      </w:r>
+      <w:r>
+        <w:t>;</w:t>
       </w:r>
     </w:p>
     <w:p>
@@ -5347,7 +5456,13 @@
         </w:numPr>
       </w:pPr>
       <w:r>
-        <w:t>Per problemi legati ai dispositivi presenti nelle attività (tablet e smartphone), un incaricato di Unipiazza dovrà eventualmente recarsi sul posto per fornire aiuto al gestore</w:t>
+        <w:t>p</w:t>
+      </w:r>
+      <w:r>
+        <w:t>er problemi legati ai dispositivi presenti nelle attività (tablet e smartphone), un incaricato di Unipiazza dovrà eventualmente recarsi sul posto per fornire aiuto al gestore</w:t>
+      </w:r>
+      <w:r>
+        <w:t>.</w:t>
       </w:r>
     </w:p>
     <w:p>
@@ -5372,6 +5487,12 @@
           <w:b/>
         </w:rPr>
         <w:t>Tablet per le attività</w:t>
+      </w:r>
+      <w:r>
+        <w:rPr>
+          <w:b/>
+        </w:rPr>
+        <w:t>:</w:t>
       </w:r>
     </w:p>
     <w:p>
@@ -5382,7 +5503,13 @@
         </w:numPr>
       </w:pPr>
       <w:r>
-        <w:t>Devono essere grandi abbastanza per consentire ad ogni tipo di utente di utilizzare il servizio senza sforzo</w:t>
+        <w:t>d</w:t>
+      </w:r>
+      <w:r>
+        <w:t>evono essere grandi abbastanza per consentire ad ogni tipo di utente di utilizzare il servizio senza sforzo</w:t>
+      </w:r>
+      <w:r>
+        <w:t>;</w:t>
       </w:r>
     </w:p>
     <w:p>
@@ -5393,7 +5520,13 @@
         </w:numPr>
       </w:pPr>
       <w:r>
-        <w:t>Deve disporre di touch screen</w:t>
+        <w:t>d</w:t>
+      </w:r>
+      <w:r>
+        <w:t>eve disporre di touch screen</w:t>
+      </w:r>
+      <w:r>
+        <w:t>;</w:t>
       </w:r>
     </w:p>
     <w:p>
@@ -5404,7 +5537,13 @@
         </w:numPr>
       </w:pPr>
       <w:r>
-        <w:t>Deve disporre di NFC per poter consentire la scansione delle tessere RFID</w:t>
+        <w:t>d</w:t>
+      </w:r>
+      <w:r>
+        <w:t>eve disporre di NFC per poter consentire la scansione delle tessere RFID</w:t>
+      </w:r>
+      <w:r>
+        <w:t>;</w:t>
       </w:r>
     </w:p>
     <w:p>
@@ -5415,7 +5554,13 @@
         </w:numPr>
       </w:pPr>
       <w:r>
-        <w:t>Deve disporre di Wi-Fi</w:t>
+        <w:t>d</w:t>
+      </w:r>
+      <w:r>
+        <w:t>eve disporre di Wi-Fi</w:t>
+      </w:r>
+      <w:r>
+        <w:t>;</w:t>
       </w:r>
     </w:p>
     <w:p>
@@ -5426,7 +5571,13 @@
         </w:numPr>
       </w:pPr>
       <w:r>
-        <w:t>Deve poter rimanere acceso per tutta la giornata lavorativa delle attività commerciali (rimanendo costantemente in carica)</w:t>
+        <w:t>d</w:t>
+      </w:r>
+      <w:r>
+        <w:t>eve poter rimanere acceso per tutta la giornata lavorativa delle attività commerciali (rimanendo costantemente in carica)</w:t>
+      </w:r>
+      <w:r>
+        <w:t>;</w:t>
       </w:r>
     </w:p>
     <w:p>
@@ -5437,7 +5588,13 @@
         </w:numPr>
       </w:pPr>
       <w:r>
-        <w:t>Deve poter essere configurato dal personale tecnico di Unipiazza con facilità prima di essere consegnato per la prima volta ai gestori delle attività</w:t>
+        <w:t>d</w:t>
+      </w:r>
+      <w:r>
+        <w:t>eve poter essere configurato dal personale tecnico di Unipiazza con facilità prima di essere consegnato per la prima volta ai gestori delle attività</w:t>
+      </w:r>
+      <w:r>
+        <w:t>;</w:t>
       </w:r>
     </w:p>
     <w:p>
@@ -5448,7 +5605,13 @@
         </w:numPr>
       </w:pPr>
       <w:r>
-        <w:t>La manutenzione non deve essere complicata</w:t>
+        <w:t>l</w:t>
+      </w:r>
+      <w:r>
+        <w:t>a manutenzione non deve essere complicata</w:t>
+      </w:r>
+      <w:r>
+        <w:t>.</w:t>
       </w:r>
     </w:p>
     <w:p>
@@ -5469,6 +5632,12 @@
           <w:b/>
         </w:rPr>
         <w:t>Smartphone per le attività</w:t>
+      </w:r>
+      <w:r>
+        <w:rPr>
+          <w:b/>
+        </w:rPr>
+        <w:t>:</w:t>
       </w:r>
     </w:p>
     <w:p>
@@ -5479,7 +5648,13 @@
         </w:numPr>
       </w:pPr>
       <w:r>
-        <w:t>Devono essere grandi abbastanza per consentire ad ogni tipo di utente di utilizzare il servizio senza sforzo (Display di almeno 3,5 pollici)</w:t>
+        <w:t>d</w:t>
+      </w:r>
+      <w:r>
+        <w:t>evono essere grandi abbastanza per consentire ad ogni tipo di utente di utilizzare il servizio senza sforzo (Display di almeno 3,5 pollici)</w:t>
+      </w:r>
+      <w:r>
+        <w:t>;</w:t>
       </w:r>
     </w:p>
     <w:p>
@@ -5490,7 +5665,13 @@
         </w:numPr>
       </w:pPr>
       <w:r>
-        <w:t>Deve disporre di touch screen</w:t>
+        <w:t>d</w:t>
+      </w:r>
+      <w:r>
+        <w:t>eve disporre di touch screen</w:t>
+      </w:r>
+      <w:r>
+        <w:t>;</w:t>
       </w:r>
     </w:p>
     <w:p>
@@ -5501,7 +5682,13 @@
         </w:numPr>
       </w:pPr>
       <w:r>
-        <w:t>Deve disporre di Wi-Fi</w:t>
+        <w:t>d</w:t>
+      </w:r>
+      <w:r>
+        <w:t>eve disporre di Wi-Fi</w:t>
+      </w:r>
+      <w:r>
+        <w:t>;</w:t>
       </w:r>
     </w:p>
     <w:p>
@@ -5512,7 +5699,13 @@
         </w:numPr>
       </w:pPr>
       <w:r>
-        <w:t>Deve poter rimanere acceso per tutta la giornata lavorativa delle attività commerciali (rimanendo costantemente in carica)</w:t>
+        <w:t>d</w:t>
+      </w:r>
+      <w:r>
+        <w:t>eve poter rimanere acceso per tutta la giornata lavorativa delle attività commerciali (rimanendo costantemente in carica)</w:t>
+      </w:r>
+      <w:r>
+        <w:t>.</w:t>
       </w:r>
     </w:p>
     <w:p>
@@ -5533,6 +5726,12 @@
           <w:b/>
         </w:rPr>
         <w:t>Smartphone dei clienti</w:t>
+      </w:r>
+      <w:r>
+        <w:rPr>
+          <w:b/>
+        </w:rPr>
+        <w:t>:</w:t>
       </w:r>
     </w:p>
     <w:p>
@@ -5543,7 +5742,13 @@
         </w:numPr>
       </w:pPr>
       <w:r>
-        <w:t>Deve disporre di touch screen</w:t>
+        <w:t>d</w:t>
+      </w:r>
+      <w:r>
+        <w:t>eve disporre di touch screen</w:t>
+      </w:r>
+      <w:r>
+        <w:t>;</w:t>
       </w:r>
     </w:p>
     <w:p>
@@ -5554,7 +5759,13 @@
         </w:numPr>
       </w:pPr>
       <w:r>
-        <w:t>Deve disporre di Wi-Fi o rete mobile</w:t>
+        <w:t>d</w:t>
+      </w:r>
+      <w:r>
+        <w:t>eve disporre di Wi-Fi o rete mobile</w:t>
+      </w:r>
+      <w:r>
+        <w:t>.</w:t>
       </w:r>
     </w:p>
     <w:p>
@@ -5575,6 +5786,12 @@
           <w:b/>
         </w:rPr>
         <w:t>Tessere</w:t>
+      </w:r>
+      <w:r>
+        <w:rPr>
+          <w:b/>
+        </w:rPr>
+        <w:t>:</w:t>
       </w:r>
     </w:p>
     <w:p>
@@ -5585,7 +5802,13 @@
         </w:numPr>
       </w:pPr>
       <w:r>
-        <w:t>Devono utilizzare la tecnologia RFID</w:t>
+        <w:t>d</w:t>
+      </w:r>
+      <w:r>
+        <w:t>evono utilizzare la tecnologia RFID</w:t>
+      </w:r>
+      <w:r>
+        <w:t>;</w:t>
       </w:r>
     </w:p>
     <w:p>
@@ -5596,7 +5819,13 @@
         </w:numPr>
       </w:pPr>
       <w:r>
-        <w:t>Devono poter essere personalizzate esteticamente con il logo di Unipiazza</w:t>
+        <w:t>d</w:t>
+      </w:r>
+      <w:r>
+        <w:t>evono poter essere personalizzate esteticamente con il logo di Unipiazza</w:t>
+      </w:r>
+      <w:r>
+        <w:t>;</w:t>
       </w:r>
     </w:p>
     <w:p>
@@ -5607,11 +5836,17 @@
         </w:numPr>
       </w:pPr>
       <w:r>
-        <w:t>Devono avere dimensioni simili a una carta di credito</w:t>
+        <w:t>d</w:t>
+      </w:r>
+      <w:r>
+        <w:t>evono avere dimensioni simili a una carta di credito</w:t>
       </w:r>
       <w:r>
         <w:t xml:space="preserve"> per essere portabili</w:t>
       </w:r>
+      <w:r>
+        <w:t>.</w:t>
+      </w:r>
     </w:p>
     <w:p>
       <w:pPr>
@@ -5631,6 +5866,12 @@
           <w:b/>
         </w:rPr>
         <w:t>Attività commerciali</w:t>
+      </w:r>
+      <w:r>
+        <w:rPr>
+          <w:b/>
+        </w:rPr>
+        <w:t>:</w:t>
       </w:r>
     </w:p>
     <w:p>
@@ -5641,7 +5882,10 @@
         </w:numPr>
       </w:pPr>
       <w:r>
-        <w:t>Devono disporre di una rete Wi-Fi connessa a internet</w:t>
+        <w:t xml:space="preserve">Devono disporre di una rete Wi-Fi connessa a </w:t>
+      </w:r>
+      <w:r>
+        <w:t>Internet.</w:t>
       </w:r>
     </w:p>
     <w:p>
@@ -5666,6 +5910,12 @@
           <w:b/>
         </w:rPr>
         <w:t>Applicazione smartphone per clienti</w:t>
+      </w:r>
+      <w:r>
+        <w:rPr>
+          <w:b/>
+        </w:rPr>
+        <w:t>:</w:t>
       </w:r>
     </w:p>
     <w:p>
@@ -5676,7 +5926,10 @@
         </w:numPr>
       </w:pPr>
       <w:r>
-        <w:t xml:space="preserve">Deve poter essere eseguita su sistemi </w:t>
+        <w:t>d</w:t>
+      </w:r>
+      <w:r>
+        <w:t xml:space="preserve">eve poter essere eseguita su sistemi </w:t>
       </w:r>
       <w:r>
         <w:rPr>
@@ -5700,7 +5953,10 @@
         <w:t>iOS</w:t>
       </w:r>
       <w:r>
-        <w:t>, con una interfaccia quanto più possibile coerente a prescindere del sistema operativo utilizzato.</w:t>
+        <w:t>, con una interfaccia quanto più possibile coerente a prescindere del sistema operativo utilizzato</w:t>
+      </w:r>
+      <w:r>
+        <w:t>;</w:t>
       </w:r>
     </w:p>
     <w:p>
@@ -5711,7 +5967,10 @@
         </w:numPr>
       </w:pPr>
       <w:r>
-        <w:t xml:space="preserve">Deve poter essere scaricata e aggiornata dal </w:t>
+        <w:t>d</w:t>
+      </w:r>
+      <w:r>
+        <w:t xml:space="preserve">eve poter essere scaricata e aggiornata dal </w:t>
       </w:r>
       <w:r>
         <w:t>“</w:t>
@@ -5768,7 +6027,10 @@
         <w:t xml:space="preserve">“ </w:t>
       </w:r>
       <w:r>
-        <w:t>per iOS.</w:t>
+        <w:t>per iOS</w:t>
+      </w:r>
+      <w:r>
+        <w:t>;</w:t>
       </w:r>
     </w:p>
     <w:p>
@@ -5779,7 +6041,13 @@
         </w:numPr>
       </w:pPr>
       <w:r>
-        <w:t>Deve essere di facile utilizzo per i clienti</w:t>
+        <w:t>d</w:t>
+      </w:r>
+      <w:r>
+        <w:t>eve essere di facile utilizzo per i clienti</w:t>
+      </w:r>
+      <w:r>
+        <w:t>.</w:t>
       </w:r>
     </w:p>
     <w:p>
@@ -5800,6 +6068,12 @@
           <w:b/>
         </w:rPr>
         <w:t>Tablet per le attività</w:t>
+      </w:r>
+      <w:r>
+        <w:rPr>
+          <w:b/>
+        </w:rPr>
+        <w:t>:</w:t>
       </w:r>
     </w:p>
     <w:p>
@@ -5810,7 +6084,19 @@
         </w:numPr>
       </w:pPr>
       <w:r>
-        <w:t>L’app deve poter essere aggiornata da remoto, senza recarsi presso le attività commerciali</w:t>
+        <w:t>l</w:t>
+      </w:r>
+      <w:r>
+        <w:t>’app deve poter essere aggiornata da remoto, senza</w:t>
+      </w:r>
+      <w:r>
+        <w:t xml:space="preserve"> che il personale di Unipiazza debba</w:t>
+      </w:r>
+      <w:r>
+        <w:t xml:space="preserve"> recarsi presso le attività commerciali</w:t>
+      </w:r>
+      <w:r>
+        <w:t>;</w:t>
       </w:r>
     </w:p>
     <w:p>
@@ -5821,7 +6107,13 @@
         </w:numPr>
       </w:pPr>
       <w:r>
-        <w:t>L’app deve essere di facile utilizzo per i clienti</w:t>
+        <w:t>l</w:t>
+      </w:r>
+      <w:r>
+        <w:t>’app deve essere di facile utilizzo per i clienti</w:t>
+      </w:r>
+      <w:r>
+        <w:t>;</w:t>
       </w:r>
     </w:p>
     <w:p>
@@ -5832,7 +6124,13 @@
         </w:numPr>
       </w:pPr>
       <w:r>
-        <w:t>La preparazione del sistema operativo per la prima volta (rimozione di app non necessarie, inserimento delle app di Unipiazza) non deve essere un processo complicato</w:t>
+        <w:t>l</w:t>
+      </w:r>
+      <w:r>
+        <w:t>a preparazione del sistema operativo per la prima volta (rimozione di app non necessarie, inserimento delle app di Unipiazza) non deve essere un processo complicato</w:t>
+      </w:r>
+      <w:r>
+        <w:t>;</w:t>
       </w:r>
     </w:p>
     <w:p>
@@ -5843,7 +6141,13 @@
         </w:numPr>
       </w:pPr>
       <w:r>
-        <w:t>Il sistema operativo deve poter essere reimpostato alle condizioni iniziali con facilità</w:t>
+        <w:t>i</w:t>
+      </w:r>
+      <w:r>
+        <w:t>l sistema operativo deve poter essere reimpostato alle condizioni iniziali con facilità</w:t>
+      </w:r>
+      <w:r>
+        <w:t>.</w:t>
       </w:r>
     </w:p>
     <w:p>
@@ -5864,6 +6168,12 @@
           <w:b/>
         </w:rPr>
         <w:t>Smartphone per le attività</w:t>
+      </w:r>
+      <w:r>
+        <w:rPr>
+          <w:b/>
+        </w:rPr>
+        <w:t>:</w:t>
       </w:r>
     </w:p>
     <w:p>
@@ -5874,7 +6184,22 @@
         </w:numPr>
       </w:pPr>
       <w:r>
-        <w:t>L’app deve poter essere aggiornata da remoto, senza recarsi presso le attività commerciali</w:t>
+        <w:t>l</w:t>
+      </w:r>
+      <w:r>
+        <w:t>’app deve poter essere aggiornata da remoto, senza</w:t>
+      </w:r>
+      <w:r>
+        <w:t xml:space="preserve"> </w:t>
+      </w:r>
+      <w:r>
+        <w:t>che il personale di Unipiazza debba recarsi</w:t>
+      </w:r>
+      <w:r>
+        <w:t xml:space="preserve"> presso le attività commerciali</w:t>
+      </w:r>
+      <w:r>
+        <w:t>;</w:t>
       </w:r>
     </w:p>
     <w:p>
@@ -5885,7 +6210,13 @@
         </w:numPr>
       </w:pPr>
       <w:r>
-        <w:t>L’app deve essere di facile utilizzo per i gestori</w:t>
+        <w:t>l</w:t>
+      </w:r>
+      <w:r>
+        <w:t>’app deve essere di facile utilizzo per i gestori</w:t>
+      </w:r>
+      <w:r>
+        <w:t>;</w:t>
       </w:r>
     </w:p>
     <w:p>
@@ -5896,7 +6227,13 @@
         </w:numPr>
       </w:pPr>
       <w:r>
-        <w:t>Il sistema operativo deve poter essere reimpostato alle condizioni iniziali con facilità</w:t>
+        <w:t>i</w:t>
+      </w:r>
+      <w:r>
+        <w:t>l sistema operativo deve poter essere reimpostato alle condizioni iniziali con facilità</w:t>
+      </w:r>
+      <w:r>
+        <w:t>.</w:t>
       </w:r>
     </w:p>
     <w:p>
@@ -5911,7 +6248,37 @@
     </w:p>
     <w:p>
       <w:r>
-        <w:t xml:space="preserve">Non verrà impiegata una metodologia di sviluppo fissa. Il motivo nasce dal fatto che l’obiettivo di Unipiazza è quello di realizzare dapprima un servizio funzionante. In seguito, quando il progetto sarà più consolidato, la gestione del progetto potrà essere organizzata in maniera più precisa. </w:t>
+        <w:t xml:space="preserve">Non </w:t>
+      </w:r>
+      <w:r>
+        <w:t>è stata</w:t>
+      </w:r>
+      <w:r>
+        <w:t xml:space="preserve"> impiegata una metodologia di sviluppo fissa. Il motivo nasce dal fatto che l’obiettivo di Unipiazza è </w:t>
+      </w:r>
+      <w:r>
+        <w:t xml:space="preserve">stato </w:t>
+      </w:r>
+      <w:r>
+        <w:t>quello di realizzare dapprima un servizio funzionante</w:t>
+      </w:r>
+      <w:r>
+        <w:t>, i</w:t>
+      </w:r>
+      <w:r>
+        <w:t xml:space="preserve">n seguito, </w:t>
+      </w:r>
+      <w:r>
+        <w:t>dopo averlo consolidato</w:t>
+      </w:r>
+      <w:r>
+        <w:t xml:space="preserve">, la gestione del progetto </w:t>
+      </w:r>
+      <w:r>
+        <w:t>è stata</w:t>
+      </w:r>
+      <w:r>
+        <w:t xml:space="preserve"> organizzata in maniera più precisa. </w:t>
       </w:r>
       <w:r>
         <w:t xml:space="preserve"> </w:t>
@@ -5919,7 +6286,31 @@
     </w:p>
     <w:p>
       <w:r>
-        <w:t>Il servizio sarà testato sul campo non appena le sue funzionalità base saranno pronte. In questo modo, eventuali problematiche emergeranno subito e potranno essere risolte già nelle prime fasi di sviluppo.</w:t>
+        <w:t xml:space="preserve">Il servizio </w:t>
+      </w:r>
+      <w:r>
+        <w:t>è stato</w:t>
+      </w:r>
+      <w:r>
+        <w:t xml:space="preserve"> testato sul campo non appena le sue funzionalità base </w:t>
+      </w:r>
+      <w:r>
+        <w:t>erano</w:t>
+      </w:r>
+      <w:r>
+        <w:t xml:space="preserve"> pronte. In questo modo, eventuali problematiche </w:t>
+      </w:r>
+      <w:r>
+        <w:t>sono emerse</w:t>
+      </w:r>
+      <w:r>
+        <w:t xml:space="preserve"> subito e </w:t>
+      </w:r>
+      <w:r>
+        <w:t>sono state</w:t>
+      </w:r>
+      <w:r>
+        <w:t xml:space="preserve"> risolte già nelle prime fasi di sviluppo.</w:t>
       </w:r>
     </w:p>
     <w:p/>
@@ -5931,7 +6322,7 @@
         <w:t xml:space="preserve"> realizzazione degli obiettivi </w:t>
       </w:r>
       <w:r>
-        <w:t>sarà</w:t>
+        <w:t>è stata</w:t>
       </w:r>
       <w:r>
         <w:t xml:space="preserve"> conseguita </w:t>
@@ -6009,7 +6400,7 @@
         <w:t xml:space="preserve"> il servizio </w:t>
       </w:r>
       <w:r>
-        <w:t>sarà</w:t>
+        <w:t>è</w:t>
       </w:r>
       <w:r>
         <w:t xml:space="preserve"> già stato lanciato sul mercato</w:t>
@@ -6046,7 +6437,13 @@
         </w:numPr>
       </w:pPr>
       <w:r>
-        <w:t>Opinioni dirette dei clienti e gestori delle attività commerciali</w:t>
+        <w:t>o</w:t>
+      </w:r>
+      <w:r>
+        <w:t>pinioni dirette dei clienti e gestori delle attività commerciali</w:t>
+      </w:r>
+      <w:r>
+        <w:t>;</w:t>
       </w:r>
     </w:p>
     <w:p>
@@ -6057,7 +6454,10 @@
         </w:numPr>
       </w:pPr>
       <w:r>
-        <w:t xml:space="preserve">Recensioni su </w:t>
+        <w:t>r</w:t>
+      </w:r>
+      <w:r>
+        <w:t xml:space="preserve">ecensioni su </w:t>
       </w:r>
       <w:r>
         <w:t>“</w:t>
@@ -6079,6 +6479,9 @@
       </w:r>
       <w:r>
         <w:t>”</w:t>
+      </w:r>
+      <w:r>
+        <w:t>;</w:t>
       </w:r>
     </w:p>
     <w:p>
@@ -6089,7 +6492,13 @@
         </w:numPr>
       </w:pPr>
       <w:r>
-        <w:t>Realizzazione di un portale web per la raccolta di suggerimenti</w:t>
+        <w:t>r</w:t>
+      </w:r>
+      <w:r>
+        <w:t>ealizzazione di un portale web per la raccolta di suggerimenti</w:t>
+      </w:r>
+      <w:r>
+        <w:t>;</w:t>
       </w:r>
     </w:p>
     <w:p>
@@ -6100,7 +6509,13 @@
         </w:numPr>
       </w:pPr>
       <w:r>
-        <w:t>Realizzazione di statistiche automatiche sull’utilizzo del servizio</w:t>
+        <w:t>r</w:t>
+      </w:r>
+      <w:r>
+        <w:t>ealizzazione di statistiche automatiche sull’utilizzo del servizio</w:t>
+      </w:r>
+      <w:r>
+        <w:t>.</w:t>
       </w:r>
     </w:p>
     <w:p/>
@@ -6138,13 +6553,58 @@
     <w:p/>
     <w:p>
       <w:r>
-        <w:t xml:space="preserve">Per creare il servizio Unipiazza serve un’architettura informatica </w:t>
+        <w:t>Per creare il servizio Unipiazza serv</w:t>
+      </w:r>
+      <w:r>
+        <w:t>iva</w:t>
+      </w:r>
+      <w:r>
+        <w:t xml:space="preserve"> un’architettura informatica </w:t>
       </w:r>
       <w:r>
         <w:t>per</w:t>
       </w:r>
       <w:r>
-        <w:t xml:space="preserve"> la gestione dei dati e del funzionamento del servizio. Per esempio, dobbiamo salvare in un qualche spazio i gettoni che ha raccolto ogni cliente, i nomi delle attività presenti sul territorio, le transazioni effettuate da ogni cliente e altro ancora. </w:t>
+        <w:t xml:space="preserve"> la gestione dei dati e del funzionamento del servizio. Per esempio, </w:t>
+      </w:r>
+      <w:r>
+        <w:t>era necessario</w:t>
+      </w:r>
+      <w:r>
+        <w:t xml:space="preserve"> </w:t>
+      </w:r>
+      <w:r>
+        <w:t>memorizzare</w:t>
+      </w:r>
+      <w:r>
+        <w:t xml:space="preserve"> i</w:t>
+      </w:r>
+      <w:r>
+        <w:t>l numero di</w:t>
+      </w:r>
+      <w:r>
+        <w:t xml:space="preserve"> gettoni </w:t>
+      </w:r>
+      <w:r>
+        <w:t>raccolti da ogni cliente</w:t>
+      </w:r>
+      <w:r>
+        <w:t xml:space="preserve">, i nomi delle attività </w:t>
+      </w:r>
+      <w:r>
+        <w:t xml:space="preserve">commerciali </w:t>
+      </w:r>
+      <w:r>
+        <w:t>presenti sul territorio</w:t>
+      </w:r>
+      <w:r>
+        <w:t xml:space="preserve"> e</w:t>
+      </w:r>
+      <w:r>
+        <w:t xml:space="preserve"> le transazioni effettuate da ogni cliente</w:t>
+      </w:r>
+      <w:r>
+        <w:t>.</w:t>
       </w:r>
     </w:p>
     <w:p>
@@ -6276,7 +6736,13 @@
     <w:p/>
     <w:p>
       <w:r>
-        <w:t>Il database sarà l’entità adibita al salvataggio e il mantenimento dei dati in maniera strutturata relativi alla gestione del servizio di fidelizzazione (</w:t>
+        <w:t xml:space="preserve">Il database </w:t>
+      </w:r>
+      <w:r>
+        <w:t>è</w:t>
+      </w:r>
+      <w:r>
+        <w:t xml:space="preserve"> l’entità adibita al salvataggio e il mantenimento dei dati in maniera strutturata relativi alla gestione del servizio di fidelizzazione (</w:t>
       </w:r>
       <w:r>
         <w:t>come, ad esempio,</w:t>
@@ -6288,7 +6754,13 @@
     <w:p/>
     <w:p>
       <w:r>
-        <w:t xml:space="preserve">Le applicazioni comunicheranno con il database tramite un Server API: </w:t>
+        <w:t xml:space="preserve">Le applicazioni </w:t>
+      </w:r>
+      <w:r>
+        <w:t>comunicano</w:t>
+      </w:r>
+      <w:r>
+        <w:t xml:space="preserve"> con il database tramite un Server API: </w:t>
       </w:r>
       <w:r>
         <w:t>un’entità</w:t>
@@ -6299,7 +6771,13 @@
     </w:p>
     <w:p>
       <w:r>
-        <w:t xml:space="preserve">Nel nostro caso, i vari client che vorranno richiedere delle informazioni al database, dovranno fare delle richieste </w:t>
+        <w:t xml:space="preserve">Nel nostro caso, i client che </w:t>
+      </w:r>
+      <w:r>
+        <w:t>vogliono</w:t>
+      </w:r>
+      <w:r>
+        <w:t xml:space="preserve"> richiedere delle informazioni al database, dovranno fare delle richieste </w:t>
       </w:r>
       <w:r>
         <w:t>“</w:t>
@@ -6372,13 +6850,17 @@
       <w:r>
         <w:t xml:space="preserve">, dove i microservizi sono </w:t>
       </w:r>
-      <w:proofErr w:type="spellStart"/>
-      <w:r>
-        <w:t>hostati</w:t>
-      </w:r>
-      <w:proofErr w:type="spellEnd"/>
-      <w:r>
-        <w:t xml:space="preserve"> sul cloud, rendendoli così disponibili attraverso internet, tramite un'architettura distribuita.</w:t>
+      <w:r>
+        <w:t>situati</w:t>
+      </w:r>
+      <w:r>
+        <w:t xml:space="preserve"> sul cloud, rendendoli così disponibili attraverso </w:t>
+      </w:r>
+      <w:r>
+        <w:t>I</w:t>
+      </w:r>
+      <w:r>
+        <w:t>nternet, tramite un'architettura distribuita.</w:t>
       </w:r>
     </w:p>
     <w:p>
@@ -6455,19 +6937,54 @@
     </w:p>
     <w:p>
       <w:r>
-        <w:t xml:space="preserve">L’architettura monolitica è stata una dei primi tipi di architetture informatiche, essendo una delle più semplici. </w:t>
-      </w:r>
-    </w:p>
-    <w:p/>
-    <w:p>
-      <w:r>
-        <w:t xml:space="preserve">In questo approccio l’interfaccia utente, la logica del servizio e l’accesso ai dati sono racchiusi tutti all’interno di un’unica entità. Se vogliamo scalare </w:t>
-      </w:r>
-      <w:r>
-        <w:t>verso l’alto il servizio, sarà necessario intervenire sul “monolite”, migliorando le sue caratteristiche o replicandolo più volte.</w:t>
-      </w:r>
-    </w:p>
-    <w:p/>
+        <w:t>L’architettura monolitica</w:t>
+      </w:r>
+      <w:r>
+        <w:t>, essendo una delle più semplici,</w:t>
+      </w:r>
+      <w:r>
+        <w:t xml:space="preserve"> è stata una </w:t>
+      </w:r>
+      <w:r>
+        <w:t>delle prime tipologie di architetture informatiche</w:t>
+      </w:r>
+      <w:r>
+        <w:t xml:space="preserve">. </w:t>
+      </w:r>
+    </w:p>
+    <w:p/>
+    <w:p>
+      <w:r>
+        <w:t>Tramite</w:t>
+      </w:r>
+      <w:r>
+        <w:t xml:space="preserve"> questo approccio</w:t>
+      </w:r>
+      <w:r>
+        <w:t>,</w:t>
+      </w:r>
+      <w:r>
+        <w:t xml:space="preserve"> l’interfaccia utente, la logica del servizio e l’accesso ai dati sono racchiusi tutti all’interno di un’unica entità. Se </w:t>
+      </w:r>
+      <w:r>
+        <w:t>fosse necessario aumentare le prestazioni del servizio</w:t>
+      </w:r>
+      <w:r>
+        <w:t xml:space="preserve">, </w:t>
+      </w:r>
+      <w:r>
+        <w:t xml:space="preserve">occorrerebbe </w:t>
+      </w:r>
+      <w:r>
+        <w:t xml:space="preserve">intervenire sul </w:t>
+      </w:r>
+      <w:r>
+        <w:t>blocco</w:t>
+      </w:r>
+      <w:r>
+        <w:t>, migliorando le sue caratteristiche o replicandolo più volte.</w:t>
+      </w:r>
+    </w:p>
     <w:p>
       <w:pPr>
         <w:jc w:val="center"/>
@@ -6527,6 +7044,9 @@
         <w:jc w:val="center"/>
       </w:pPr>
       <w:r>
+        <w:t xml:space="preserve">Dal </w:t>
+      </w:r>
+      <w:r>
         <w:t xml:space="preserve">Figura 3.1.2.1 </w:t>
       </w:r>
     </w:p>
@@ -6543,7 +7063,28 @@
     </w:p>
     <w:p>
       <w:r>
-        <w:t>L'architettura monolitica si presta bene alla realizzazione di piccoli servizi poco soggetti ai cambiamenti. Quando siamo in queste condizioni, questo tipo di architettura è la più facile da implementare, poiché è facilmente racchiudibile in un</w:t>
+        <w:t xml:space="preserve">L'architettura monolitica si presta bene alla realizzazione di piccoli servizi poco soggetti ai cambiamenti. </w:t>
+      </w:r>
+      <w:r>
+        <w:t>In</w:t>
+      </w:r>
+      <w:r>
+        <w:t xml:space="preserve"> queste condizioni, questo tipo di architettura è la più facile da implementare, poiché</w:t>
+      </w:r>
+      <w:r>
+        <w:t xml:space="preserve"> è possibile concentrare</w:t>
+      </w:r>
+      <w:r>
+        <w:t xml:space="preserve"> </w:t>
+      </w:r>
+      <w:r>
+        <w:t xml:space="preserve">l’intero sistema </w:t>
+      </w:r>
+      <w:r>
+        <w:t xml:space="preserve">in </w:t>
+      </w:r>
+      <w:r>
+        <w:t>un</w:t>
       </w:r>
       <w:r>
         <w:t>’unica entità.</w:t>
@@ -6558,7 +7099,13 @@
         <w:t>orientate ai</w:t>
       </w:r>
       <w:r>
-        <w:t xml:space="preserve"> microservizi, però, permettono di scalare e sviluppare le applicazioni in modo più rapido e semplice. Inoltre, delegando ad entità distinte compiti ben definiti, ogni compito può essere svolto con efficienza maggiore e in maniera indipendente, diminuendo eventuali “single point of </w:t>
+        <w:t xml:space="preserve"> microservizi, però, permettono di scalare e sviluppare le applicazioni in modo più rapido e semplice. Inoltre, delegando ad entità distinte compiti ben definiti, ogni compito può essere svolto con </w:t>
+      </w:r>
+      <w:r>
+        <w:t xml:space="preserve">maggiore </w:t>
+      </w:r>
+      <w:r>
+        <w:t xml:space="preserve">efficienza e in maniera indipendente, diminuendo eventuali “single point of </w:t>
       </w:r>
       <w:proofErr w:type="spellStart"/>
       <w:r>
@@ -6584,24 +7131,78 @@
         <w:t>,</w:t>
       </w:r>
       <w:r>
-        <w:t xml:space="preserve"> la prospettiva è che il servizio di Unipiazza sia utilizzato da sempre più utenti, è necessario quindi utilizzare un approccio che permetta una scalabilità </w:t>
-      </w:r>
-      <w:r>
-        <w:t xml:space="preserve">verso l’alto </w:t>
-      </w:r>
-      <w:r>
-        <w:t xml:space="preserve">del servizio. Nell’approccio ai microservizi, ogni microservizio spesso offre un modo facile per dimensionare la sua infrastruttura, consentendo di pagare il microservizio solamente in base al suo effettivo utilizzo. </w:t>
-      </w:r>
-    </w:p>
-    <w:p>
-      <w:r>
-        <w:t>Invece, utilizzando l’approccio monolitico, se volessimo scalare verso l’alto solamente una specifica parte del servizio, saremmo costretti a ridimensionare l’intera infrastruttura del servizio.</w:t>
-      </w:r>
-    </w:p>
-    <w:p/>
-    <w:p>
-      <w:r>
-        <w:t>Per le motivazioni sopra citate, è stato scelto di utilizzare un’architettura informatica orientata ai microservizi per realizzare il servizio di fidelizzazione di Unipiazza.</w:t>
+        <w:t xml:space="preserve"> la prospettiva è che il servizio di Unipiazza sia utilizzato da sempre più utenti, è necessario quindi utilizzare un approccio che permetta una scalabilità del servizio. Nell’approccio </w:t>
+      </w:r>
+      <w:r>
+        <w:t xml:space="preserve">orientato </w:t>
+      </w:r>
+      <w:r>
+        <w:t>ai microservizi,</w:t>
+      </w:r>
+      <w:r>
+        <w:t xml:space="preserve"> è possibile ridimensionare </w:t>
+      </w:r>
+      <w:r>
+        <w:t xml:space="preserve">ogni microservizio </w:t>
+      </w:r>
+      <w:r>
+        <w:t>in base all</w:t>
+      </w:r>
+      <w:r>
+        <w:t>e</w:t>
+      </w:r>
+      <w:r>
+        <w:t xml:space="preserve"> </w:t>
+      </w:r>
+      <w:r>
+        <w:t>necessità, permettendo ad un maggior numero di utenti di usufruire del servizio contemporaneamente.</w:t>
+      </w:r>
+    </w:p>
+    <w:p>
+      <w:r>
+        <w:t>Utilizzando</w:t>
+      </w:r>
+      <w:r>
+        <w:t xml:space="preserve"> l’approccio monolitico</w:t>
+      </w:r>
+      <w:r>
+        <w:t xml:space="preserve"> invece,</w:t>
+      </w:r>
+      <w:r>
+        <w:t xml:space="preserve"> se volessimo </w:t>
+      </w:r>
+      <w:r>
+        <w:t>aumentare le performance di una singola componente del servizio</w:t>
+      </w:r>
+      <w:r>
+        <w:t>, saremmo costretti a ridimensionare l’inter</w:t>
+      </w:r>
+      <w:r>
+        <w:t xml:space="preserve">o blocco, </w:t>
+      </w:r>
+      <w:r>
+        <w:t>ciò comporterebbe</w:t>
+      </w:r>
+      <w:r>
+        <w:t xml:space="preserve"> un aumento dei costi.</w:t>
+      </w:r>
+    </w:p>
+    <w:p/>
+    <w:p>
+      <w:r>
+        <w:t>Per le motivazioni sopra citate, è stato scelto di utilizzare un’architettura informatica orientata ai microservizi per</w:t>
+      </w:r>
+      <w:r>
+        <w:t xml:space="preserve"> la</w:t>
+      </w:r>
+      <w:r>
+        <w:t xml:space="preserve"> realizza</w:t>
+      </w:r>
+      <w:r>
+        <w:t>zione de</w:t>
+      </w:r>
+      <w:r>
+        <w:t>l servizio di fidelizzazione di Unipiazza.</w:t>
       </w:r>
     </w:p>
     <w:p/>
@@ -6621,19 +7222,28 @@
     </w:p>
     <w:p>
       <w:r>
-        <w:t xml:space="preserve">In questo </w:t>
-      </w:r>
-      <w:r>
-        <w:t>sotto capitolo</w:t>
-      </w:r>
-      <w:r>
-        <w:t xml:space="preserve"> descriverò come è stata implementata l’architettura informatica per la realizzazione del servizio di fidelizzazione di Unipiazza.</w:t>
-      </w:r>
-    </w:p>
-    <w:p/>
-    <w:p>
-      <w:r>
-        <w:t xml:space="preserve">Siccome molte delle scelte implementative sono state fatte in base alle conoscenze pratiche degli sviluppatori all’interno dell’azienda, con una preferenza verso l’impiego di soluzioni standard, non entrerò nel merito di quali potevano essere le </w:t>
+        <w:t xml:space="preserve">In </w:t>
+      </w:r>
+      <w:r>
+        <w:t>questa sezione</w:t>
+      </w:r>
+      <w:r>
+        <w:t xml:space="preserve"> descriverò come è stata implementata l’architettura informatica</w:t>
+      </w:r>
+      <w:r>
+        <w:t xml:space="preserve"> utilizzata</w:t>
+      </w:r>
+      <w:r>
+        <w:t xml:space="preserve"> per la realizzazione del servizio di fidelizzazione di Unipiazza.</w:t>
+      </w:r>
+    </w:p>
+    <w:p/>
+    <w:p>
+      <w:r>
+        <w:t>Dal momento che</w:t>
+      </w:r>
+      <w:r>
+        <w:t xml:space="preserve"> molte delle scelte implementative sono state fatte in base alle conoscenze pratiche degli sviluppatori all’interno dell’azienda, con una preferenza verso l’impiego di soluzioni standard, non entrerò nel merito di quali potevano essere le </w:t>
       </w:r>
       <w:r>
         <w:t xml:space="preserve">soluzioni </w:t>
@@ -6848,7 +7458,19 @@
     </w:p>
     <w:p>
       <w:r>
-        <w:t>Tramite il gestionale i gestori possono controllare le loro impostazioni riguardanti il servizio di fidelizzazione Unipiazza.</w:t>
+        <w:t>Tramite il gestionale</w:t>
+      </w:r>
+      <w:r>
+        <w:t>,</w:t>
+      </w:r>
+      <w:r>
+        <w:t xml:space="preserve"> i gestori possono controllare le impostazioni </w:t>
+      </w:r>
+      <w:r>
+        <w:t>del servizio specifiche per il la loro attività commerciale</w:t>
+      </w:r>
+      <w:r>
+        <w:t>.</w:t>
       </w:r>
     </w:p>
     <w:p>
@@ -6856,7 +7478,13 @@
         <w:t xml:space="preserve">Gli amministratori di Unipiazza possono utilizzare un altro gestionale </w:t>
       </w:r>
       <w:r>
-        <w:t xml:space="preserve">web dedicato, </w:t>
+        <w:t>we</w:t>
+      </w:r>
+      <w:r>
+        <w:t>b</w:t>
+      </w:r>
+      <w:r>
+        <w:t xml:space="preserve"> </w:t>
       </w:r>
       <w:r>
         <w:t>per avere un controllo su tutto il servizio di fidelizzazione.</w:t>
@@ -6873,7 +7501,10 @@
       </w:r>
       <w:proofErr w:type="spellEnd"/>
       <w:r>
-        <w:t>, un framework per le applicazioni web open source. Questo framework è stato scelto poiché semplifica lo sviluppo utilizzando l’architettura “model-</w:t>
+        <w:t>:</w:t>
+      </w:r>
+      <w:r>
+        <w:t xml:space="preserve"> un framework per le applicazioni web open source. Questo framework è stato scelto poiché semplifica lo sviluppo utilizzando l’architettura “model-</w:t>
       </w:r>
       <w:proofErr w:type="spellStart"/>
       <w:r>
@@ -6936,7 +7567,7 @@
       </w:r>
       <w:r>
         <w:rPr>
-          <w:i/>
+          <w:iCs/>
         </w:rPr>
         <w:t>server</w:t>
       </w:r>
@@ -7289,7 +7920,13 @@
     </w:p>
     <w:p>
       <w:r>
-        <w:t>In questo capitolo descriverò come sono state realizzate le app lato business e lato clienti. L’obiettivo principale è comprendere il funzionamento e la logica sulle quali esse operano e interagiscono tra loro, descrivendo i punti salienti e le problematiche emerse.</w:t>
+        <w:t xml:space="preserve">In questo capitolo descriverò come sono state realizzate le app lato business e lato clienti. L’obiettivo principale è </w:t>
+      </w:r>
+      <w:r>
+        <w:t>comprendere il funzionamento</w:t>
+      </w:r>
+      <w:r>
+        <w:t xml:space="preserve"> e la logica sulle quali esse operano e interagiscono tra loro, descrivendo i punti salienti e le problematiche emerse.</w:t>
       </w:r>
     </w:p>
     <w:p>
@@ -9299,10 +9936,7 @@
         <w:t>installa subito la nuova versione, causando un disservizio</w:t>
       </w:r>
       <w:r>
-        <w:t xml:space="preserve"> </w:t>
-      </w:r>
-      <w:r>
-        <w:t>temporaneo</w:t>
+        <w:t xml:space="preserve"> temporaneo</w:t>
       </w:r>
       <w:r>
         <w:t xml:space="preserve"> </w:t>
@@ -10120,7 +10754,13 @@
         <w:t xml:space="preserve"> metodo di sviluppo </w:t>
       </w:r>
       <w:r>
-        <w:t>descritto nel capitolo “2.7 Metodo di sviluppo”</w:t>
+        <w:t>descritto nel</w:t>
+      </w:r>
+      <w:r>
+        <w:t xml:space="preserve">la sezione </w:t>
+      </w:r>
+      <w:r>
+        <w:t>“2.7 Metodo di sviluppo”</w:t>
       </w:r>
       <w:r>
         <w:t xml:space="preserve">, </w:t>
@@ -10135,72 +10775,126 @@
         <w:t xml:space="preserve"> alternative</w:t>
       </w:r>
       <w:r>
-        <w:t xml:space="preserve"> e </w:t>
-      </w:r>
-      <w:r>
-        <w:t>risolvere in un tempo breve molte</w:t>
-      </w:r>
-      <w:r>
-        <w:t xml:space="preserve"> problem</w:t>
-      </w:r>
-      <w:r>
-        <w:t>atiche</w:t>
+        <w:t xml:space="preserve"> in un breve tempo</w:t>
       </w:r>
       <w:r>
         <w:t>.</w:t>
       </w:r>
       <w:r>
+        <w:t xml:space="preserve"> Queste soluzioni sono state discusse ne</w:t>
+      </w:r>
+      <w:r>
+        <w:t>lle sezioni</w:t>
+      </w:r>
+      <w:r>
+        <w:t>: “</w:t>
+      </w:r>
+      <w:hyperlink w:anchor="_so6cp260gnna">
+        <w:r>
+          <w:rPr>
+            <w:noProof/>
+            <w:color w:val="000000"/>
+          </w:rPr>
+          <w:t>4.3. La scelta dei dispositivi</w:t>
+        </w:r>
+      </w:hyperlink>
+      <w:r>
+        <w:t>”, “</w:t>
+      </w:r>
+      <w:hyperlink w:anchor="_ekteka4boq2k">
+        <w:r>
+          <w:rPr>
+            <w:noProof/>
+            <w:color w:val="000000"/>
+          </w:rPr>
+          <w:t>4.4. Comunicazione tra tablet e smartphone gestori</w:t>
+        </w:r>
+      </w:hyperlink>
+      <w:r>
+        <w:t>”, “</w:t>
+      </w:r>
+      <w:hyperlink w:anchor="_4skdn1uacf4k">
+        <w:r>
+          <w:rPr>
+            <w:noProof/>
+            <w:color w:val="000000"/>
+          </w:rPr>
+          <w:t>4.5. Aggiornamento remoto delle app business</w:t>
+        </w:r>
+      </w:hyperlink>
+      <w:r>
+        <w:t>” e “</w:t>
+      </w:r>
+      <w:hyperlink w:anchor="_shc6f03m1pah">
+        <w:r>
+          <w:rPr>
+            <w:noProof/>
+            <w:color w:val="000000"/>
+          </w:rPr>
+          <w:t>4.6. Comunicazione tra dispositivi lato business e server: algoritmo di exponential backoff</w:t>
+        </w:r>
+      </w:hyperlink>
+      <w:r>
+        <w:t>”</w:t>
+      </w:r>
+      <w:r>
+        <w:t>.</w:t>
+      </w:r>
+    </w:p>
+    <w:p>
+      <w:pPr>
+        <w:rPr>
+          <w:noProof/>
+          <w:color w:val="000000"/>
+        </w:rPr>
+      </w:pPr>
+    </w:p>
+    <w:p>
+      <w:r>
+        <w:t>Grazie a</w:t>
+      </w:r>
+      <w:r>
+        <w:t>ll’approccio utilizzato, in cui il riscontro dell’utente finale è la priorità, i</w:t>
+      </w:r>
+      <w:r>
+        <w:t xml:space="preserve">l </w:t>
+      </w:r>
+      <w:r>
+        <w:t xml:space="preserve">servizio sarà </w:t>
+      </w:r>
+      <w:r>
+        <w:t xml:space="preserve">man mano </w:t>
+      </w:r>
+      <w:r>
+        <w:t xml:space="preserve">arricchito con </w:t>
+      </w:r>
+      <w:r>
+        <w:t>funzionalità</w:t>
+      </w:r>
+      <w:r>
+        <w:t xml:space="preserve"> utili.</w:t>
+      </w:r>
+    </w:p>
+    <w:p>
+      <w:r>
+        <w:t xml:space="preserve">Avendo utilizzato un </w:t>
+      </w:r>
+      <w:r>
+        <w:t>approccio altamente scalabile</w:t>
+      </w:r>
+      <w:r>
+        <w:t xml:space="preserve"> per l’architettura informatica</w:t>
+      </w:r>
+      <w:r>
+        <w:t>,</w:t>
+      </w:r>
+      <w:r>
         <w:t xml:space="preserve"> </w:t>
       </w:r>
-    </w:p>
-    <w:p/>
-    <w:p>
-      <w:r>
-        <w:t>Grazie a</w:t>
-      </w:r>
-      <w:r>
-        <w:t>ll’approccio utilizzato, in cui il riscontro dell’utente finale è la priorità, i</w:t>
-      </w:r>
-      <w:r>
-        <w:t xml:space="preserve">l </w:t>
-      </w:r>
-      <w:r>
-        <w:t xml:space="preserve">servizio sarà </w:t>
-      </w:r>
-      <w:r>
-        <w:t xml:space="preserve">man mano </w:t>
-      </w:r>
-      <w:r>
-        <w:t xml:space="preserve">arricchito con </w:t>
-      </w:r>
-      <w:r>
-        <w:t>funzionalità</w:t>
-      </w:r>
-      <w:r>
-        <w:t xml:space="preserve"> utili.</w:t>
-      </w:r>
-    </w:p>
-    <w:p>
-      <w:r>
-        <w:t xml:space="preserve">Avendo utilizzato un </w:t>
-      </w:r>
-      <w:r>
-        <w:t>approccio altamente scalabile</w:t>
-      </w:r>
-      <w:r>
-        <w:t xml:space="preserve"> per l’architettura informatica</w:t>
-      </w:r>
-      <w:r>
-        <w:t>,</w:t>
-      </w:r>
-      <w:r>
-        <w:t xml:space="preserve"> </w:t>
-      </w:r>
       <w:r>
         <w:t>sarà facile ospitare un numero sempre maggiore di utenti in futuro.</w:t>
       </w:r>
     </w:p>
-    <w:p/>
     <w:p/>
     <w:p/>
     <w:p/>
@@ -10217,7 +10911,6 @@
       <w:bookmarkStart w:id="42" w:name="_zgxf2rtufjac" w:colFirst="0" w:colLast="0"/>
       <w:bookmarkEnd w:id="42"/>
       <w:r>
-        <w:lastRenderedPageBreak/>
         <w:t>5.1. Sviluppi futuri</w:t>
       </w:r>
     </w:p>
@@ -10689,15 +11382,7 @@
           <w:iCs/>
           <w:lang w:val="it-IT"/>
         </w:rPr>
-        <w:t xml:space="preserve"> esponenziale in AWS</w:t>
-      </w:r>
-      <w:r>
-        <w:rPr>
-          <w:i/>
-          <w:iCs/>
-          <w:lang w:val="it-IT"/>
-        </w:rPr>
-        <w:t>:</w:t>
+        <w:t xml:space="preserve"> esponenziale in AWS:</w:t>
       </w:r>
     </w:p>
     <w:p>
@@ -10757,157 +11442,19 @@
         <w:jc w:val="left"/>
       </w:pPr>
       <w:r>
-        <w:t>Vito Lavecchia (2021</w:t>
-      </w:r>
-      <w:r>
-        <w:t>)</w:t>
-      </w:r>
-      <w:r>
-        <w:t xml:space="preserve"> </w:t>
+        <w:t xml:space="preserve">Vito Lavecchia (2021) </w:t>
       </w:r>
       <w:r>
         <w:rPr>
           <w:i/>
           <w:iCs/>
         </w:rPr>
-        <w:t>Differenza e vantaggi tra Architettura monolitica e Architettura di microservizi in informatica</w:t>
-      </w:r>
-      <w:r>
-        <w:rPr>
-          <w:i/>
-          <w:iCs/>
-        </w:rPr>
-        <w:t>:</w:t>
+        <w:t>Differenza e vantaggi tra Architettura monolitica e Architettura di microservizi in informatica:</w:t>
       </w:r>
     </w:p>
     <w:p>
       <w:pPr>
         <w:ind w:left="720"/>
-        <w:jc w:val="left"/>
-      </w:pPr>
-      <w:r>
-        <w:fldChar w:fldCharType="begin"/>
-      </w:r>
-      <w:r>
-        <w:instrText xml:space="preserve"> HYPERLINK "https://vitolavecchia.altervista.org/differenza-e-vantaggi-tra-architettura-monolitica-e-architettura-di-microservizi-in-informatica/" </w:instrText>
-      </w:r>
-      <w:r>
-        <w:fldChar w:fldCharType="separate"/>
-      </w:r>
-      <w:r>
-        <w:rPr>
-          <w:rStyle w:val="Collegamentoipertestuale"/>
-          <w:color w:val="auto"/>
-          <w:u w:val="none"/>
-        </w:rPr>
-        <w:t>https://vitolavecchia.altervista.org/differenza-e-vantaggi-tra-architettura-monolitica</w:t>
-      </w:r>
-      <w:r>
-        <w:rPr>
-          <w:rStyle w:val="Collegamentoipertestuale"/>
-          <w:color w:val="auto"/>
-          <w:u w:val="none"/>
-        </w:rPr>
-        <w:t>-e-architettura-di-microservizi-in-informatica</w:t>
-      </w:r>
-      <w:r>
-        <w:fldChar w:fldCharType="end"/>
-      </w:r>
-      <w:r>
-        <w:t xml:space="preserve"> </w:t>
-      </w:r>
-      <w:r>
-        <w:t>(Acceduto il</w:t>
-      </w:r>
-      <w:r>
-        <w:t>:</w:t>
-      </w:r>
-      <w:r>
-        <w:t xml:space="preserve"> </w:t>
-      </w:r>
-      <w:r>
-        <w:t>07/09/2021</w:t>
-      </w:r>
-      <w:r>
-        <w:t>)</w:t>
-      </w:r>
-    </w:p>
-    <w:p>
-      <w:pPr>
-        <w:ind w:left="720"/>
-        <w:jc w:val="left"/>
-      </w:pPr>
-    </w:p>
-    <w:p>
-      <w:pPr>
-        <w:jc w:val="left"/>
-      </w:pPr>
-      <w:r>
-        <w:t>Vito Lavecchia (2021)</w:t>
-      </w:r>
-      <w:r>
-        <w:t xml:space="preserve"> </w:t>
-      </w:r>
-      <w:r>
-        <w:rPr>
-          <w:i/>
-          <w:iCs/>
-        </w:rPr>
-        <w:t>Caratteristiche, funzionamento e vantaggi dell’Architettura Monolitica in informatica:</w:t>
-      </w:r>
-    </w:p>
-    <w:p>
-      <w:pPr>
-        <w:ind w:left="720"/>
-        <w:jc w:val="left"/>
-      </w:pPr>
-      <w:r>
-        <w:rPr>
-          <w:lang w:val="it-IT"/>
-        </w:rPr>
-        <w:t>https://vitolavecchia.altervista.org/caratteristiche-funzionamento-e-vantaggi-architettura-monolitica-in-informatica</w:t>
-      </w:r>
-      <w:r>
-        <w:t xml:space="preserve"> </w:t>
-      </w:r>
-      <w:r>
-        <w:t>(Acceduto il</w:t>
-      </w:r>
-      <w:r>
-        <w:t>:</w:t>
-      </w:r>
-      <w:r>
-        <w:t xml:space="preserve"> 07/09/2021)</w:t>
-      </w:r>
-    </w:p>
-    <w:p>
-      <w:pPr>
-        <w:ind w:left="720"/>
-        <w:jc w:val="left"/>
-      </w:pPr>
-    </w:p>
-    <w:p>
-      <w:pPr>
-        <w:jc w:val="left"/>
-        <w:rPr>
-          <w:i/>
-          <w:iCs/>
-        </w:rPr>
-      </w:pPr>
-      <w:r>
-        <w:t xml:space="preserve">Node.js (2021) </w:t>
-      </w:r>
-      <w:r>
-        <w:rPr>
-          <w:i/>
-          <w:iCs/>
-        </w:rPr>
-        <w:t>Informazioni su Node.js:</w:t>
-      </w:r>
-    </w:p>
-    <w:p>
-      <w:pPr>
-        <w:ind w:firstLine="720"/>
         <w:jc w:val="left"/>
       </w:pPr>
       <w:hyperlink r:id="rId33" w:history="1">
@@ -10917,23 +11464,111 @@
             <w:color w:val="auto"/>
             <w:u w:val="none"/>
           </w:rPr>
-          <w:t>https://no</w:t>
+          <w:t>https://vitolavecchia.altervista.org/differenza-e-vantaggi-tra-architettura-monolitica-e-architettura-di-microservizi-in-informatica</w:t>
         </w:r>
+      </w:hyperlink>
+      <w:r>
+        <w:t xml:space="preserve"> </w:t>
+      </w:r>
+      <w:r>
+        <w:t>(Acceduto il</w:t>
+      </w:r>
+      <w:r>
+        <w:t>:</w:t>
+      </w:r>
+      <w:r>
+        <w:t xml:space="preserve"> </w:t>
+      </w:r>
+      <w:r>
+        <w:t>07/09/2021</w:t>
+      </w:r>
+      <w:r>
+        <w:t>)</w:t>
+      </w:r>
+    </w:p>
+    <w:p>
+      <w:pPr>
+        <w:ind w:left="720"/>
+        <w:jc w:val="left"/>
+      </w:pPr>
+    </w:p>
+    <w:p>
+      <w:pPr>
+        <w:jc w:val="left"/>
+      </w:pPr>
+      <w:r>
+        <w:t xml:space="preserve">Vito Lavecchia (2021) </w:t>
+      </w:r>
+      <w:r>
+        <w:rPr>
+          <w:i/>
+          <w:iCs/>
+        </w:rPr>
+        <w:t>Caratteristiche, funzionamento e vantaggi dell’Architettura Monolitica in informatica:</w:t>
+      </w:r>
+    </w:p>
+    <w:p>
+      <w:pPr>
+        <w:ind w:left="720"/>
+        <w:jc w:val="left"/>
+      </w:pPr>
+      <w:r>
+        <w:rPr>
+          <w:lang w:val="it-IT"/>
+        </w:rPr>
+        <w:t>https://vitolavecchia.altervista.org/caratteristiche-funzionamento-e-vantaggi-architettura-monolitica-in-informatica</w:t>
+      </w:r>
+      <w:r>
+        <w:t xml:space="preserve"> </w:t>
+      </w:r>
+      <w:r>
+        <w:t>(Acceduto il</w:t>
+      </w:r>
+      <w:r>
+        <w:t>:</w:t>
+      </w:r>
+      <w:r>
+        <w:t xml:space="preserve"> 07/09/2021)</w:t>
+      </w:r>
+    </w:p>
+    <w:p>
+      <w:pPr>
+        <w:ind w:left="720"/>
+        <w:jc w:val="left"/>
+      </w:pPr>
+    </w:p>
+    <w:p>
+      <w:pPr>
+        <w:jc w:val="left"/>
+        <w:rPr>
+          <w:i/>
+          <w:iCs/>
+        </w:rPr>
+      </w:pPr>
+      <w:r>
+        <w:t xml:space="preserve">Node.js (2021) </w:t>
+      </w:r>
+      <w:r>
+        <w:rPr>
+          <w:i/>
+          <w:iCs/>
+        </w:rPr>
+        <w:t>Informazioni su Node.js:</w:t>
+      </w:r>
+    </w:p>
+    <w:p>
+      <w:pPr>
+        <w:ind w:firstLine="720"/>
+        <w:jc w:val="left"/>
+      </w:pPr>
+      <w:hyperlink r:id="rId34" w:history="1">
         <w:r>
           <w:rPr>
             <w:rStyle w:val="Collegamentoipertestuale"/>
             <w:color w:val="auto"/>
             <w:u w:val="none"/>
           </w:rPr>
-          <w:t>d</w:t>
-        </w:r>
-        <w:r>
-          <w:rPr>
-            <w:rStyle w:val="Collegamentoipertestuale"/>
-            <w:color w:val="auto"/>
-            <w:u w:val="none"/>
-          </w:rPr>
-          <w:t>ejs.org/it/about</w:t>
+          <w:t>https://nodejs.org/it/about</w:t>
         </w:r>
       </w:hyperlink>
       <w:r>
@@ -10961,117 +11596,40 @@
         <w:rPr>
           <w:i/>
           <w:iCs/>
-          <w:lang w:val="en-US"/>
-        </w:rPr>
-      </w:pPr>
-      <w:r>
-        <w:rPr>
-          <w:lang w:val="en-US"/>
-        </w:rPr>
-        <w:t xml:space="preserve">MongoDB (2021) </w:t>
-      </w:r>
+          <w:lang w:val="it-IT"/>
+        </w:rPr>
+      </w:pPr>
+      <w:proofErr w:type="spellStart"/>
+      <w:r>
+        <w:rPr>
+          <w:lang w:val="it-IT"/>
+        </w:rPr>
+        <w:t>MongoDB</w:t>
+      </w:r>
+      <w:proofErr w:type="spellEnd"/>
+      <w:r>
+        <w:rPr>
+          <w:lang w:val="it-IT"/>
+        </w:rPr>
+        <w:t xml:space="preserve"> (2021) </w:t>
+      </w:r>
+      <w:proofErr w:type="spellStart"/>
       <w:r>
         <w:rPr>
           <w:i/>
           <w:iCs/>
-          <w:lang w:val="en-US"/>
-        </w:rPr>
-        <w:t>MongoDB:</w:t>
-      </w:r>
-    </w:p>
-    <w:p>
-      <w:pPr>
-        <w:ind w:firstLine="720"/>
-        <w:jc w:val="left"/>
-        <w:rPr>
           <w:lang w:val="it-IT"/>
         </w:rPr>
-      </w:pPr>
-      <w:hyperlink r:id="rId34" w:history="1">
-        <w:r>
-          <w:rPr>
-            <w:rStyle w:val="Collegamentoipertestuale"/>
-            <w:color w:val="auto"/>
-            <w:u w:val="none"/>
-            <w:lang w:val="it-IT"/>
-          </w:rPr>
-          <w:t>http</w:t>
-        </w:r>
-        <w:r>
-          <w:rPr>
-            <w:rStyle w:val="Collegamentoipertestuale"/>
-            <w:color w:val="auto"/>
-            <w:u w:val="none"/>
-            <w:lang w:val="it-IT"/>
-          </w:rPr>
-          <w:t>s</w:t>
-        </w:r>
-        <w:r>
-          <w:rPr>
-            <w:rStyle w:val="Collegamentoipertestuale"/>
-            <w:color w:val="auto"/>
-            <w:u w:val="none"/>
-            <w:lang w:val="it-IT"/>
-          </w:rPr>
-          <w:t>://www.mongodb.com/it-it</w:t>
-        </w:r>
-      </w:hyperlink>
-      <w:r>
-        <w:rPr>
-          <w:lang w:val="it-IT"/>
-        </w:rPr>
-        <w:t xml:space="preserve"> </w:t>
-      </w:r>
-      <w:r>
-        <w:rPr>
-          <w:lang w:val="it-IT"/>
-        </w:rPr>
-        <w:t xml:space="preserve">(Acceduto il: </w:t>
-      </w:r>
-      <w:r>
-        <w:rPr>
-          <w:lang w:val="it-IT"/>
-        </w:rPr>
-        <w:t>09/07/2021</w:t>
-      </w:r>
-      <w:r>
-        <w:rPr>
-          <w:lang w:val="it-IT"/>
-        </w:rPr>
-        <w:t>)</w:t>
-      </w:r>
-    </w:p>
-    <w:p>
-      <w:pPr>
-        <w:ind w:firstLine="720"/>
-        <w:jc w:val="left"/>
-        <w:rPr>
-          <w:lang w:val="it-IT"/>
-        </w:rPr>
-      </w:pPr>
-    </w:p>
-    <w:p>
-      <w:pPr>
-        <w:jc w:val="left"/>
+        <w:t>MongoDB</w:t>
+      </w:r>
+      <w:proofErr w:type="spellEnd"/>
+      <w:r>
         <w:rPr>
           <w:i/>
           <w:iCs/>
-          <w:lang w:val="en-US"/>
-        </w:rPr>
-      </w:pPr>
-      <w:r>
-        <w:rPr>
-          <w:lang w:val="en-US"/>
-        </w:rPr>
-        <w:t xml:space="preserve">Amazon (2021) </w:t>
-      </w:r>
-      <w:r>
-        <w:rPr>
-          <w:i/>
-          <w:iCs/>
-          <w:lang w:val="en-US"/>
-        </w:rPr>
-        <w:t>Cloud computing con AWS:</w:t>
+          <w:lang w:val="it-IT"/>
+        </w:rPr>
+        <w:t>:</w:t>
       </w:r>
     </w:p>
     <w:p>
@@ -11090,25 +11648,7 @@
             <w:u w:val="none"/>
             <w:lang w:val="it-IT"/>
           </w:rPr>
-          <w:t>https://aw</w:t>
-        </w:r>
-        <w:r>
-          <w:rPr>
-            <w:rStyle w:val="Collegamentoipertestuale"/>
-            <w:color w:val="auto"/>
-            <w:u w:val="none"/>
-            <w:lang w:val="it-IT"/>
-          </w:rPr>
-          <w:t>s</w:t>
-        </w:r>
-        <w:r>
-          <w:rPr>
-            <w:rStyle w:val="Collegamentoipertestuale"/>
-            <w:color w:val="auto"/>
-            <w:u w:val="none"/>
-            <w:lang w:val="it-IT"/>
-          </w:rPr>
-          <w:t>.amazon.com/it/what-is-aws</w:t>
+          <w:t>https://www.mongodb.com/it-it</w:t>
         </w:r>
       </w:hyperlink>
       <w:r>
@@ -11158,7 +11698,7 @@
         <w:rPr>
           <w:lang w:val="en-US"/>
         </w:rPr>
-        <w:t xml:space="preserve">Heroku (2021) </w:t>
+        <w:t xml:space="preserve">Amazon (2021) </w:t>
       </w:r>
       <w:r>
         <w:rPr>
@@ -11166,7 +11706,7 @@
           <w:iCs/>
           <w:lang w:val="en-US"/>
         </w:rPr>
-        <w:t>Heroku:</w:t>
+        <w:t>Cloud computing con AWS:</w:t>
       </w:r>
     </w:p>
     <w:p>
@@ -11185,8 +11725,94 @@
             <w:u w:val="none"/>
             <w:lang w:val="it-IT"/>
           </w:rPr>
-          <w:t>https://www.herok</w:t>
+          <w:t>https://aws.amazon.com/it/what-is-aws</w:t>
         </w:r>
+      </w:hyperlink>
+      <w:r>
+        <w:rPr>
+          <w:lang w:val="it-IT"/>
+        </w:rPr>
+        <w:t xml:space="preserve"> </w:t>
+      </w:r>
+      <w:r>
+        <w:rPr>
+          <w:lang w:val="it-IT"/>
+        </w:rPr>
+        <w:t xml:space="preserve">(Acceduto il: </w:t>
+      </w:r>
+      <w:r>
+        <w:rPr>
+          <w:lang w:val="it-IT"/>
+        </w:rPr>
+        <w:t>09/07/2021</w:t>
+      </w:r>
+      <w:r>
+        <w:rPr>
+          <w:lang w:val="it-IT"/>
+        </w:rPr>
+        <w:t>)</w:t>
+      </w:r>
+    </w:p>
+    <w:p>
+      <w:pPr>
+        <w:ind w:firstLine="720"/>
+        <w:jc w:val="left"/>
+        <w:rPr>
+          <w:lang w:val="it-IT"/>
+        </w:rPr>
+      </w:pPr>
+    </w:p>
+    <w:p>
+      <w:pPr>
+        <w:jc w:val="left"/>
+        <w:rPr>
+          <w:i/>
+          <w:iCs/>
+          <w:lang w:val="it-IT"/>
+        </w:rPr>
+      </w:pPr>
+      <w:proofErr w:type="spellStart"/>
+      <w:r>
+        <w:rPr>
+          <w:lang w:val="it-IT"/>
+        </w:rPr>
+        <w:t>Heroku</w:t>
+      </w:r>
+      <w:proofErr w:type="spellEnd"/>
+      <w:r>
+        <w:rPr>
+          <w:lang w:val="it-IT"/>
+        </w:rPr>
+        <w:t xml:space="preserve"> (2021) </w:t>
+      </w:r>
+      <w:proofErr w:type="spellStart"/>
+      <w:r>
+        <w:rPr>
+          <w:i/>
+          <w:iCs/>
+          <w:lang w:val="it-IT"/>
+        </w:rPr>
+        <w:t>Heroku</w:t>
+      </w:r>
+      <w:proofErr w:type="spellEnd"/>
+      <w:r>
+        <w:rPr>
+          <w:i/>
+          <w:iCs/>
+          <w:lang w:val="it-IT"/>
+        </w:rPr>
+        <w:t>:</w:t>
+      </w:r>
+    </w:p>
+    <w:p>
+      <w:pPr>
+        <w:ind w:firstLine="720"/>
+        <w:jc w:val="left"/>
+        <w:rPr>
+          <w:lang w:val="it-IT"/>
+        </w:rPr>
+      </w:pPr>
+      <w:hyperlink r:id="rId37" w:history="1">
         <w:r>
           <w:rPr>
             <w:rStyle w:val="Collegamentoipertestuale"/>
@@ -11194,16 +11820,7 @@
             <w:u w:val="none"/>
             <w:lang w:val="it-IT"/>
           </w:rPr>
-          <w:t>u</w:t>
-        </w:r>
-        <w:r>
-          <w:rPr>
-            <w:rStyle w:val="Collegamentoipertestuale"/>
-            <w:color w:val="auto"/>
-            <w:u w:val="none"/>
-            <w:lang w:val="it-IT"/>
-          </w:rPr>
-          <w:t>.com/what</w:t>
+          <w:t>https://www.heroku.com/what</w:t>
         </w:r>
       </w:hyperlink>
       <w:r>
@@ -11232,8 +11849,8 @@
       </w:r>
     </w:p>
     <w:sectPr>
-      <w:footerReference w:type="even" r:id="rId37"/>
-      <w:footerReference w:type="first" r:id="rId38"/>
+      <w:footerReference w:type="even" r:id="rId38"/>
+      <w:footerReference w:type="first" r:id="rId39"/>
       <w:type w:val="continuous"/>
       <w:pgSz w:w="11909" w:h="16834" w:code="9"/>
       <w:pgMar w:top="1134" w:right="1134" w:bottom="1134" w:left="1701" w:header="964" w:footer="720" w:gutter="0"/>
@@ -11281,6 +11898,7 @@
         <w:docPartUnique/>
       </w:docPartObj>
     </w:sdtPr>
+    <w:sdtEndPr/>
     <w:sdtContent>
       <w:p>
         <w:pPr>
@@ -11326,6 +11944,7 @@
         <w:docPartUnique/>
       </w:docPartObj>
     </w:sdtPr>
+    <w:sdtEndPr/>
     <w:sdtContent>
       <w:p>
         <w:pPr>
@@ -11370,6 +11989,7 @@
         <w:docPartUnique/>
       </w:docPartObj>
     </w:sdtPr>
+    <w:sdtEndPr/>
     <w:sdtContent>
       <w:p>
         <w:pPr>
@@ -14385,6 +15005,7 @@
   <w:style w:type="character" w:default="1" w:styleId="Carpredefinitoparagrafo">
     <w:name w:val="Default Paragraph Font"/>
     <w:uiPriority w:val="1"/>
+    <w:semiHidden/>
     <w:unhideWhenUsed/>
   </w:style>
   <w:style w:type="table" w:default="1" w:styleId="Tabellanormale">

</xml_diff>

<commit_message>
final sent to migliardi
</commit_message>
<xml_diff>
--- a/Tesi - Davide Colussi.docx
+++ b/Tesi - Davide Colussi.docx
@@ -2919,7 +2919,7 @@
                 <w:sz w:val="20"/>
                 <w:szCs w:val="20"/>
               </w:rPr>
-              <w:t>4.1. Descrizione del funzionamento dell'app clienti (smartphone)</w:t>
+              <w:t>4.1. Descrizione del funzionamento dell'app clienti</w:t>
             </w:r>
           </w:hyperlink>
           <w:r>
@@ -3001,9 +3001,45 @@
                 <w:sz w:val="20"/>
                 <w:szCs w:val="20"/>
               </w:rPr>
-              <w:t>4.2. Descrizione del funzionamento delle app business (smartphone e tablet)</w:t>
+              <w:t xml:space="preserve">4.2. Descrizione del funzionamento delle app </w:t>
+            </w:r>
+            <w:r>
+              <w:rPr>
+                <w:noProof/>
+                <w:color w:val="000000"/>
+                <w:sz w:val="20"/>
+                <w:szCs w:val="20"/>
+              </w:rPr>
+              <w:t>“</w:t>
+            </w:r>
+            <w:r>
+              <w:rPr>
+                <w:noProof/>
+                <w:color w:val="000000"/>
+                <w:sz w:val="20"/>
+                <w:szCs w:val="20"/>
+              </w:rPr>
+              <w:t>business</w:t>
+            </w:r>
+            <w:r>
+              <w:rPr>
+                <w:noProof/>
+                <w:color w:val="000000"/>
+                <w:sz w:val="20"/>
+                <w:szCs w:val="20"/>
+              </w:rPr>
+              <w:t>”</w:t>
             </w:r>
           </w:hyperlink>
+          <w:r>
+            <w:rPr>
+              <w:noProof/>
+              <w:color w:val="000000"/>
+              <w:sz w:val="20"/>
+              <w:szCs w:val="20"/>
+            </w:rPr>
+            <w:t xml:space="preserve"> </w:t>
+          </w:r>
           <w:r>
             <w:rPr>
               <w:noProof/>
@@ -3411,9 +3447,54 @@
                 <w:sz w:val="20"/>
                 <w:szCs w:val="20"/>
               </w:rPr>
-              <w:t>4.4.2.1. Design pattern publish/subscribe</w:t>
+              <w:t xml:space="preserve">4.4.2.1. Design </w:t>
+            </w:r>
+            <w:r>
+              <w:rPr>
+                <w:noProof/>
+                <w:color w:val="000000"/>
+                <w:sz w:val="20"/>
+                <w:szCs w:val="20"/>
+              </w:rPr>
+              <w:t>p</w:t>
+            </w:r>
+            <w:r>
+              <w:rPr>
+                <w:noProof/>
+                <w:color w:val="000000"/>
+                <w:sz w:val="20"/>
+                <w:szCs w:val="20"/>
+              </w:rPr>
+              <w:t xml:space="preserve">attern </w:t>
+            </w:r>
+            <w:r>
+              <w:rPr>
+                <w:noProof/>
+                <w:color w:val="000000"/>
+                <w:sz w:val="20"/>
+                <w:szCs w:val="20"/>
+              </w:rPr>
+              <w:t>“</w:t>
+            </w:r>
+            <w:r>
+              <w:rPr>
+                <w:noProof/>
+                <w:color w:val="000000"/>
+                <w:sz w:val="20"/>
+                <w:szCs w:val="20"/>
+              </w:rPr>
+              <w:t>publish/subscribe</w:t>
             </w:r>
           </w:hyperlink>
+          <w:r>
+            <w:rPr>
+              <w:noProof/>
+              <w:color w:val="000000"/>
+              <w:sz w:val="20"/>
+              <w:szCs w:val="20"/>
+            </w:rPr>
+            <w:t>"</w:t>
+          </w:r>
           <w:r>
             <w:rPr>
               <w:noProof/>
@@ -3657,9 +3738,36 @@
                 <w:sz w:val="20"/>
                 <w:szCs w:val="20"/>
               </w:rPr>
-              <w:t>4.5. Aggiornamento remoto delle app business</w:t>
+              <w:t xml:space="preserve">4.5. Aggiornamento remoto delle app </w:t>
+            </w:r>
+            <w:r>
+              <w:rPr>
+                <w:noProof/>
+                <w:color w:val="000000"/>
+                <w:sz w:val="20"/>
+                <w:szCs w:val="20"/>
+              </w:rPr>
+              <w:t>“</w:t>
+            </w:r>
+            <w:r>
+              <w:rPr>
+                <w:noProof/>
+                <w:color w:val="000000"/>
+                <w:sz w:val="20"/>
+                <w:szCs w:val="20"/>
+              </w:rPr>
+              <w:t>business</w:t>
             </w:r>
           </w:hyperlink>
+          <w:r>
+            <w:rPr>
+              <w:noProof/>
+              <w:color w:val="000000"/>
+              <w:sz w:val="20"/>
+              <w:szCs w:val="20"/>
+            </w:rPr>
+            <w:t>"</w:t>
+          </w:r>
           <w:r>
             <w:rPr>
               <w:noProof/>
@@ -3739,9 +3847,72 @@
                 <w:sz w:val="20"/>
                 <w:szCs w:val="20"/>
               </w:rPr>
-              <w:t>4.6. Comunicazione tra dispositivi lato business e server: algoritmo di exponential backoff</w:t>
+              <w:t xml:space="preserve">4.6. Comunicazione tra dispositivi lato </w:t>
+            </w:r>
+            <w:r>
+              <w:rPr>
+                <w:noProof/>
+                <w:color w:val="000000"/>
+                <w:sz w:val="20"/>
+                <w:szCs w:val="20"/>
+              </w:rPr>
+              <w:t>“</w:t>
+            </w:r>
+            <w:r>
+              <w:rPr>
+                <w:noProof/>
+                <w:color w:val="000000"/>
+                <w:sz w:val="20"/>
+                <w:szCs w:val="20"/>
+              </w:rPr>
+              <w:t>business</w:t>
+            </w:r>
+            <w:r>
+              <w:rPr>
+                <w:noProof/>
+                <w:color w:val="000000"/>
+                <w:sz w:val="20"/>
+                <w:szCs w:val="20"/>
+              </w:rPr>
+              <w:t>”</w:t>
+            </w:r>
+            <w:r>
+              <w:rPr>
+                <w:noProof/>
+                <w:color w:val="000000"/>
+                <w:sz w:val="20"/>
+                <w:szCs w:val="20"/>
+              </w:rPr>
+              <w:t xml:space="preserve"> e server: algoritmo di </w:t>
+            </w:r>
+            <w:r>
+              <w:rPr>
+                <w:noProof/>
+                <w:color w:val="000000"/>
+                <w:sz w:val="20"/>
+                <w:szCs w:val="20"/>
+              </w:rPr>
+              <w:t>“</w:t>
+            </w:r>
+            <w:r>
+              <w:rPr>
+                <w:noProof/>
+                <w:color w:val="000000"/>
+                <w:sz w:val="20"/>
+                <w:szCs w:val="20"/>
+              </w:rPr>
+              <w:t>exponential backoff</w:t>
             </w:r>
           </w:hyperlink>
+          <w:r>
+            <w:rPr>
+              <w:noProof/>
+              <w:color w:val="000000"/>
+              <w:sz w:val="20"/>
+              <w:szCs w:val="20"/>
+            </w:rPr>
+            <w:t>"</w:t>
+          </w:r>
           <w:r>
             <w:rPr>
               <w:noProof/>
@@ -4087,9 +4258,49 @@
                 <w:sz w:val="20"/>
                 <w:szCs w:val="20"/>
               </w:rPr>
-              <w:t>5.1.2. App mobile partner in react native ( ho contribuito)</w:t>
+              <w:t xml:space="preserve">5.1.2. </w:t>
+            </w:r>
+            <w:r>
+              <w:rPr>
+                <w:noProof/>
+                <w:sz w:val="20"/>
+                <w:szCs w:val="20"/>
+              </w:rPr>
+              <w:t>Passaggio al framework</w:t>
+            </w:r>
+            <w:r>
+              <w:rPr>
+                <w:noProof/>
+                <w:sz w:val="20"/>
+                <w:szCs w:val="20"/>
+              </w:rPr>
+              <w:t xml:space="preserve"> </w:t>
+            </w:r>
+            <w:r>
+              <w:rPr>
+                <w:noProof/>
+                <w:sz w:val="20"/>
+                <w:szCs w:val="20"/>
+              </w:rPr>
+              <w:t>“R</w:t>
+            </w:r>
+            <w:r>
+              <w:rPr>
+                <w:noProof/>
+                <w:sz w:val="20"/>
+                <w:szCs w:val="20"/>
+              </w:rPr>
+              <w:t xml:space="preserve">eact </w:t>
             </w:r>
           </w:hyperlink>
+          <w:r>
+            <w:rPr>
+              <w:noProof/>
+              <w:sz w:val="20"/>
+              <w:szCs w:val="20"/>
+            </w:rPr>
+            <w:t>"</w:t>
+          </w:r>
           <w:r>
             <w:rPr>
               <w:noProof/>
@@ -5218,7 +5429,13 @@
         <w:t>Figura 2.3.1.1</w:t>
       </w:r>
       <w:r>
-        <w:t>: Interazione diretta tra cliente e attività commerciale</w:t>
+        <w:t xml:space="preserve">: </w:t>
+      </w:r>
+      <w:r>
+        <w:t>i</w:t>
+      </w:r>
+      <w:r>
+        <w:t>nterazione diretta tra cliente e attività commerciale</w:t>
       </w:r>
       <w:r>
         <w:t xml:space="preserve"> </w:t>
@@ -5311,16 +5528,13 @@
         <w:t>Figura 2.3.2.1</w:t>
       </w:r>
       <w:r>
-        <w:t>: Int</w:t>
-      </w:r>
-      <w:r>
-        <w:t xml:space="preserve">erazione </w:t>
-      </w:r>
-      <w:r>
-        <w:t>in</w:t>
-      </w:r>
-      <w:r>
-        <w:t>diretta tra cliente e attività commerciale</w:t>
+        <w:t xml:space="preserve">: </w:t>
+      </w:r>
+      <w:r>
+        <w:t>i</w:t>
+      </w:r>
+      <w:r>
+        <w:t>nterazione indiretta tra cliente e attività commerciale</w:t>
       </w:r>
     </w:p>
     <w:p/>
@@ -6190,10 +6404,7 @@
         <w:t>’app deve poter essere aggiornata da remoto, senza</w:t>
       </w:r>
       <w:r>
-        <w:t xml:space="preserve"> </w:t>
-      </w:r>
-      <w:r>
-        <w:t>che il personale di Unipiazza debba recarsi</w:t>
+        <w:t xml:space="preserve"> che il personale di Unipiazza debba recarsi</w:t>
       </w:r>
       <w:r>
         <w:t xml:space="preserve"> presso le attività commerciali</w:t>
@@ -6689,7 +6900,16 @@
         <w:jc w:val="center"/>
       </w:pPr>
       <w:r>
-        <w:t xml:space="preserve">Figura 3.1 </w:t>
+        <w:t>Figura 3.1</w:t>
+      </w:r>
+      <w:r>
+        <w:t>: struttura informatica utilizzata per la gestione del servizio</w:t>
+      </w:r>
+      <w:r>
+        <w:t xml:space="preserve"> </w:t>
+      </w:r>
+      <w:r>
+        <w:t>di Unipiazza</w:t>
       </w:r>
     </w:p>
     <w:p>
@@ -6918,6 +7138,9 @@
       </w:pPr>
       <w:r>
         <w:t>Figura 3.1.1.1</w:t>
+      </w:r>
+      <w:r>
+        <w:t>:architettura orientata ai microservizi</w:t>
       </w:r>
     </w:p>
     <w:p>
@@ -7044,10 +7267,10 @@
         <w:jc w:val="center"/>
       </w:pPr>
       <w:r>
-        <w:t xml:space="preserve">Dal </w:t>
-      </w:r>
-      <w:r>
-        <w:t xml:space="preserve">Figura 3.1.2.1 </w:t>
+        <w:t>Figura 3.1.2.1</w:t>
+      </w:r>
+      <w:r>
+        <w:t>: architettura monolitica</w:t>
       </w:r>
     </w:p>
     <w:p>
@@ -7370,7 +7593,10 @@
         <w:jc w:val="center"/>
       </w:pPr>
       <w:r>
-        <w:t>Figura 3.2.1</w:t>
+        <w:t>Figura 3.2.</w:t>
+      </w:r>
+      <w:r>
+        <w:t>: implementazione dell’architettura informatica di Unipiazza</w:t>
       </w:r>
     </w:p>
     <w:p>
@@ -7495,12 +7721,18 @@
       <w:r>
         <w:t xml:space="preserve">Il gestionale è implementato tramite </w:t>
       </w:r>
+      <w:r>
+        <w:t>“</w:t>
+      </w:r>
       <w:proofErr w:type="spellStart"/>
       <w:r>
         <w:t>AngularJS</w:t>
       </w:r>
       <w:proofErr w:type="spellEnd"/>
       <w:r>
+        <w:t>”</w:t>
+      </w:r>
+      <w:r>
         <w:t>:</w:t>
       </w:r>
       <w:r>
@@ -7540,17 +7772,44 @@
     <w:p/>
     <w:p>
       <w:r>
-        <w:t>NGINX è il server web che si occupa di fornire l’accesso al gestionale, infatti ospita le pagine HTML, i file CSS</w:t>
+        <w:t xml:space="preserve">NGINX è il server web che si occupa di fornire l’accesso al gestionale, infatti ospita le pagine </w:t>
+      </w:r>
+      <w:r>
+        <w:t>“</w:t>
+      </w:r>
+      <w:r>
+        <w:t>HTML</w:t>
+      </w:r>
+      <w:r>
+        <w:t>”</w:t>
+      </w:r>
+      <w:r>
+        <w:t xml:space="preserve">, i file </w:t>
+      </w:r>
+      <w:r>
+        <w:t>“</w:t>
+      </w:r>
+      <w:r>
+        <w:t>CSS</w:t>
+      </w:r>
+      <w:r>
+        <w:t>”</w:t>
       </w:r>
       <w:r>
         <w:t xml:space="preserve"> e i file </w:t>
       </w:r>
+      <w:r>
+        <w:t>“</w:t>
+      </w:r>
       <w:proofErr w:type="spellStart"/>
       <w:r>
         <w:t>Javascript</w:t>
       </w:r>
       <w:proofErr w:type="spellEnd"/>
       <w:r>
+        <w:t>”</w:t>
+      </w:r>
+      <w:r>
         <w:t>. Questo server web è stato scelto poiché fornisce un bilanciamento del carico, migliorando quindi le prestazioni nel caso di accessi multipli contemporanei al gestionale.</w:t>
       </w:r>
     </w:p>
@@ -7572,7 +7831,19 @@
         <w:t>server</w:t>
       </w:r>
       <w:r>
-        <w:t xml:space="preserve"> effettuando delle chiamate API, ricevendo come risposta dei documenti JSON che contengono i dati richiesti.</w:t>
+        <w:t xml:space="preserve"> effettuando delle chiamate API, ricevendo come risposta dei documenti </w:t>
+      </w:r>
+      <w:r>
+        <w:t>“</w:t>
+      </w:r>
+      <w:r>
+        <w:t>JSON</w:t>
+      </w:r>
+      <w:r>
+        <w:t>”</w:t>
+      </w:r>
+      <w:r>
+        <w:t xml:space="preserve"> che contengono i dati richiesti.</w:t>
       </w:r>
     </w:p>
     <w:p/>
@@ -7613,12 +7884,18 @@
       <w:r>
         <w:t xml:space="preserve"> </w:t>
       </w:r>
+      <w:r>
+        <w:t>“</w:t>
+      </w:r>
       <w:proofErr w:type="spellStart"/>
       <w:r>
         <w:t>Javascript</w:t>
       </w:r>
       <w:proofErr w:type="spellEnd"/>
       <w:r>
+        <w:t>”</w:t>
+      </w:r>
+      <w:r>
         <w:t xml:space="preserve"> guidato da eventi asincroni con la caratteristica di essere facilmente scalabile e utilizzabile per applicazioni </w:t>
       </w:r>
       <w:proofErr w:type="spellStart"/>
@@ -7637,7 +7914,19 @@
     </w:p>
     <w:p>
       <w:r>
-        <w:t>Questo server fa quindi parte del lato back end dell'applicazione di fidelizzazione clienti, essendo infatti l’entità adibita alla logica per il salvataggio e il recupero dei dati dal database.</w:t>
+        <w:t xml:space="preserve">Questo server fa quindi parte del </w:t>
+      </w:r>
+      <w:r>
+        <w:t>“</w:t>
+      </w:r>
+      <w:r>
+        <w:t>back end</w:t>
+      </w:r>
+      <w:r>
+        <w:t>”</w:t>
+      </w:r>
+      <w:r>
+        <w:t xml:space="preserve"> dell'applicazione di fidelizzazione clienti, essendo l’entità adibita alla logica per il salvataggio e il recupero dei dati dal database.</w:t>
       </w:r>
     </w:p>
     <w:p/>
@@ -7716,13 +8005,31 @@
       <w:r>
         <w:t xml:space="preserve"> è un database non relazionale </w:t>
       </w:r>
+      <w:r>
+        <w:t>“</w:t>
+      </w:r>
       <w:proofErr w:type="spellStart"/>
       <w:r>
         <w:t>NoSQL</w:t>
       </w:r>
       <w:proofErr w:type="spellEnd"/>
       <w:r>
-        <w:t xml:space="preserve"> orientato a documenti; non si basa perciò su una classica struttura a tabelle (tipica dei database relazionali), bensì utilizza documenti JSON per la rappresentazione dei dati. In questo modo, l’integrazione con alcuni tipi di applicazioni è più facile e veloce.</w:t>
+        <w:t>”</w:t>
+      </w:r>
+      <w:r>
+        <w:t xml:space="preserve"> orientato a documenti; non si basa perciò su una classica struttura a tabelle (tipica dei database relazionali), bensì utilizza documenti </w:t>
+      </w:r>
+      <w:r>
+        <w:t>“</w:t>
+      </w:r>
+      <w:r>
+        <w:t>JSON</w:t>
+      </w:r>
+      <w:r>
+        <w:t>”</w:t>
+      </w:r>
+      <w:r>
+        <w:t xml:space="preserve"> per la rappresentazione dei dati. In questo modo, l’integrazione con alcuni tipi di applicazioni è più facile e veloce.</w:t>
       </w:r>
     </w:p>
     <w:p/>
@@ -7752,13 +8059,25 @@
       </w:r>
       <w:proofErr w:type="spellEnd"/>
       <w:r>
-        <w:t xml:space="preserve">. Le query possono restituire parti specifiche del documento, e anche restituire funzioni definite dall’utente in </w:t>
+        <w:t>. Le query possono restituire parti specifiche del documento</w:t>
+      </w:r>
+      <w:r>
+        <w:t xml:space="preserve"> o</w:t>
+      </w:r>
+      <w:r>
+        <w:t xml:space="preserve"> funzioni definite dall’utente in </w:t>
+      </w:r>
+      <w:r>
+        <w:t>“</w:t>
       </w:r>
       <w:proofErr w:type="spellStart"/>
       <w:r>
         <w:t>Javascript</w:t>
       </w:r>
       <w:proofErr w:type="spellEnd"/>
+      <w:r>
+        <w:t>”</w:t>
+      </w:r>
       <w:r>
         <w:t>.</w:t>
       </w:r>
@@ -7792,19 +8111,43 @@
       </w:r>
       <w:r>
         <w:lastRenderedPageBreak/>
-        <w:t>dimensione non trascurabile. Nella nostra applicazione, sarà necessario accedere a questi tipi di risorse tramite la rete internet; AWS è stata decretata una delle soluzioni migliori per gestire questo tipo di comunicazione.</w:t>
-      </w:r>
-    </w:p>
-    <w:p/>
-    <w:p>
-      <w:r>
-        <w:t xml:space="preserve">Inoltre, AWS è stata anche utilizzata per contenere i file </w:t>
+        <w:t xml:space="preserve">dimensione non trascurabile. Nella nostra applicazione, </w:t>
+      </w:r>
+      <w:r>
+        <w:t>i client hanno necessità di</w:t>
+      </w:r>
+      <w:r>
+        <w:t xml:space="preserve"> accedere a questi tipi di risorse tramite la rete internet; AWS è stata decretata una delle soluzioni migliori per gestire questo tipo di comunicazione.</w:t>
+      </w:r>
+    </w:p>
+    <w:p/>
+    <w:p>
+      <w:r>
+        <w:t>Inoltre, AWS è stat</w:t>
+      </w:r>
+      <w:r>
+        <w:t>o</w:t>
+      </w:r>
+      <w:r>
+        <w:t xml:space="preserve"> anche utilizzat</w:t>
+      </w:r>
+      <w:r>
+        <w:t xml:space="preserve">o </w:t>
+      </w:r>
+      <w:r>
+        <w:t xml:space="preserve">per contenere i file </w:t>
+      </w:r>
+      <w:r>
+        <w:t>“</w:t>
       </w:r>
       <w:proofErr w:type="spellStart"/>
       <w:r>
         <w:t>apk</w:t>
       </w:r>
       <w:proofErr w:type="spellEnd"/>
+      <w:r>
+        <w:t>”</w:t>
+      </w:r>
       <w:r>
         <w:t>, ossia i file che dovranno essere scaricati sullo smartphone dei gestori e il tablet, per aggiornare da remoto l’app di Unipiazza presente al loro interno.</w:t>
       </w:r>
@@ -7844,7 +8187,19 @@
         <w:t>”</w:t>
       </w:r>
       <w:r>
-        <w:t xml:space="preserve"> per tutto il back end dell’applicazione di fidelizzazione clienti Unipiazza.</w:t>
+        <w:t xml:space="preserve"> per tutto il </w:t>
+      </w:r>
+      <w:r>
+        <w:t>“</w:t>
+      </w:r>
+      <w:r>
+        <w:t>back end</w:t>
+      </w:r>
+      <w:r>
+        <w:t>”</w:t>
+      </w:r>
+      <w:r>
+        <w:t xml:space="preserve"> dell’applicazione di fidelizzazione clienti Unipiazza.</w:t>
       </w:r>
     </w:p>
     <w:p/>
@@ -7855,7 +8210,19 @@
       </w:r>
       <w:proofErr w:type="spellEnd"/>
       <w:r>
-        <w:t xml:space="preserve"> si occupa in automatico della gestione delle richieste HTTP in arrivo, offrendo un bilanciamento del carico per offrire migliori prestazioni del sistema, anche in caso di molte richieste contemporanee.</w:t>
+        <w:t xml:space="preserve"> si occupa in automatico della gestione delle richieste </w:t>
+      </w:r>
+      <w:r>
+        <w:t>“http”</w:t>
+      </w:r>
+      <w:r>
+        <w:t xml:space="preserve"> in arrivo, offrendo un bilanciamento del carico per offrire migliori prestazioni </w:t>
+      </w:r>
+      <w:r>
+        <w:t>al</w:t>
+      </w:r>
+      <w:r>
+        <w:t xml:space="preserve"> sistema, anche in caso di molte richieste contemporanee.</w:t>
       </w:r>
     </w:p>
     <w:p/>
@@ -7920,7 +8287,19 @@
     </w:p>
     <w:p>
       <w:r>
-        <w:t xml:space="preserve">In questo capitolo descriverò come sono state realizzate le app lato business e lato clienti. L’obiettivo principale è </w:t>
+        <w:t xml:space="preserve">In questo capitolo descriverò come sono state realizzate le app lato </w:t>
+      </w:r>
+      <w:r>
+        <w:t>“</w:t>
+      </w:r>
+      <w:r>
+        <w:t>business</w:t>
+      </w:r>
+      <w:r>
+        <w:t>”</w:t>
+      </w:r>
+      <w:r>
+        <w:t xml:space="preserve"> e lato clienti. L’obiettivo principale è </w:t>
       </w:r>
       <w:r>
         <w:t>comprendere il funzionamento</w:t>
@@ -7936,7 +8315,7 @@
       <w:bookmarkStart w:id="29" w:name="_pf0ut5rorokk" w:colFirst="0" w:colLast="0"/>
       <w:bookmarkEnd w:id="29"/>
       <w:r>
-        <w:t>4.1. Descrizione del funzionamento dell'app clienti (smartphone)</w:t>
+        <w:t>4.1. Descrizione del funzionamento dell'app clienti</w:t>
       </w:r>
     </w:p>
     <w:p>
@@ -7958,7 +8337,19 @@
     </w:p>
     <w:p>
       <w:r>
-        <w:t>Di seguito vengono mostrate le activity dell’app smartphone.</w:t>
+        <w:t xml:space="preserve">Di seguito vengono mostrate le </w:t>
+      </w:r>
+      <w:r>
+        <w:t>“</w:t>
+      </w:r>
+      <w:r>
+        <w:t>activity</w:t>
+      </w:r>
+      <w:r>
+        <w:t xml:space="preserve">” </w:t>
+      </w:r>
+      <w:r>
+        <w:t>dell’app smartphone.</w:t>
       </w:r>
     </w:p>
     <w:p/>
@@ -8083,10 +8474,19 @@
         <w:t xml:space="preserve">Tramite </w:t>
       </w:r>
       <w:r>
-        <w:t xml:space="preserve">la </w:t>
-      </w:r>
-      <w:r>
-        <w:t xml:space="preserve">activity </w:t>
+        <w:t>l</w:t>
+      </w:r>
+      <w:r>
+        <w:t>’“</w:t>
+      </w:r>
+      <w:r>
+        <w:t>activity</w:t>
+      </w:r>
+      <w:r>
+        <w:t>”</w:t>
+      </w:r>
+      <w:r>
+        <w:t xml:space="preserve"> </w:t>
       </w:r>
       <w:r>
         <w:t xml:space="preserve">in </w:t>
@@ -8099,7 +8499,19 @@
         <w:t xml:space="preserve"> figura 4.1.1</w:t>
       </w:r>
       <w:r>
-        <w:t xml:space="preserve"> è possibile visualizzare tutte le attività commerciali che hanno Unipiazza vicino all’utente. Le attività sono di default ordinate dalla più vicina alla più lontana. In alto è presente una barra di ricerca e dei bottoni tramite i quali si possono ricercare delle specifiche attività commerciali (ristoranti,</w:t>
+        <w:t xml:space="preserve"> è possibile visualizzare tutte le attività commerciali </w:t>
+      </w:r>
+      <w:r>
+        <w:t>convenzionate con</w:t>
+      </w:r>
+      <w:r>
+        <w:t xml:space="preserve"> Unipiazza vicino all’utente. Le attività sono ordinate dalla più vicina alla più lontana</w:t>
+      </w:r>
+      <w:r>
+        <w:t xml:space="preserve"> rispetto all’utente</w:t>
+      </w:r>
+      <w:r>
+        <w:t>. In alto è presente una barra di ricerca e dei bottoni tramite i quali si possono ricercare delle specifiche attività commerciali (ristoranti,</w:t>
       </w:r>
       <w:r>
         <w:t xml:space="preserve"> </w:t>
@@ -8129,7 +8541,19 @@
         <w:t xml:space="preserve">Cliccando sull’icona a forma di cuore in basso, </w:t>
       </w:r>
       <w:r>
-        <w:t xml:space="preserve">viene visualizzata l’activity in </w:t>
+        <w:t>viene visualizzata l’</w:t>
+      </w:r>
+      <w:r>
+        <w:t>“</w:t>
+      </w:r>
+      <w:r>
+        <w:t>activity</w:t>
+      </w:r>
+      <w:r>
+        <w:t>”</w:t>
+      </w:r>
+      <w:r>
+        <w:t xml:space="preserve"> in </w:t>
       </w:r>
       <w:r>
         <w:rPr>
@@ -8235,7 +8659,19 @@
         <w:t>Cliccando su un’attività</w:t>
       </w:r>
       <w:r>
-        <w:t xml:space="preserve">, si apre l’activity in </w:t>
+        <w:t>, si apre l’</w:t>
+      </w:r>
+      <w:r>
+        <w:t>“</w:t>
+      </w:r>
+      <w:r>
+        <w:t>activity</w:t>
+      </w:r>
+      <w:r>
+        <w:t>”</w:t>
+      </w:r>
+      <w:r>
+        <w:t xml:space="preserve"> in </w:t>
       </w:r>
       <w:r>
         <w:rPr>
@@ -8266,7 +8702,7 @@
         <w:t>,</w:t>
       </w:r>
       <w:r>
-        <w:t xml:space="preserve"> una volta che saranno riempite, il cliente potrà ritirare il relativo premio recandosi presso l’attività.</w:t>
+        <w:t xml:space="preserve"> una volta che saranno riempite, il cliente potrà ritirare il premio recandosi presso l’attività.</w:t>
       </w:r>
     </w:p>
     <w:p/>
@@ -8296,13 +8732,27 @@
       <w:bookmarkStart w:id="30" w:name="_vz2cz0yq6wfs" w:colFirst="0" w:colLast="0"/>
       <w:bookmarkEnd w:id="30"/>
       <w:r>
-        <w:t>4.2. Descrizione del funzionamento delle app business (smartphone e tablet)</w:t>
-      </w:r>
-    </w:p>
-    <w:p/>
-    <w:p>
-      <w:r>
-        <w:t>Per i tablet e gli smartphone lato gestori si è scelto di sviluppare le app in Android poiché la piattaforma è ricca di documentazione e offre molte librerie utili per la gestione dei componenti hardware del dispositivo (Wi-Fi, NFC, Bluetooth, …).</w:t>
+        <w:t xml:space="preserve">4.2. Descrizione del funzionamento delle app </w:t>
+      </w:r>
+      <w:r>
+        <w:t>“</w:t>
+      </w:r>
+      <w:r>
+        <w:t>business</w:t>
+      </w:r>
+      <w:r>
+        <w:t>”</w:t>
+      </w:r>
+    </w:p>
+    <w:p>
+      <w:r>
+        <w:t xml:space="preserve">Per i tablet e gli smartphone lato </w:t>
+      </w:r>
+      <w:r>
+        <w:t>“business”</w:t>
+      </w:r>
+      <w:r>
+        <w:t xml:space="preserve"> si è scelto di sviluppare le app in Android poiché la piattaforma è ricca di documentazione e offre molte librerie utili per la gestione dei componenti hardware del dispositivo (Wi-Fi, NFC, Bluetooth, …).</w:t>
       </w:r>
     </w:p>
     <w:p>
@@ -8325,12 +8775,36 @@
     <w:p/>
     <w:p>
       <w:r>
-        <w:t>Durante lo sviluppo dell’app tablet e smartphone gestori sono state progettate le varie activity.</w:t>
-      </w:r>
-    </w:p>
-    <w:p>
-      <w:r>
-        <w:t>Di seguito vengono mostrate le activity dell’app tablet.</w:t>
+        <w:t xml:space="preserve">Durante lo sviluppo dell’app tablet e smartphone gestori sono state progettate le varie </w:t>
+      </w:r>
+      <w:r>
+        <w:t>“</w:t>
+      </w:r>
+      <w:r>
+        <w:t>activity</w:t>
+      </w:r>
+      <w:r>
+        <w:t>”</w:t>
+      </w:r>
+      <w:r>
+        <w:t>.</w:t>
+      </w:r>
+    </w:p>
+    <w:p>
+      <w:r>
+        <w:t xml:space="preserve">Di seguito vengono mostrate le </w:t>
+      </w:r>
+      <w:r>
+        <w:t>“</w:t>
+      </w:r>
+      <w:r>
+        <w:t>activity</w:t>
+      </w:r>
+      <w:r>
+        <w:t>”</w:t>
+      </w:r>
+      <w:r>
+        <w:t xml:space="preserve"> dell’app tablet.</w:t>
       </w:r>
     </w:p>
     <w:p/>
@@ -8457,7 +8931,19 @@
     <w:p>
       <w:r>
         <w:lastRenderedPageBreak/>
-        <w:t xml:space="preserve">Come si può osservare, nell’activity </w:t>
+        <w:t>Come si può osservare, nell’</w:t>
+      </w:r>
+      <w:r>
+        <w:t xml:space="preserve"> “</w:t>
+      </w:r>
+      <w:r>
+        <w:t>activity</w:t>
+      </w:r>
+      <w:r>
+        <w:t>”</w:t>
+      </w:r>
+      <w:r>
+        <w:t xml:space="preserve"> </w:t>
       </w:r>
       <w:r>
         <w:t xml:space="preserve">in </w:t>
@@ -8470,7 +8956,19 @@
         <w:t>figura 4.2.1</w:t>
       </w:r>
       <w:r>
-        <w:t xml:space="preserve"> è presente il nome dell’attività commerciale. Da questa activity il cliente, scansionando la propria tessera RFID sul tablet, oppure scansionando </w:t>
+        <w:t xml:space="preserve"> è presente il nome dell’attività commerciale. Da questa </w:t>
+      </w:r>
+      <w:r>
+        <w:t>“</w:t>
+      </w:r>
+      <w:r>
+        <w:t>activity</w:t>
+      </w:r>
+      <w:r>
+        <w:t>”</w:t>
+      </w:r>
+      <w:r>
+        <w:t xml:space="preserve"> il cliente, scansionando la propria tessera RFID sul tablet, oppure scansionando </w:t>
       </w:r>
       <w:r>
         <w:t>con il proprio smartphone il codice</w:t>
@@ -8479,7 +8977,7 @@
         <w:t xml:space="preserve"> QR code che compare premendo “Raccogli gettoni”</w:t>
       </w:r>
       <w:r>
-        <w:t xml:space="preserve">, in </w:t>
+        <w:t xml:space="preserve"> in </w:t>
       </w:r>
       <w:r>
         <w:rPr>
@@ -8489,13 +8987,7 @@
         <w:t>figura 4.2.2</w:t>
       </w:r>
       <w:r>
-        <w:t xml:space="preserve">, </w:t>
-      </w:r>
-      <w:r>
-        <w:t xml:space="preserve">il cliente </w:t>
-      </w:r>
-      <w:r>
-        <w:t>può accedere al sistema Unipiazza.</w:t>
+        <w:t>, può accedere al sistema Unipiazza.</w:t>
       </w:r>
     </w:p>
     <w:p/>
@@ -8624,13 +9116,7 @@
     <w:p/>
     <w:p>
       <w:r>
-        <w:t xml:space="preserve">La prima volta che il cliente scansiona una tessera RFID </w:t>
-      </w:r>
-      <w:r>
-        <w:t>per la prima volta</w:t>
-      </w:r>
-      <w:r>
-        <w:t xml:space="preserve">, dovrà </w:t>
+        <w:t xml:space="preserve">La prima volta che il cliente scansiona una tessera RFID, dovrà </w:t>
       </w:r>
       <w:r>
         <w:t xml:space="preserve">associarla a </w:t>
@@ -8648,7 +9134,19 @@
         <w:t xml:space="preserve">  </w:t>
       </w:r>
       <w:r>
-        <w:t xml:space="preserve">tramite l’activity in </w:t>
+        <w:t>tramite l’</w:t>
+      </w:r>
+      <w:r>
+        <w:t>“</w:t>
+      </w:r>
+      <w:r>
+        <w:t>activity</w:t>
+      </w:r>
+      <w:r>
+        <w:t>”</w:t>
+      </w:r>
+      <w:r>
+        <w:t xml:space="preserve"> in </w:t>
       </w:r>
       <w:r>
         <w:rPr>
@@ -8710,7 +9208,13 @@
         <w:t>tramite la quale</w:t>
       </w:r>
       <w:r>
-        <w:t xml:space="preserve"> potranno essere visualizzati il numero di gettoni raccolti e i premi disponibili presso l’attività.</w:t>
+        <w:t xml:space="preserve"> </w:t>
+      </w:r>
+      <w:r>
+        <w:t>il cliente potrà visualizzare</w:t>
+      </w:r>
+      <w:r>
+        <w:t xml:space="preserve"> il numero di gettoni raccolti e i premi disponibili presso l’attività.</w:t>
       </w:r>
     </w:p>
     <w:p/>
@@ -8779,7 +9283,10 @@
     <w:p/>
     <w:p>
       <w:r>
-        <w:t xml:space="preserve">Nel momento in cui sul tablet è visualizzata la schermata </w:t>
+        <w:t>Nel momento in cui sul tablet è visualizzata l</w:t>
+      </w:r>
+      <w:r>
+        <w:t xml:space="preserve">’“activity” </w:t>
       </w:r>
       <w:r>
         <w:t xml:space="preserve">in </w:t>
@@ -8792,10 +9299,13 @@
         <w:t>figura 4.2.4</w:t>
       </w:r>
       <w:r>
-        <w:t>, sullo smartphone del gestore sarà visualizzata la schermata</w:t>
-      </w:r>
-      <w:r>
-        <w:t xml:space="preserve"> in </w:t>
+        <w:t>, sullo smartphone del gestore sarà visualizzata l</w:t>
+      </w:r>
+      <w:r>
+        <w:t xml:space="preserve">’“activity” </w:t>
+      </w:r>
+      <w:r>
+        <w:t xml:space="preserve">in </w:t>
       </w:r>
       <w:r>
         <w:rPr>
@@ -8828,7 +9338,19 @@
     </w:p>
     <w:p>
       <w:r>
-        <w:t xml:space="preserve">Se un cliente decide di ritirare un premio, il gestore viene informato tramite l’app smartphone dei gestori e dovrà quindi </w:t>
+        <w:t>Se un cliente decide di ritirare un premio, il gestore viene informato tramite l’app smartphone de</w:t>
+      </w:r>
+      <w:r>
+        <w:t>l</w:t>
+      </w:r>
+      <w:r>
+        <w:t xml:space="preserve"> gestor</w:t>
+      </w:r>
+      <w:r>
+        <w:t xml:space="preserve">e </w:t>
+      </w:r>
+      <w:r>
+        <w:t xml:space="preserve">e dovrà quindi </w:t>
       </w:r>
       <w:r>
         <w:t>consegnare il premio scelto dal cliente</w:t>
@@ -8909,7 +9431,19 @@
     <w:p/>
     <w:p>
       <w:r>
-        <w:t>É presente una activity che mostra lo stato del tablet: rete Wi-Fi, stato batteria, versione dell’app, ID dispositivo</w:t>
+        <w:t>É presente un</w:t>
+      </w:r>
+      <w:r>
+        <w:t>’“</w:t>
+      </w:r>
+      <w:r>
+        <w:t>activity</w:t>
+      </w:r>
+      <w:r>
+        <w:t>”</w:t>
+      </w:r>
+      <w:r>
+        <w:t xml:space="preserve"> che mostra lo stato del tablet: rete Wi-Fi, stato batteria, versione dell’app, ID dispositivo</w:t>
       </w:r>
       <w:r>
         <w:t xml:space="preserve"> (</w:t>
@@ -8930,7 +9464,25 @@
     </w:p>
     <w:p>
       <w:r>
-        <w:t>Questa activity è utile per vedere se ci sono problemi nella comunicazione del tablet con il sistema di Unipiazza. In basso sono presenti alcuni bottoni per aprire le impostazioni del tablet o per riavviarlo.</w:t>
+        <w:t xml:space="preserve">Questa </w:t>
+      </w:r>
+      <w:r>
+        <w:t>“</w:t>
+      </w:r>
+      <w:r>
+        <w:t>activity</w:t>
+      </w:r>
+      <w:r>
+        <w:t>”</w:t>
+      </w:r>
+      <w:r>
+        <w:t xml:space="preserve"> è utile per </w:t>
+      </w:r>
+      <w:r>
+        <w:t>rilevare eventuali</w:t>
+      </w:r>
+      <w:r>
+        <w:t xml:space="preserve"> problemi nella comunicazione del tablet con il sistema di Unipiazza. In basso sono presenti alcuni bottoni per aprire le impostazioni del tablet o per riavviarlo.</w:t>
       </w:r>
     </w:p>
     <w:p>
@@ -8991,24 +9543,33 @@
     </w:p>
     <w:p>
       <w:r>
-        <w:t>Dapprima, si è scelto di utilizzare il tablet Nexus 7, un tablet con display da 7 pollici con Wi-Fi, ideato da Google e prodotto da ASUS</w:t>
+        <w:t xml:space="preserve">Dapprima, si è scelto di utilizzare il tablet Nexus 7, un tablet con display da 7 pollici </w:t>
+      </w:r>
+      <w:r>
+        <w:t>basato su Android</w:t>
+      </w:r>
+      <w:r>
+        <w:t>, ideato da Google e prodotto da ASUS</w:t>
       </w:r>
       <w:r>
         <w:t>,</w:t>
       </w:r>
       <w:r>
-        <w:t xml:space="preserve"> immesso nel mercato a partire da agosto 2013</w:t>
-      </w:r>
-      <w:r>
-        <w:t>,</w:t>
-      </w:r>
-      <w:r>
-        <w:t xml:space="preserve"> con sistema operativo Android.</w:t>
-      </w:r>
-    </w:p>
-    <w:p>
-      <w:r>
-        <w:t xml:space="preserve">Lo schermo è grande abbastanza per permettere un utilizzo facile, con una risoluzione Full HD. Inoltre, dispone di NFC, situato nella parte posteriore del tablet, ma utilizzabile anche se una tessera RFID viene scansionata sulla parte anteriore. Un vantaggio di questo dispositivo è </w:t>
+        <w:t xml:space="preserve"> immesso nel mercato a partire da agosto 2013.</w:t>
+      </w:r>
+    </w:p>
+    <w:p>
+      <w:r>
+        <w:t>Il tablet dispone di Wi-Fi e di uno</w:t>
+      </w:r>
+      <w:r>
+        <w:t xml:space="preserve"> schermo grande abbastanza per permettere un utilizzo facile</w:t>
+      </w:r>
+      <w:r>
+        <w:t xml:space="preserve">.  Il tablet ha un chip </w:t>
+      </w:r>
+      <w:r>
+        <w:t xml:space="preserve">NFC, situato nella parte posteriore del tablet, ma utilizzabile anche se una tessera RFID viene scansionata sulla parte anteriore. Un vantaggio di questo dispositivo è </w:t>
       </w:r>
       <w:r>
         <w:t>che è</w:t>
@@ -9019,9 +9580,22 @@
     </w:p>
     <w:p>
       <w:r>
-        <w:t>Un altro vantaggio è che si trovano moltissime guide riguardanti la manutenzione o sostituzione di parti del tablet.</w:t>
-      </w:r>
-    </w:p>
+        <w:t xml:space="preserve">Un altro vantaggio è </w:t>
+      </w:r>
+      <w:r>
+        <w:t>che la documentazione riguardante</w:t>
+      </w:r>
+      <w:r>
+        <w:t xml:space="preserve"> la manutenzione o sostituzione di parti del tablet</w:t>
+      </w:r>
+      <w:r>
+        <w:t xml:space="preserve"> è molto ricca</w:t>
+      </w:r>
+      <w:r>
+        <w:t>.</w:t>
+      </w:r>
+    </w:p>
+    <w:p/>
     <w:p/>
     <w:p>
       <w:r>
@@ -9059,7 +9633,18 @@
       </w:r>
       <w:proofErr w:type="gramEnd"/>
       <w:r>
-        <w:t xml:space="preserve"> pollici, consentendo una leggibilità maggiore del contenuto. Anche in questo dispositivo è possibile ottenere l’accesso “root” in maniera facile. Inoltre, si tratta di un tablet molto più recente, per cui il supporto della casa madre è maggiormente garantito.</w:t>
+        <w:t xml:space="preserve"> pollici, consentendo una leggibilità maggiore del contenuto. Anche in questo dispositivo è possibile ottenere l’accesso “root” in maniera facile. Inoltre, si tratta di un tablet molto più </w:t>
+      </w:r>
+      <w:proofErr w:type="gramStart"/>
+      <w:r>
+        <w:t xml:space="preserve">recente, </w:t>
+      </w:r>
+      <w:r>
+        <w:t>perciò</w:t>
+      </w:r>
+      <w:proofErr w:type="gramEnd"/>
+      <w:r>
+        <w:t xml:space="preserve"> il supporto della casa madre è maggiormente garantito.</w:t>
       </w:r>
     </w:p>
     <w:p/>
@@ -9076,7 +9661,6 @@
         <w:t xml:space="preserve"> 4. Lo smartphone è  stato scelto poiché il costo è basso, dispone di un display di almeno 3,5 pollici e ha il Wi-Fi. </w:t>
       </w:r>
     </w:p>
-    <w:p/>
     <w:p/>
     <w:p>
       <w:pPr>
@@ -9090,7 +9674,13 @@
     </w:p>
     <w:p>
       <w:r>
-        <w:t xml:space="preserve">Il tablet dell’attività commerciale e lo smartphone per il gestore devono comunicare tra loro delle informazioni. Per esempio, non appena un cliente scansiona la propria tessera RFID sul tablet, </w:t>
+        <w:t xml:space="preserve">Il tablet dell’attività commerciale e lo smartphone per il gestore devono </w:t>
+      </w:r>
+      <w:r>
+        <w:t>scambiarsi</w:t>
+      </w:r>
+      <w:r>
+        <w:t xml:space="preserve"> delle informazioni. Per esempio, non appena un cliente scansiona la propria tessera RFID sul tablet, </w:t>
       </w:r>
       <w:r>
         <w:t>lo</w:t>
@@ -9102,7 +9692,13 @@
         <w:t>far visualizzare</w:t>
       </w:r>
       <w:r>
-        <w:t xml:space="preserve"> il nome del cliente. Inoltre, quando il gestore vuole accreditare i gettoni al cliente, lo smartphone del gestore deve comunicare con il tablet in modo che il cliente visualizzi l’esito dell’operazione.</w:t>
+        <w:t xml:space="preserve"> il nome del cliente. Inoltre, quando il gestore vuole accreditare i gettoni al cliente, lo smartphone del gestore deve comunicare con il tablet in modo che il cliente visualizzi</w:t>
+      </w:r>
+      <w:r>
+        <w:t xml:space="preserve"> quanti gettoni gli sono stati accreditati</w:t>
+      </w:r>
+      <w:r>
+        <w:t>.</w:t>
       </w:r>
     </w:p>
     <w:p>
@@ -9113,7 +9709,19 @@
         <w:t xml:space="preserve">è </w:t>
       </w:r>
       <w:r>
-        <w:t>comunque necessario che arrivino integri, in maniera affidabile e in un tempo breve. Per realizzare questo tipo di comunicazione, sono state ideate e testate due soluzioni, che ora descriverò.</w:t>
+        <w:t xml:space="preserve">comunque necessario che arrivino integri, in maniera affidabile e in </w:t>
+      </w:r>
+      <w:r>
+        <w:t xml:space="preserve">breve </w:t>
+      </w:r>
+      <w:r>
+        <w:t>tempo</w:t>
+      </w:r>
+      <w:r>
+        <w:t xml:space="preserve">. </w:t>
+      </w:r>
+      <w:r>
+        <w:t>Per realizzare questo tipo di comunicazione, sono state ideate e testate due soluzioni, che ora descriverò.</w:t>
       </w:r>
     </w:p>
     <w:p>
@@ -9142,7 +9750,19 @@
       </w:r>
       <w:proofErr w:type="spellEnd"/>
       <w:r>
-        <w:t>”, ossia un accoppiamento da fare manualmente, obbligatorio solo la prima volta. Dopo l’accoppiamento, i dispositivi possono comunicare fra loro con l’unico requisito che la scheda Bluetooth di entrambi sia accesa e che i dispositivi si trovino a distanza ravvicinata.</w:t>
+        <w:t xml:space="preserve">”, ossia un accoppiamento da fare manualmente, obbligatorio solo la prima volta. Dopo l’accoppiamento, i dispositivi possono comunicare </w:t>
+      </w:r>
+      <w:r>
+        <w:t>t</w:t>
+      </w:r>
+      <w:r>
+        <w:t>ra loro</w:t>
+      </w:r>
+      <w:r>
+        <w:t>,</w:t>
+      </w:r>
+      <w:r>
+        <w:t xml:space="preserve"> con l’unico requisito che la scheda Bluetooth di entrambi sia accesa e che i dispositivi si trovino a distanza ravvicinata.</w:t>
       </w:r>
     </w:p>
     <w:p>
@@ -9218,7 +9838,13 @@
       </w:r>
       <w:proofErr w:type="spellEnd"/>
       <w:r>
-        <w:t xml:space="preserve"> time tra più dispositivi che si basa sull’utilizzo del design pattern “</w:t>
+        <w:t xml:space="preserve"> time tra più dispositivi basa</w:t>
+      </w:r>
+      <w:r>
+        <w:t>ta</w:t>
+      </w:r>
+      <w:r>
+        <w:t xml:space="preserve"> sull’utilizzo del design pattern “</w:t>
       </w:r>
       <w:proofErr w:type="spellStart"/>
       <w:r>
@@ -9263,21 +9889,8 @@
         </w:numPr>
       </w:pPr>
       <w:r>
-        <w:t xml:space="preserve">Viene utilizzato il design pattern </w:t>
-      </w:r>
-      <w:proofErr w:type="spellStart"/>
-      <w:r>
-        <w:t>publish</w:t>
-      </w:r>
-      <w:proofErr w:type="spellEnd"/>
-      <w:r>
-        <w:t>/</w:t>
-      </w:r>
-      <w:proofErr w:type="spellStart"/>
-      <w:r>
-        <w:t>subscribe</w:t>
-      </w:r>
-      <w:proofErr w:type="spellEnd"/>
+        <w:t>disaccoppiamento tra chi invia e chi riceve i messaggi;</w:t>
+      </w:r>
     </w:p>
     <w:p>
       <w:pPr>
@@ -9287,7 +9900,13 @@
         </w:numPr>
       </w:pPr>
       <w:r>
-        <w:t>I messaggi vengono salvati in una cronologia persistente.</w:t>
+        <w:t>i</w:t>
+      </w:r>
+      <w:r>
+        <w:t xml:space="preserve"> messaggi vengono salvati in una cronologia persistente</w:t>
+      </w:r>
+      <w:r>
+        <w:t>;</w:t>
       </w:r>
     </w:p>
     <w:p>
@@ -9298,7 +9917,13 @@
         </w:numPr>
       </w:pPr>
       <w:r>
-        <w:t>I dispositivi possono comunicare il loro stato (online, offline, ...)</w:t>
+        <w:t>i</w:t>
+      </w:r>
+      <w:r>
+        <w:t xml:space="preserve"> dispositivi possono comunicare il loro stato (online, offline, ...)</w:t>
+      </w:r>
+      <w:r>
+        <w:t>.</w:t>
       </w:r>
     </w:p>
     <w:p>
@@ -9317,6 +9942,9 @@
       <w:r>
         <w:t xml:space="preserve">4.4.2.1. Design pattern </w:t>
       </w:r>
+      <w:r>
+        <w:t>“</w:t>
+      </w:r>
       <w:proofErr w:type="spellStart"/>
       <w:r>
         <w:t>publish</w:t>
@@ -9330,6 +9958,9 @@
         <w:t>subscribe</w:t>
       </w:r>
       <w:proofErr w:type="spellEnd"/>
+      <w:r>
+        <w:t>”</w:t>
+      </w:r>
     </w:p>
     <w:p>
       <w:r>
@@ -9465,6 +10096,36 @@
       <w:r>
         <w:t>Figura 4.4.2.1.1</w:t>
       </w:r>
+      <w:r>
+        <w:t xml:space="preserve">: </w:t>
+      </w:r>
+      <w:r>
+        <w:t>design pattern</w:t>
+      </w:r>
+      <w:r>
+        <w:t xml:space="preserve"> “</w:t>
+      </w:r>
+      <w:proofErr w:type="spellStart"/>
+      <w:r>
+        <w:t>publish</w:t>
+      </w:r>
+      <w:proofErr w:type="spellEnd"/>
+      <w:r>
+        <w:t>/</w:t>
+      </w:r>
+      <w:proofErr w:type="spellStart"/>
+      <w:r>
+        <w:t>subscribe</w:t>
+      </w:r>
+      <w:proofErr w:type="spellEnd"/>
+      <w:r>
+        <w:t xml:space="preserve">” di </w:t>
+      </w:r>
+      <w:proofErr w:type="spellStart"/>
+      <w:r>
+        <w:t>Ably</w:t>
+      </w:r>
+      <w:proofErr w:type="spellEnd"/>
     </w:p>
     <w:p/>
     <w:p>
@@ -9508,7 +10169,13 @@
         </w:numPr>
       </w:pPr>
       <w:r>
-        <w:t>Nel gestionale amministratore di Unipiazza, si associa al tablet l’id dello smartphone e viceversa</w:t>
+        <w:t>n</w:t>
+      </w:r>
+      <w:r>
+        <w:t>el gestionale amministratore di Unipiazza, si associa al tablet l’id dello smartphone e viceversa</w:t>
+      </w:r>
+      <w:r>
+        <w:t>;</w:t>
       </w:r>
     </w:p>
     <w:p>
@@ -9519,7 +10186,16 @@
         </w:numPr>
       </w:pPr>
       <w:r>
-        <w:t xml:space="preserve">Il gestionale si occuperà di informare </w:t>
+        <w:t>i</w:t>
+      </w:r>
+      <w:r>
+        <w:t xml:space="preserve">l gestionale si </w:t>
+      </w:r>
+      <w:r>
+        <w:t>occupa</w:t>
+      </w:r>
+      <w:r>
+        <w:t xml:space="preserve"> di informare </w:t>
       </w:r>
       <w:proofErr w:type="spellStart"/>
       <w:r>
@@ -9528,6 +10204,9 @@
       <w:proofErr w:type="spellEnd"/>
       <w:r>
         <w:t xml:space="preserve"> di questa associazione, in modo che lo smartphone e il tablet si iscrivano al canale di comunicazione dell’attività commerciale</w:t>
+      </w:r>
+      <w:r>
+        <w:t>;</w:t>
       </w:r>
     </w:p>
     <w:p>
@@ -9538,7 +10217,10 @@
         </w:numPr>
       </w:pPr>
       <w:r>
-        <w:t xml:space="preserve">A questo punto, per comunicare tra loro, il tablet e lo smartphone possono pubblicare e leggere gli aggiornamenti all’interno del canale di </w:t>
+        <w:t>a</w:t>
+      </w:r>
+      <w:r>
+        <w:t xml:space="preserve"> questo punto, per comunicare tra loro, il tablet e lo smartphone possono pubblicare e leggere gli aggiornamenti all’interno del canale di </w:t>
       </w:r>
       <w:proofErr w:type="spellStart"/>
       <w:r>
@@ -9546,6 +10228,9 @@
       </w:r>
       <w:proofErr w:type="spellEnd"/>
       <w:r>
+        <w:t>,</w:t>
+      </w:r>
+      <w:r>
         <w:t xml:space="preserve"> secondo il paradigma “</w:t>
       </w:r>
       <w:proofErr w:type="spellStart"/>
@@ -9563,6 +10248,9 @@
       <w:proofErr w:type="spellEnd"/>
       <w:r>
         <w:t>”</w:t>
+      </w:r>
+      <w:r>
+        <w:t>.</w:t>
       </w:r>
     </w:p>
     <w:p>
@@ -9601,7 +10289,13 @@
         </w:numPr>
       </w:pPr>
       <w:r>
-        <w:t>Sistema di comunicazione più semplice da implementare e personalizzare</w:t>
+        <w:t>s</w:t>
+      </w:r>
+      <w:r>
+        <w:t>istema di comunicazione più semplice da implementare e personalizzare</w:t>
+      </w:r>
+      <w:r>
+        <w:t>;</w:t>
       </w:r>
     </w:p>
     <w:p>
@@ -9612,7 +10306,13 @@
         </w:numPr>
       </w:pPr>
       <w:r>
-        <w:t xml:space="preserve">Alta disponibilità del servizio (99.999% di </w:t>
+        <w:t>a</w:t>
+      </w:r>
+      <w:r>
+        <w:t xml:space="preserve">lta disponibilità del servizio (99.999% di </w:t>
+      </w:r>
+      <w:r>
+        <w:t>“</w:t>
       </w:r>
       <w:proofErr w:type="spellStart"/>
       <w:r>
@@ -9620,7 +10320,13 @@
       </w:r>
       <w:proofErr w:type="spellEnd"/>
       <w:r>
+        <w:t>”</w:t>
+      </w:r>
+      <w:r>
         <w:t>)</w:t>
+      </w:r>
+      <w:r>
+        <w:t>;</w:t>
       </w:r>
     </w:p>
     <w:p>
@@ -9631,7 +10337,13 @@
         </w:numPr>
       </w:pPr>
       <w:r>
-        <w:t>Comunicazioni criptate e a latenza inferiore</w:t>
+        <w:t>c</w:t>
+      </w:r>
+      <w:r>
+        <w:t>omunicazioni criptate e a latenza inferiore</w:t>
+      </w:r>
+      <w:r>
+        <w:t>;</w:t>
       </w:r>
     </w:p>
     <w:p>
@@ -9642,10 +10354,16 @@
         </w:numPr>
       </w:pPr>
       <w:r>
-        <w:t xml:space="preserve">Nessuna interferenza di rete all’interno del tablet poiché il Bluetooth non è </w:t>
+        <w:t>n</w:t>
+      </w:r>
+      <w:r>
+        <w:t xml:space="preserve">essuna interferenza di rete all’interno del tablet poiché il Bluetooth non è </w:t>
       </w:r>
       <w:r>
         <w:t>utilizzato</w:t>
+      </w:r>
+      <w:r>
+        <w:t>;</w:t>
       </w:r>
     </w:p>
     <w:p>
@@ -9657,7 +10375,13 @@
       </w:pPr>
       <w:r>
         <w:lastRenderedPageBreak/>
-        <w:t>La gestione delle associazioni tra smartphone e tablet può essere fatta da remoto, utilizzando il gestionale amministratore di Unipiazza</w:t>
+        <w:t>l</w:t>
+      </w:r>
+      <w:r>
+        <w:t>a gestione delle associazioni tra smartphone e tablet può essere fatta da remoto, utilizzando il gestionale amministratore di Unipiazza</w:t>
+      </w:r>
+      <w:r>
+        <w:t>.</w:t>
       </w:r>
     </w:p>
     <w:p>
@@ -9682,7 +10406,6 @@
         <w:t xml:space="preserve"> per la comunicazione tra smartphone e tablet all’interno dell’attività commerciale.</w:t>
       </w:r>
     </w:p>
-    <w:p/>
     <w:p/>
     <w:p>
       <w:pPr>
@@ -9691,7 +10414,16 @@
       <w:bookmarkStart w:id="38" w:name="_4skdn1uacf4k" w:colFirst="0" w:colLast="0"/>
       <w:bookmarkEnd w:id="38"/>
       <w:r>
-        <w:t>4.5. Aggiornamento remoto delle app business</w:t>
+        <w:t xml:space="preserve">4.5. Aggiornamento remoto delle app </w:t>
+      </w:r>
+      <w:r>
+        <w:t>“</w:t>
+      </w:r>
+      <w:r>
+        <w:t>business</w:t>
+      </w:r>
+      <w:r>
+        <w:t>”</w:t>
       </w:r>
     </w:p>
     <w:p>
@@ -9699,7 +10431,10 @@
         <w:t xml:space="preserve">Una volta forniti i tablet e gli smartphone alle attività commerciali, bisogna </w:t>
       </w:r>
       <w:r>
-        <w:t>implementare un sistema per</w:t>
+        <w:t xml:space="preserve">implementare un sistema </w:t>
+      </w:r>
+      <w:r>
+        <w:t>che consenta di</w:t>
       </w:r>
       <w:r>
         <w:t xml:space="preserve"> aggiornare da remoto l’app di Unipiazza. </w:t>
@@ -9707,7 +10442,7 @@
     </w:p>
     <w:p>
       <w:r>
-        <w:t>L’aggiornamento deve essere automatico e da remoto, in modo che il gestore non debba preoccuparsene.</w:t>
+        <w:t>L’aggiornamento deve essere automatico, in modo che il gestore non debba preoccuparsene.</w:t>
       </w:r>
     </w:p>
     <w:p/>
@@ -9721,12 +10456,18 @@
       <w:r>
         <w:t xml:space="preserve"> </w:t>
       </w:r>
+      <w:r>
+        <w:t>“</w:t>
+      </w:r>
       <w:proofErr w:type="spellStart"/>
       <w:r>
         <w:t>apk</w:t>
       </w:r>
       <w:proofErr w:type="spellEnd"/>
       <w:r>
+        <w:t>”</w:t>
+      </w:r>
+      <w:r>
         <w:t xml:space="preserve"> (pacchetto di installazione per le app Android) </w:t>
       </w:r>
       <w:r>
@@ -9742,7 +10483,22 @@
         <w:t>sul server Amazon di Unipiazza</w:t>
       </w:r>
       <w:r>
-        <w:t xml:space="preserve"> ad un URL specifico, al quale si può accedere solamente facendo una </w:t>
+        <w:t>,</w:t>
+      </w:r>
+      <w:r>
+        <w:t xml:space="preserve"> ad un URL specifico, al quale </w:t>
+      </w:r>
+      <w:r>
+        <w:t>i client</w:t>
+      </w:r>
+      <w:r>
+        <w:t xml:space="preserve"> </w:t>
+      </w:r>
+      <w:r>
+        <w:t xml:space="preserve">possono </w:t>
+      </w:r>
+      <w:r>
+        <w:t xml:space="preserve">accedere solamente facendo una </w:t>
       </w:r>
       <w:r>
         <w:t>richiesta API</w:t>
@@ -9758,11 +10514,17 @@
       <w:r>
         <w:t xml:space="preserve">file </w:t>
       </w:r>
+      <w:r>
+        <w:t>“</w:t>
+      </w:r>
       <w:proofErr w:type="spellStart"/>
       <w:r>
         <w:t>apk</w:t>
       </w:r>
       <w:proofErr w:type="spellEnd"/>
+      <w:r>
+        <w:t>”</w:t>
+      </w:r>
       <w:r>
         <w:t xml:space="preserve"> dell’aggiornamento </w:t>
       </w:r>
@@ -9902,26 +10664,41 @@
       <w:r>
         <w:t>Figura 4.5.1</w:t>
       </w:r>
+      <w:r>
+        <w:t>: aggiornamento remoto tramite la sola app principale di Unipiazza</w:t>
+      </w:r>
     </w:p>
     <w:p/>
     <w:p>
       <w:r>
         <w:t>Quando è presente un nuovo aggiornamento, il server invia un messaggio al dispositivo con l’URL dell’</w:t>
       </w:r>
+      <w:r>
+        <w:t>“</w:t>
+      </w:r>
       <w:proofErr w:type="spellStart"/>
       <w:r>
         <w:t>apk</w:t>
       </w:r>
       <w:proofErr w:type="spellEnd"/>
       <w:r>
+        <w:t>”</w:t>
+      </w:r>
+      <w:r>
         <w:t xml:space="preserve"> da scaricare. Il dispositivo scarica immediatamente l’</w:t>
       </w:r>
+      <w:r>
+        <w:t>“</w:t>
+      </w:r>
       <w:proofErr w:type="spellStart"/>
       <w:r>
         <w:t>apk</w:t>
       </w:r>
       <w:proofErr w:type="spellEnd"/>
       <w:r>
+        <w:t>”</w:t>
+      </w:r>
+      <w:r>
         <w:t xml:space="preserve">, causando un possibile rallentamento dell’app principale della durata di 2-4 minuti (talvolta anche più lungo: dipende dalla connessione internet). </w:t>
       </w:r>
     </w:p>
@@ -9981,13 +10758,10 @@
         <w:t>server, perciò,</w:t>
       </w:r>
       <w:r>
-        <w:t xml:space="preserve"> è possibile che alcuni dispositivi non ricevano </w:t>
-      </w:r>
-      <w:r>
-        <w:t>l’aggiornamento</w:t>
-      </w:r>
-      <w:r>
-        <w:t>.</w:t>
+        <w:t xml:space="preserve"> è possibile che alcuni dispositivi non </w:t>
+      </w:r>
+      <w:r>
+        <w:t>ricevano l’aggiornamento.</w:t>
       </w:r>
     </w:p>
     <w:p>
@@ -10010,7 +10784,13 @@
         <w:t xml:space="preserve">verso il server </w:t>
       </w:r>
       <w:r>
-        <w:t>e quindi allungando i tempi di download.</w:t>
+        <w:t xml:space="preserve">e allungando </w:t>
+      </w:r>
+      <w:r>
+        <w:t xml:space="preserve">quindi </w:t>
+      </w:r>
+      <w:r>
+        <w:t>i tempi di download.</w:t>
       </w:r>
     </w:p>
     <w:p/>
@@ -10089,6 +10869,17 @@
       <w:r>
         <w:t>Figura 4.5.2</w:t>
       </w:r>
+      <w:r>
+        <w:t>: aggiornamento remoto tramite l’app “Unipiazza U</w:t>
+      </w:r>
+      <w:proofErr w:type="spellStart"/>
+      <w:r>
+        <w:t>pdater</w:t>
+      </w:r>
+      <w:proofErr w:type="spellEnd"/>
+      <w:r>
+        <w:t>”</w:t>
+      </w:r>
     </w:p>
     <w:p>
       <w:pPr>
@@ -10099,14 +10890,34 @@
     </w:p>
     <w:p>
       <w:r>
-        <w:t>Ad ogni avvio del dispositivo, l’app updater interroga il server sulla disponibilità di aggiornamenti, in caso positivo scarica l’</w:t>
+        <w:t xml:space="preserve">Ad ogni avvio del dispositivo, l’app </w:t>
+      </w:r>
+      <w:r>
+        <w:t>“</w:t>
       </w:r>
       <w:proofErr w:type="spellStart"/>
       <w:r>
+        <w:t>updater</w:t>
+      </w:r>
+      <w:proofErr w:type="spellEnd"/>
+      <w:r>
+        <w:t>”</w:t>
+      </w:r>
+      <w:r>
+        <w:t xml:space="preserve"> interroga il server sulla disponibilità di aggiornamenti, in caso positivo scarica l’</w:t>
+      </w:r>
+      <w:r>
+        <w:t>“</w:t>
+      </w:r>
+      <w:proofErr w:type="spellStart"/>
+      <w:r>
         <w:t>apk</w:t>
       </w:r>
       <w:proofErr w:type="spellEnd"/>
       <w:r>
+        <w:t>”</w:t>
+      </w:r>
+      <w:r>
         <w:t xml:space="preserve"> e confronta l’MD5 con quello fornito dal server</w:t>
       </w:r>
       <w:r>
@@ -10124,14 +10935,34 @@
         <w:t xml:space="preserve"> del dispositivo</w:t>
       </w:r>
       <w:r>
-        <w:t xml:space="preserve">, se l’app updater trova un file </w:t>
+        <w:t xml:space="preserve">, se l’app </w:t>
+      </w:r>
+      <w:r>
+        <w:t>“</w:t>
       </w:r>
       <w:proofErr w:type="spellStart"/>
       <w:r>
+        <w:t>updater</w:t>
+      </w:r>
+      <w:proofErr w:type="spellEnd"/>
+      <w:r>
+        <w:t xml:space="preserve">” </w:t>
+      </w:r>
+      <w:r>
+        <w:t xml:space="preserve">trova un file </w:t>
+      </w:r>
+      <w:r>
+        <w:t>“</w:t>
+      </w:r>
+      <w:proofErr w:type="spellStart"/>
+      <w:r>
         <w:t>apk</w:t>
       </w:r>
       <w:proofErr w:type="spellEnd"/>
       <w:r>
+        <w:t>”</w:t>
+      </w:r>
+      <w:r>
         <w:t xml:space="preserve"> scaricato, allora installa </w:t>
       </w:r>
       <w:r>
@@ -10150,13 +10981,31 @@
     <w:p/>
     <w:p>
       <w:r>
-        <w:t>Questa soluzione ha diversi vantaggi. Innanzitutto, i dispositivi vengono  a conoscenza della presenza di aggiornamenti anche se sono spenti; in più il download e l’installazione avvengono entrambi quando il dispositivo viene acceso</w:t>
+        <w:t>Questa soluzione ha diversi vantaggi. Innanzitutto, i dispositivi vengono  a conoscenza della presenza di aggiornamenti anche se sono spenti</w:t>
+      </w:r>
+      <w:r>
+        <w:t>,</w:t>
+      </w:r>
+      <w:r>
+        <w:t xml:space="preserve"> in</w:t>
+      </w:r>
+      <w:r>
+        <w:t>oltre,</w:t>
+      </w:r>
+      <w:r>
+        <w:t xml:space="preserve"> il download e l’installazione avvengono entrambi quando il dispositivo viene acceso</w:t>
       </w:r>
       <w:r>
         <w:t>:</w:t>
       </w:r>
       <w:r>
-        <w:t xml:space="preserve"> un momento in cui ci si può aspettare un piccolo momento di disservizio.</w:t>
+        <w:t xml:space="preserve"> un </w:t>
+      </w:r>
+      <w:r>
+        <w:t>istante</w:t>
+      </w:r>
+      <w:r>
+        <w:t xml:space="preserve"> in cui ci si può aspettare un piccolo momento di disservizio.</w:t>
       </w:r>
     </w:p>
     <w:p>
@@ -10178,13 +11027,19 @@
       <w:r>
         <w:t xml:space="preserve">scaricano il file </w:t>
       </w:r>
+      <w:r>
+        <w:t>“</w:t>
+      </w:r>
       <w:proofErr w:type="spellStart"/>
       <w:r>
         <w:t>apk</w:t>
       </w:r>
       <w:proofErr w:type="spellEnd"/>
       <w:r>
-        <w:t xml:space="preserve"> solamente al loro avvio, consentendo di distribuire il traffico nel tempo, diminuendo eventuali rallentamenti dovuti ad accessi concorrenti</w:t>
+        <w:t xml:space="preserve">” </w:t>
+      </w:r>
+      <w:r>
+        <w:t>solamente al loro avvio, consentendo di distribuire il traffico nel tempo, diminuendo eventuali rallentamenti dovuti ad accessi concorrenti</w:t>
       </w:r>
       <w:r>
         <w:t xml:space="preserve"> alla stessa risorsa</w:t>
@@ -10196,16 +11051,28 @@
     <w:p/>
     <w:p>
       <w:r>
-        <w:t xml:space="preserve">Questa soluzione è stata decretata la migliore, </w:t>
+        <w:t>Quest</w:t>
+      </w:r>
+      <w:r>
+        <w:t xml:space="preserve">’ultima </w:t>
+      </w:r>
+      <w:r>
+        <w:t xml:space="preserve">soluzione è stata decretata la migliore, </w:t>
       </w:r>
       <w:r>
         <w:t>poiché</w:t>
       </w:r>
       <w:r>
-        <w:t xml:space="preserve"> diminuisce il tempo di disservizio e ha il vantaggio di p</w:t>
-      </w:r>
-      <w:r>
-        <w:t>ermettere l’</w:t>
+        <w:t xml:space="preserve"> diminuisce il tempo di disservizio e p</w:t>
+      </w:r>
+      <w:r>
+        <w:t>ermette</w:t>
+      </w:r>
+      <w:r>
+        <w:t xml:space="preserve"> </w:t>
+      </w:r>
+      <w:r>
+        <w:t>l’</w:t>
       </w:r>
       <w:r>
         <w:t>aggiorna</w:t>
@@ -10214,10 +11081,24 @@
         <w:t>mento de</w:t>
       </w:r>
       <w:r>
-        <w:t>i dispositivi anche se sono momentaneamente spenti.</w:t>
-      </w:r>
-      <w:r>
-        <w:t xml:space="preserve"> Perciò, l’app ausiliare coinvolta in questa soluzione, che è stata chiamata “Unipiazza Updater”, è attualmente installata in tutti gli smartphone e i tablet delle attività commerciali.</w:t>
+        <w:t>i dispositivi</w:t>
+      </w:r>
+      <w:r>
+        <w:t>,</w:t>
+      </w:r>
+      <w:r>
+        <w:t xml:space="preserve"> anche se sono momentaneamente spenti.</w:t>
+      </w:r>
+      <w:r>
+        <w:t xml:space="preserve"> Perciò, l’app ausiliare coinvolta in questa soluzione, chiamata “Unipiazza </w:t>
+      </w:r>
+      <w:proofErr w:type="spellStart"/>
+      <w:r>
+        <w:t>Updater</w:t>
+      </w:r>
+      <w:proofErr w:type="spellEnd"/>
+      <w:r>
+        <w:t>”, è attualmente installata in tutti gli smartphone e i tablet delle attività commerciali.</w:t>
       </w:r>
     </w:p>
     <w:p>
@@ -10228,7 +11109,22 @@
       <w:bookmarkEnd w:id="39"/>
       <w:r>
         <w:lastRenderedPageBreak/>
-        <w:t xml:space="preserve">4.6. Comunicazione tra dispositivi lato business e server: algoritmo di </w:t>
+        <w:t xml:space="preserve">4.6. Comunicazione tra dispositivi lato </w:t>
+      </w:r>
+      <w:r>
+        <w:t>“</w:t>
+      </w:r>
+      <w:r>
+        <w:t>business</w:t>
+      </w:r>
+      <w:r>
+        <w:t>”</w:t>
+      </w:r>
+      <w:r>
+        <w:t xml:space="preserve"> e server: algoritmo di </w:t>
+      </w:r>
+      <w:r>
+        <w:t>“</w:t>
       </w:r>
       <w:proofErr w:type="spellStart"/>
       <w:r>
@@ -10243,10 +11139,25 @@
         <w:t>backoff</w:t>
       </w:r>
       <w:proofErr w:type="spellEnd"/>
-    </w:p>
-    <w:p>
-      <w:r>
-        <w:t xml:space="preserve">I dispositivi lato business, ossia smartphone e tablet delle attività commerciali, comunicano con il server di Unipiazza. Può succedere che, a causa dell’inaffidabilità dei collegamenti a </w:t>
+      <w:r>
+        <w:t>”</w:t>
+      </w:r>
+    </w:p>
+    <w:p>
+      <w:r>
+        <w:t xml:space="preserve">I dispositivi lato </w:t>
+      </w:r>
+      <w:r>
+        <w:t>“</w:t>
+      </w:r>
+      <w:r>
+        <w:t>business</w:t>
+      </w:r>
+      <w:r>
+        <w:t>”</w:t>
+      </w:r>
+      <w:r>
+        <w:t xml:space="preserve">, ossia smartphone e tablet delle attività commerciali, comunicano con il server di Unipiazza. Può succedere che, a causa dell’inaffidabilità dei collegamenti a </w:t>
       </w:r>
       <w:r>
         <w:t>Internet</w:t>
@@ -10288,7 +11199,13 @@
     <w:p/>
     <w:p>
       <w:r>
-        <w:t xml:space="preserve">Per questo motivo, quando il dispositivo invia una richiesta al server, fa partire un processo in background che si occupa della gestione della risposta del server. Se la risposta non arriva entro un </w:t>
+        <w:t xml:space="preserve">Per questo motivo, quando il dispositivo invia una richiesta al server, </w:t>
+      </w:r>
+      <w:r>
+        <w:t>esegue</w:t>
+      </w:r>
+      <w:r>
+        <w:t xml:space="preserve"> un processo in background che si occupa della gestione della risposta del server. Se la risposta non arriva entro un </w:t>
       </w:r>
       <w:proofErr w:type="spellStart"/>
       <w:r>
@@ -10351,6 +11268,9 @@
       <w:r>
         <w:t xml:space="preserve"> troppo corto, verranno generate moltissime richieste che non andranno a buon fine, inutilmente</w:t>
       </w:r>
+      <w:r>
+        <w:t>;</w:t>
+      </w:r>
     </w:p>
     <w:p>
       <w:pPr>
@@ -10380,6 +11300,9 @@
       <w:proofErr w:type="spellEnd"/>
       <w:r>
         <w:t xml:space="preserve"> troppo lungo, il dispositivo attenderà più di quanto è realmente necessario prima di ricevere una risposta</w:t>
+      </w:r>
+      <w:r>
+        <w:t>.</w:t>
       </w:r>
     </w:p>
     <w:p/>
@@ -10504,11 +11427,36 @@
       <w:r>
         <w:t>Figura 4.6.1</w:t>
       </w:r>
-    </w:p>
-    <w:p/>
-    <w:p>
-      <w:r>
-        <w:t>Ipotizziamo il caso in cui il server è in grado di gestire al massimo N richieste inserendole in una coda. Il server estrae di volta in volta una richiesta dalla coda, la processa e invia la risposta al client.</w:t>
+      <w:r>
+        <w:t>: algoritmo di “</w:t>
+      </w:r>
+      <w:proofErr w:type="spellStart"/>
+      <w:r>
+        <w:t>exponential</w:t>
+      </w:r>
+      <w:proofErr w:type="spellEnd"/>
+      <w:r>
+        <w:t xml:space="preserve"> </w:t>
+      </w:r>
+      <w:proofErr w:type="spellStart"/>
+      <w:r>
+        <w:t>backoff</w:t>
+      </w:r>
+      <w:proofErr w:type="spellEnd"/>
+      <w:r>
+        <w:t>”</w:t>
+      </w:r>
+    </w:p>
+    <w:p/>
+    <w:p>
+      <w:r>
+        <w:t xml:space="preserve">Ipotizziamo il caso in cui il server </w:t>
+      </w:r>
+      <w:r>
+        <w:t>sia</w:t>
+      </w:r>
+      <w:r>
+        <w:t xml:space="preserve"> in grado di gestire al massimo N richieste inserendole in una coda. Il server estrae di volta in volta una richiesta dalla coda, la processa e invia la risposta al client.</w:t>
       </w:r>
     </w:p>
     <w:p>
@@ -10521,6 +11469,9 @@
       <w:r>
         <w:t xml:space="preserve">Sotto queste ipotesi, l’ algoritmo di </w:t>
       </w:r>
+      <w:r>
+        <w:t>“</w:t>
+      </w:r>
       <w:proofErr w:type="spellStart"/>
       <w:r>
         <w:t>exponential</w:t>
@@ -10535,7 +11486,16 @@
       </w:r>
       <w:proofErr w:type="spellEnd"/>
       <w:r>
-        <w:t xml:space="preserve"> è migliore di quello a </w:t>
+        <w:t xml:space="preserve">” </w:t>
+      </w:r>
+      <w:r>
+        <w:t xml:space="preserve">è migliore </w:t>
+      </w:r>
+      <w:r>
+        <w:t>rispetto a</w:t>
+      </w:r>
+      <w:r>
+        <w:t xml:space="preserve"> quello a </w:t>
       </w:r>
       <w:proofErr w:type="spellStart"/>
       <w:r>
@@ -10587,6 +11547,9 @@
       </w:r>
       <w:r>
         <w:t xml:space="preserve"> impostare un numero di ritrasmissioni massimo (oppure </w:t>
+      </w:r>
+      <w:r>
+        <w:t xml:space="preserve">un </w:t>
       </w:r>
       <w:proofErr w:type="spellStart"/>
       <w:r>
@@ -10633,7 +11596,19 @@
     </w:p>
     <w:p>
       <w:r>
-        <w:t xml:space="preserve">In questa tesi è stato analizzato il processo di creazione di un servizio per la fidelizzazione clienti implementato tramite app per smartphone e tablet. </w:t>
+        <w:t>In questa tesi è stato analizzato il processo di creazione di un servizio per la fidelizzazione clienti</w:t>
+      </w:r>
+      <w:r>
+        <w:t>,</w:t>
+      </w:r>
+      <w:r>
+        <w:t xml:space="preserve"> implementato tramite </w:t>
+      </w:r>
+      <w:r>
+        <w:t xml:space="preserve">delle </w:t>
+      </w:r>
+      <w:r>
+        <w:t xml:space="preserve">app per smartphone e tablet. </w:t>
       </w:r>
     </w:p>
     <w:p/>
@@ -10680,19 +11655,40 @@
         <w:t xml:space="preserve">, spiegando le motivazioni della scelta finale. </w:t>
       </w:r>
       <w:r>
-        <w:t>È stata descritta, poi, l’</w:t>
-      </w:r>
-      <w:r>
-        <w:t>implementa</w:t>
-      </w:r>
-      <w:r>
-        <w:t>zione effettiva del</w:t>
-      </w:r>
-      <w:r>
-        <w:t xml:space="preserve">l’architettura informatica, </w:t>
-      </w:r>
-      <w:r>
-        <w:t>spiegando il funzionamento delle sue componenti</w:t>
+        <w:t>È stata descritt</w:t>
+      </w:r>
+      <w:r>
+        <w:t>o</w:t>
+      </w:r>
+      <w:r>
+        <w:t xml:space="preserve">, poi, </w:t>
+      </w:r>
+      <w:r>
+        <w:t>com’è stata</w:t>
+      </w:r>
+      <w:r>
+        <w:t xml:space="preserve"> effettiv</w:t>
+      </w:r>
+      <w:r>
+        <w:t xml:space="preserve">amente implementata </w:t>
+      </w:r>
+      <w:r>
+        <w:t>l’architettura informatica</w:t>
+      </w:r>
+      <w:r>
+        <w:t xml:space="preserve"> di Unipiazza</w:t>
+      </w:r>
+      <w:r>
+        <w:t xml:space="preserve">, </w:t>
+      </w:r>
+      <w:r>
+        <w:t xml:space="preserve">spiegando il funzionamento delle </w:t>
+      </w:r>
+      <w:r>
+        <w:t>varie</w:t>
+      </w:r>
+      <w:r>
+        <w:t xml:space="preserve"> componenti</w:t>
       </w:r>
       <w:r>
         <w:t>.</w:t>
@@ -10819,7 +11815,21 @@
             <w:noProof/>
             <w:color w:val="000000"/>
           </w:rPr>
-          <w:t>4.5. Aggiornamento remoto delle app business</w:t>
+          <w:t xml:space="preserve">4.5. Aggiornamento remoto delle app </w:t>
+        </w:r>
+        <w:r>
+          <w:rPr>
+            <w:noProof/>
+            <w:color w:val="000000"/>
+          </w:rPr>
+          <w:t>“</w:t>
+        </w:r>
+        <w:r>
+          <w:rPr>
+            <w:noProof/>
+            <w:color w:val="000000"/>
+          </w:rPr>
+          <w:t>business</w:t>
         </w:r>
       </w:hyperlink>
       <w:r>
@@ -10831,22 +11841,71 @@
             <w:noProof/>
             <w:color w:val="000000"/>
           </w:rPr>
-          <w:t>4.6. Comunicazione tra dispositivi lato business e server: algoritmo di exponential backoff</w:t>
+          <w:t xml:space="preserve">4.6. Comunicazione tra dispositivi lato </w:t>
+        </w:r>
+        <w:r>
+          <w:rPr>
+            <w:noProof/>
+            <w:color w:val="000000"/>
+          </w:rPr>
+          <w:t>“</w:t>
+        </w:r>
+        <w:r>
+          <w:rPr>
+            <w:noProof/>
+            <w:color w:val="000000"/>
+          </w:rPr>
+          <w:t>business</w:t>
+        </w:r>
+        <w:r>
+          <w:rPr>
+            <w:noProof/>
+            <w:color w:val="000000"/>
+          </w:rPr>
+          <w:t>”</w:t>
+        </w:r>
+        <w:r>
+          <w:rPr>
+            <w:noProof/>
+            <w:color w:val="000000"/>
+          </w:rPr>
+          <w:t xml:space="preserve"> e server: algoritmo di </w:t>
+        </w:r>
+        <w:r>
+          <w:rPr>
+            <w:noProof/>
+            <w:color w:val="000000"/>
+          </w:rPr>
+          <w:t>“</w:t>
+        </w:r>
+        <w:r>
+          <w:rPr>
+            <w:noProof/>
+            <w:color w:val="000000"/>
+          </w:rPr>
+          <w:t>exponential backoff</w:t>
         </w:r>
       </w:hyperlink>
       <w:r>
-        <w:t>”</w:t>
-      </w:r>
-      <w:r>
-        <w:t>.</w:t>
-      </w:r>
-    </w:p>
-    <w:p>
-      <w:pPr>
         <w:rPr>
           <w:noProof/>
           <w:color w:val="000000"/>
         </w:rPr>
+        <w:t>”</w:t>
+      </w:r>
+      <w:r>
+        <w:t>”</w:t>
+      </w:r>
+      <w:r>
+        <w:t>.</w:t>
+      </w:r>
+    </w:p>
+    <w:p>
+      <w:pPr>
+        <w:rPr>
+          <w:noProof/>
+          <w:color w:val="000000"/>
+        </w:rPr>
       </w:pPr>
     </w:p>
     <w:p>
@@ -10863,7 +11922,10 @@
         <w:t xml:space="preserve">servizio sarà </w:t>
       </w:r>
       <w:r>
-        <w:t xml:space="preserve">man mano </w:t>
+        <w:t>progressivamente</w:t>
+      </w:r>
+      <w:r>
+        <w:t xml:space="preserve"> </w:t>
       </w:r>
       <w:r>
         <w:t xml:space="preserve">arricchito con </w:t>
@@ -10926,7 +11988,37 @@
     </w:p>
     <w:p>
       <w:r>
-        <w:t>In questo momento, è in corso la realizzazione di una modalità “lite” del servizio di fidelizzazione Unipiazza. Questa modalità consiste nel proporre tutto il servizio in maniera gratuita ai gestori, per consentir loro di testarlo nella propria attività commerciale. Dopo un certo periodo di tempo, i gestori potranno valutare se il servizio ha portato dei benefici, anche tramite le statistiche fornite da Unipiazza, e scegliere se passare alla versione a pagamento.</w:t>
+        <w:t>In questo momento, è in corso la realizzazione di una modalità “lite” del servizio di fidelizzazione Unipiazza. Questa modalità consiste nel proporre tutto il servizio in maniera gratuita ai gestori, per consentir loro di testarlo nella propria attività commerciale. Dopo un certo periodo di tempo, i gestori potranno valutare</w:t>
+      </w:r>
+      <w:r>
+        <w:t>,</w:t>
+      </w:r>
+      <w:r>
+        <w:t xml:space="preserve"> anche tramite le statistiche fornite da Unipiazza</w:t>
+      </w:r>
+      <w:r>
+        <w:t xml:space="preserve">, </w:t>
+      </w:r>
+      <w:r>
+        <w:t>se il servizio ha portato dei benefici</w:t>
+      </w:r>
+      <w:r>
+        <w:t xml:space="preserve"> all’attività commerciale</w:t>
+      </w:r>
+      <w:r>
+        <w:t xml:space="preserve">, </w:t>
+      </w:r>
+      <w:r>
+        <w:t>permettendo loro di scegliere</w:t>
+      </w:r>
+      <w:r>
+        <w:t xml:space="preserve"> se passare alla versione a pagamento</w:t>
+      </w:r>
+      <w:r>
+        <w:t xml:space="preserve"> o meno</w:t>
+      </w:r>
+      <w:r>
+        <w:t>.</w:t>
       </w:r>
     </w:p>
     <w:p/>
@@ -10939,11 +12031,17 @@
       <w:r>
         <w:t xml:space="preserve">5.1.2. Passaggio al framework </w:t>
       </w:r>
+      <w:r>
+        <w:t>“</w:t>
+      </w:r>
       <w:proofErr w:type="spellStart"/>
       <w:r>
         <w:t>React</w:t>
       </w:r>
       <w:proofErr w:type="spellEnd"/>
+      <w:r>
+        <w:t>”</w:t>
+      </w:r>
     </w:p>
     <w:p>
       <w:r>
@@ -10957,18 +12055,30 @@
       <w:r>
         <w:t xml:space="preserve"> Native”, un framework </w:t>
       </w:r>
+      <w:r>
+        <w:t>“</w:t>
+      </w:r>
       <w:proofErr w:type="spellStart"/>
       <w:r>
         <w:t>Javascript</w:t>
       </w:r>
       <w:proofErr w:type="spellEnd"/>
       <w:r>
+        <w:t>”</w:t>
+      </w:r>
+      <w:r>
         <w:t xml:space="preserve"> per la programmazione di app native per Android e iOS.</w:t>
       </w:r>
     </w:p>
     <w:p>
       <w:r>
-        <w:t xml:space="preserve">Questo framework è sempre più presente nel mercato delle app mobile, poiché presenta una serie di vantaggi. </w:t>
+        <w:t>Questo framework è sempre più presente nel</w:t>
+      </w:r>
+      <w:r>
+        <w:t xml:space="preserve">lo sviluppo </w:t>
+      </w:r>
+      <w:r>
+        <w:t xml:space="preserve">delle app mobile, poiché presenta una serie di vantaggi. </w:t>
       </w:r>
       <w:r>
         <w:t xml:space="preserve">Quello principale </w:t>
@@ -10993,11 +12103,9 @@
       <w:r>
         <w:t>, ossia realizzare solo una versione del codice per poter eseguire l’app su sistemi operativi differenti (</w:t>
       </w:r>
-      <w:proofErr w:type="gramStart"/>
-      <w:r>
-        <w:t>come ad esempio</w:t>
-      </w:r>
-      <w:proofErr w:type="gramEnd"/>
+      <w:r>
+        <w:t>come, ad esempio,</w:t>
+      </w:r>
       <w:r>
         <w:t xml:space="preserve"> Android e iOS).</w:t>
       </w:r>
@@ -11005,7 +12113,13 @@
     <w:p/>
     <w:p>
       <w:r>
-        <w:t>Anche il gestionale lato partner e admin sta subendo questo cambiamento. In particolare, trattandosi di sviluppo web, il framework che si sta adottando è “</w:t>
+        <w:t xml:space="preserve">Anche il gestionale lato </w:t>
+      </w:r>
+      <w:r>
+        <w:t>“business”</w:t>
+      </w:r>
+      <w:r>
+        <w:t xml:space="preserve"> e admin sta subendo questo cambiamento. In particolare, trattandosi di sviluppo web, il framework che si sta adottando è “</w:t>
       </w:r>
       <w:proofErr w:type="spellStart"/>
       <w:r>
@@ -11035,7 +12149,7 @@
         <w:t>, ha il vantaggio di</w:t>
       </w:r>
       <w:r>
-        <w:t xml:space="preserve"> poter riutilizzare stesse parti di codice per entrambe le piattaforme. In questo modo lo sviluppo è ancora molto più veloce.</w:t>
+        <w:t xml:space="preserve"> poter riutilizzare stesse parti di codice per entrambe le piattaforme. In questo modo lo sviluppo è ancora più veloce.</w:t>
       </w:r>
     </w:p>
     <w:p/>
@@ -11065,7 +12179,43 @@
     <w:p/>
     <w:p>
       <w:r>
-        <w:t>Durante questo periodo ho contribuito in varie aree che riguardano il sistema di fidelizzazione e gli altri servizi forniti da Unipiazza. Ho lavorato nell’area informatica, occupandomi sia del lato front-end che di quello back-end, sviluppando nuove funzionalità o risolvendo eventuali problematiche.</w:t>
+        <w:t xml:space="preserve">Durante questo periodo ho contribuito in varie aree che riguardano il sistema di fidelizzazione e gli altri servizi forniti da Unipiazza. Ho lavorato nell’area informatica, occupandomi sia del </w:t>
+      </w:r>
+      <w:r>
+        <w:t>“</w:t>
+      </w:r>
+      <w:r>
+        <w:t>front</w:t>
+      </w:r>
+      <w:r>
+        <w:t xml:space="preserve"> </w:t>
+      </w:r>
+      <w:r>
+        <w:t xml:space="preserve">end </w:t>
+      </w:r>
+      <w:r>
+        <w:t xml:space="preserve">“ </w:t>
+      </w:r>
+      <w:r>
+        <w:t>che d</w:t>
+      </w:r>
+      <w:r>
+        <w:t>el “</w:t>
+      </w:r>
+      <w:r>
+        <w:t>back</w:t>
+      </w:r>
+      <w:r>
+        <w:t xml:space="preserve"> </w:t>
+      </w:r>
+      <w:r>
+        <w:t>end</w:t>
+      </w:r>
+      <w:r>
+        <w:t>”</w:t>
+      </w:r>
+      <w:r>
+        <w:t>, sviluppando nuove funzionalità o risolvendo eventuali problematiche.</w:t>
       </w:r>
     </w:p>
     <w:p/>
@@ -11095,13 +12245,22 @@
       <w:r>
         <w:t xml:space="preserve">Realizzazione delle nuove app in </w:t>
       </w:r>
+      <w:r>
+        <w:t>“</w:t>
+      </w:r>
       <w:proofErr w:type="spellStart"/>
       <w:r>
         <w:t>React</w:t>
       </w:r>
       <w:proofErr w:type="spellEnd"/>
       <w:r>
-        <w:t xml:space="preserve"> Native per lo smartphone lato clienti.</w:t>
+        <w:t xml:space="preserve"> Native</w:t>
+      </w:r>
+      <w:r>
+        <w:t xml:space="preserve">” </w:t>
+      </w:r>
+      <w:r>
+        <w:t>per lo smartphone lato clienti.</w:t>
       </w:r>
     </w:p>
     <w:p>
@@ -11114,11 +12273,17 @@
       <w:r>
         <w:t xml:space="preserve">Realizzazione di componenti grafiche in </w:t>
       </w:r>
+      <w:r>
+        <w:t>“</w:t>
+      </w:r>
       <w:proofErr w:type="spellStart"/>
       <w:r>
         <w:t>React</w:t>
       </w:r>
       <w:proofErr w:type="spellEnd"/>
+      <w:r>
+        <w:t>”</w:t>
+      </w:r>
       <w:r>
         <w:t xml:space="preserve"> per l’e-</w:t>
       </w:r>
@@ -11137,7 +12302,22 @@
         </w:numPr>
       </w:pPr>
       <w:r>
-        <w:t xml:space="preserve">Realizzazione di un metodo standardizzato per il backup e </w:t>
+        <w:t xml:space="preserve">Realizzazione di un metodo standardizzato per il </w:t>
+      </w:r>
+      <w:r>
+        <w:t>“</w:t>
+      </w:r>
+      <w:r>
+        <w:t>backup</w:t>
+      </w:r>
+      <w:r>
+        <w:t>”</w:t>
+      </w:r>
+      <w:r>
+        <w:t xml:space="preserve"> e </w:t>
+      </w:r>
+      <w:r>
+        <w:t>“</w:t>
       </w:r>
       <w:proofErr w:type="spellStart"/>
       <w:r>
@@ -11145,7 +12325,19 @@
       </w:r>
       <w:proofErr w:type="spellEnd"/>
       <w:r>
-        <w:t xml:space="preserve"> dei dati nei dispositivi Android lato business</w:t>
+        <w:t>”</w:t>
+      </w:r>
+      <w:r>
+        <w:t xml:space="preserve"> dei dati nei dispositivi Android lato </w:t>
+      </w:r>
+      <w:r>
+        <w:t>“</w:t>
+      </w:r>
+      <w:r>
+        <w:t>business</w:t>
+      </w:r>
+      <w:r>
+        <w:t>”</w:t>
       </w:r>
     </w:p>
     <w:p>
@@ -14202,11 +15394,11 @@
   <w:abstractNum w:abstractNumId="19" w15:restartNumberingAfterBreak="0">
     <w:nsid w:val="750A5884"/>
     <w:multiLevelType w:val="multilevel"/>
-    <w:tmpl w:val="32E0182C"/>
+    <w:tmpl w:val="BB88F692"/>
     <w:lvl w:ilvl="0">
       <w:start w:val="1"/>
-      <w:numFmt w:val="bullet"/>
-      <w:lvlText w:val="-"/>
+      <w:numFmt w:val="decimal"/>
+      <w:lvlText w:val="%1."/>
       <w:lvlJc w:val="left"/>
       <w:pPr>
         <w:ind w:left="720" w:hanging="360"/>
@@ -14315,11 +15507,11 @@
   <w:abstractNum w:abstractNumId="20" w15:restartNumberingAfterBreak="0">
     <w:nsid w:val="7E026E44"/>
     <w:multiLevelType w:val="multilevel"/>
-    <w:tmpl w:val="D1AEB4BA"/>
+    <w:tmpl w:val="BB88F692"/>
     <w:lvl w:ilvl="0">
       <w:start w:val="1"/>
-      <w:numFmt w:val="bullet"/>
-      <w:lvlText w:val="-"/>
+      <w:numFmt w:val="decimal"/>
+      <w:lvlText w:val="%1."/>
       <w:lvlJc w:val="left"/>
       <w:pPr>
         <w:ind w:left="720" w:hanging="360"/>
@@ -15005,7 +16197,6 @@
   <w:style w:type="character" w:default="1" w:styleId="Carpredefinitoparagrafo">
     <w:name w:val="Default Paragraph Font"/>
     <w:uiPriority w:val="1"/>
-    <w:semiHidden/>
     <w:unhideWhenUsed/>
   </w:style>
   <w:style w:type="table" w:default="1" w:styleId="Tabellanormale">

</xml_diff>